<commit_message>
Fixing exercise document for topic 10
</commit_message>
<xml_diff>
--- a/Courses/Software-Sciences/Module-3-Databases-New/10-Group-and-Aggregate-Functions/10-Group-and-Aggregate-Functions-Exercise.docx
+++ b/Courses/Software-Sciences/Module-3-Databases-New/10-Group-and-Aggregate-Functions/10-Group-and-Aggregate-Functions-Exercise.docx
@@ -1,6 +1,6 @@
 
 <file path=word/document.xml><?xml version="1.0" encoding="utf-8"?>
-<w:document xmlns:wpc="http://schemas.microsoft.com/office/word/2010/wordprocessingCanvas" xmlns:cx="http://schemas.microsoft.com/office/drawing/2014/chartex" xmlns:cx1="http://schemas.microsoft.com/office/drawing/2015/9/8/chartex" xmlns:cx2="http://schemas.microsoft.com/office/drawing/2015/10/21/chartex" xmlns:cx3="http://schemas.microsoft.com/office/drawing/2016/5/9/chartex" xmlns:cx4="http://schemas.microsoft.com/office/drawing/2016/5/10/chartex" xmlns:cx5="http://schemas.microsoft.com/office/drawing/2016/5/11/chartex" xmlns:cx6="http://schemas.microsoft.com/office/drawing/2016/5/12/chartex" xmlns:cx7="http://schemas.microsoft.com/office/drawing/2016/5/13/chartex" xmlns:cx8="http://schemas.microsoft.com/office/drawing/2016/5/14/chartex" xmlns:mc="http://schemas.openxmlformats.org/markup-compatibility/2006" xmlns:aink="http://schemas.microsoft.com/office/drawing/2016/ink" xmlns:am3d="http://schemas.microsoft.com/office/drawing/2017/model3d" xmlns:o="urn:schemas-microsoft-com:office:office" xmlns:oel="http://schemas.microsoft.com/office/2019/extlst" xmlns:r="http://schemas.openxmlformats.org/officeDocument/2006/relationships" xmlns:m="http://schemas.openxmlformats.org/officeDocument/2006/math" xmlns:v="urn:schemas-microsoft-com:vml" xmlns:wp14="http://schemas.microsoft.com/office/word/2010/wordprocessingDrawing" xmlns:wp="http://schemas.openxmlformats.org/drawingml/2006/wordprocessingDrawing" xmlns:w10="urn:schemas-microsoft-com:office:word" xmlns:w="http://schemas.openxmlformats.org/wordprocessingml/2006/main" xmlns:w14="http://schemas.microsoft.com/office/word/2010/wordml" xmlns:w15="http://schemas.microsoft.com/office/word/2012/wordml" xmlns:w16cex="http://schemas.microsoft.com/office/word/2018/wordml/cex" xmlns:w16cid="http://schemas.microsoft.com/office/word/2016/wordml/cid" xmlns:w16="http://schemas.microsoft.com/office/word/2018/wordml" xmlns:w16sdtdh="http://schemas.microsoft.com/office/word/2020/wordml/sdtdatahash" xmlns:w16se="http://schemas.microsoft.com/office/word/2015/wordml/symex" xmlns:wpg="http://schemas.microsoft.com/office/word/2010/wordprocessingGroup" xmlns:wpi="http://schemas.microsoft.com/office/word/2010/wordprocessingInk" xmlns:wne="http://schemas.microsoft.com/office/word/2006/wordml" xmlns:wps="http://schemas.microsoft.com/office/word/2010/wordprocessingShape" mc:Ignorable="w14 w15 w16se w16cid w16 w16cex w16sdtdh wp14">
+<w:document xmlns:ve="http://schemas.openxmlformats.org/markup-compatibility/2006" xmlns:o="urn:schemas-microsoft-com:office:office" xmlns:r="http://schemas.openxmlformats.org/officeDocument/2006/relationships" xmlns:m="http://schemas.openxmlformats.org/officeDocument/2006/math" xmlns:v="urn:schemas-microsoft-com:vml" xmlns:wp="http://schemas.openxmlformats.org/drawingml/2006/wordprocessingDrawing" xmlns:w10="urn:schemas-microsoft-com:office:word" xmlns:w="http://schemas.openxmlformats.org/wordprocessingml/2006/main" xmlns:wne="http://schemas.microsoft.com/office/word/2006/wordml">
   <w:body>
     <w:p>
       <w:pPr>
@@ -39,9 +39,36 @@
     <w:p>
       <w:pPr>
         <w:pStyle w:val="Heading1"/>
-      </w:pPr>
-      <w:r>
-        <w:t>TODO: Fix table design and alignment</w:t>
+        <w:spacing w:line="360" w:lineRule="auto"/>
+        <w:rPr>
+          <w:noProof/>
+        </w:rPr>
+      </w:pPr>
+      <w:r>
+        <w:rPr>
+          <w:noProof/>
+          <w:lang w:val="bg-BG"/>
+        </w:rPr>
+        <w:t>Част</w:t>
+      </w:r>
+      <w:r>
+        <w:rPr>
+          <w:noProof/>
+        </w:rPr>
+        <w:t xml:space="preserve"> I – </w:t>
+      </w:r>
+      <w:r>
+        <w:rPr>
+          <w:noProof/>
+          <w:lang w:val="bg-BG"/>
+        </w:rPr>
+        <w:t xml:space="preserve">Заявки към базата данни </w:t>
+      </w:r>
+      <w:r>
+        <w:rPr>
+          <w:noProof/>
+        </w:rPr>
+        <w:t>Mountains</w:t>
       </w:r>
     </w:p>
     <w:p>
@@ -54,11 +81,9 @@
         </w:rPr>
         <w:t>Най-</w:t>
       </w:r>
-      <w:proofErr w:type="spellStart"/>
       <w:r>
         <w:t>високи</w:t>
       </w:r>
-      <w:proofErr w:type="spellEnd"/>
       <w:r>
         <w:rPr>
           <w:lang w:val="bg-BG"/>
@@ -236,18 +261,24 @@
       <w:tblPr>
         <w:tblStyle w:val="TableGrid"/>
         <w:tblW w:w="0" w:type="auto"/>
-        <w:tblInd w:w="108" w:type="dxa"/>
-        <w:tblLook w:val="04A0" w:firstRow="1" w:lastRow="0" w:firstColumn="1" w:lastColumn="0" w:noHBand="0" w:noVBand="1"/>
+        <w:tblInd w:w="142" w:type="dxa"/>
+        <w:tblCellMar>
+          <w:top w:w="85" w:type="dxa"/>
+          <w:left w:w="142" w:type="dxa"/>
+          <w:bottom w:w="85" w:type="dxa"/>
+          <w:right w:w="142" w:type="dxa"/>
+        </w:tblCellMar>
+        <w:tblLook w:val="04A0"/>
       </w:tblPr>
       <w:tblGrid>
-        <w:gridCol w:w="1701"/>
+        <w:gridCol w:w="1667"/>
         <w:gridCol w:w="1843"/>
         <w:gridCol w:w="1843"/>
       </w:tblGrid>
       <w:tr>
         <w:tc>
           <w:tcPr>
-            <w:tcW w:w="1701" w:type="dxa"/>
+            <w:tcW w:w="1667" w:type="dxa"/>
             <w:shd w:val="clear" w:color="auto" w:fill="D9D9D9" w:themeFill="background1" w:themeFillShade="D9"/>
             <w:vAlign w:val="center"/>
           </w:tcPr>
@@ -327,7 +358,7 @@
       <w:tr>
         <w:tc>
           <w:tcPr>
-            <w:tcW w:w="1701" w:type="dxa"/>
+            <w:tcW w:w="1667" w:type="dxa"/>
             <w:vAlign w:val="center"/>
           </w:tcPr>
           <w:p>
@@ -371,7 +402,7 @@
       <w:tr>
         <w:tc>
           <w:tcPr>
-            <w:tcW w:w="1701" w:type="dxa"/>
+            <w:tcW w:w="1667" w:type="dxa"/>
             <w:vAlign w:val="center"/>
           </w:tcPr>
           <w:p>
@@ -415,7 +446,7 @@
       <w:tr>
         <w:tc>
           <w:tcPr>
-            <w:tcW w:w="1701" w:type="dxa"/>
+            <w:tcW w:w="1667" w:type="dxa"/>
             <w:vAlign w:val="center"/>
           </w:tcPr>
           <w:p>
@@ -459,7 +490,7 @@
       <w:tr>
         <w:tc>
           <w:tcPr>
-            <w:tcW w:w="1701" w:type="dxa"/>
+            <w:tcW w:w="1667" w:type="dxa"/>
             <w:vAlign w:val="center"/>
           </w:tcPr>
           <w:p>
@@ -520,11 +551,9 @@
         </w:rPr>
         <w:t xml:space="preserve"> </w:t>
       </w:r>
-      <w:proofErr w:type="spellStart"/>
       <w:r>
         <w:t>връх</w:t>
       </w:r>
-      <w:proofErr w:type="spellEnd"/>
       <w:r>
         <w:rPr>
           <w:lang w:val="bg-BG"/>
@@ -741,24 +770,38 @@
       <w:tblPr>
         <w:tblStyle w:val="TableGrid"/>
         <w:tblW w:w="0" w:type="auto"/>
-        <w:tblInd w:w="108" w:type="dxa"/>
-        <w:tblLook w:val="04A0" w:firstRow="1" w:lastRow="0" w:firstColumn="1" w:lastColumn="0" w:noHBand="0" w:noVBand="1"/>
+        <w:tblInd w:w="142" w:type="dxa"/>
+        <w:tblCellMar>
+          <w:top w:w="85" w:type="dxa"/>
+          <w:left w:w="142" w:type="dxa"/>
+          <w:bottom w:w="85" w:type="dxa"/>
+          <w:right w:w="142" w:type="dxa"/>
+        </w:tblCellMar>
+        <w:tblLook w:val="04A0"/>
       </w:tblPr>
       <w:tblGrid>
-        <w:gridCol w:w="1452"/>
-        <w:gridCol w:w="2063"/>
-        <w:gridCol w:w="2358"/>
-        <w:gridCol w:w="1924"/>
+        <w:gridCol w:w="1843"/>
+        <w:gridCol w:w="2410"/>
+        <w:gridCol w:w="2250"/>
+        <w:gridCol w:w="2002"/>
       </w:tblGrid>
       <w:tr>
+        <w:trPr>
+          <w:trHeight w:val="623"/>
+        </w:trPr>
         <w:tc>
           <w:tcPr>
-            <w:tcW w:w="1452" w:type="dxa"/>
+            <w:tcW w:w="1843" w:type="dxa"/>
             <w:shd w:val="clear" w:color="auto" w:fill="D9D9D9" w:themeFill="background1" w:themeFillShade="D9"/>
+            <w:vAlign w:val="center"/>
           </w:tcPr>
           <w:p>
             <w:pPr>
+              <w:tabs>
+                <w:tab w:val="left" w:pos="1160"/>
+              </w:tabs>
               <w:spacing w:after="0"/>
+              <w:jc w:val="center"/>
               <w:rPr>
                 <w:b/>
                 <w:bCs/>
@@ -777,12 +820,14 @@
         </w:tc>
         <w:tc>
           <w:tcPr>
-            <w:tcW w:w="2063" w:type="dxa"/>
+            <w:tcW w:w="2410" w:type="dxa"/>
             <w:shd w:val="clear" w:color="auto" w:fill="D9D9D9" w:themeFill="background1" w:themeFillShade="D9"/>
+            <w:vAlign w:val="center"/>
           </w:tcPr>
           <w:p>
             <w:pPr>
               <w:spacing w:after="0"/>
+              <w:jc w:val="center"/>
               <w:rPr>
                 <w:b/>
                 <w:bCs/>
@@ -801,12 +846,14 @@
         </w:tc>
         <w:tc>
           <w:tcPr>
-            <w:tcW w:w="2358" w:type="dxa"/>
+            <w:tcW w:w="2250" w:type="dxa"/>
             <w:shd w:val="clear" w:color="auto" w:fill="D9D9D9" w:themeFill="background1" w:themeFillShade="D9"/>
+            <w:vAlign w:val="center"/>
           </w:tcPr>
           <w:p>
             <w:pPr>
               <w:spacing w:after="0"/>
+              <w:jc w:val="center"/>
               <w:rPr>
                 <w:b/>
                 <w:bCs/>
@@ -825,12 +872,14 @@
         </w:tc>
         <w:tc>
           <w:tcPr>
-            <w:tcW w:w="1924" w:type="dxa"/>
+            <w:tcW w:w="2002" w:type="dxa"/>
             <w:shd w:val="clear" w:color="auto" w:fill="D9D9D9" w:themeFill="background1" w:themeFillShade="D9"/>
+            <w:vAlign w:val="center"/>
           </w:tcPr>
           <w:p>
             <w:pPr>
               <w:spacing w:after="0"/>
+              <w:jc w:val="center"/>
               <w:rPr>
                 <w:b/>
                 <w:bCs/>
@@ -851,7 +900,8 @@
       <w:tr>
         <w:tc>
           <w:tcPr>
-            <w:tcW w:w="1452" w:type="dxa"/>
+            <w:tcW w:w="1843" w:type="dxa"/>
+            <w:vAlign w:val="center"/>
           </w:tcPr>
           <w:p>
             <w:pPr>
@@ -870,7 +920,8 @@
         </w:tc>
         <w:tc>
           <w:tcPr>
-            <w:tcW w:w="2063" w:type="dxa"/>
+            <w:tcW w:w="2410" w:type="dxa"/>
+            <w:vAlign w:val="center"/>
           </w:tcPr>
           <w:p>
             <w:pPr>
@@ -889,7 +940,8 @@
         </w:tc>
         <w:tc>
           <w:tcPr>
-            <w:tcW w:w="2358" w:type="dxa"/>
+            <w:tcW w:w="2250" w:type="dxa"/>
+            <w:vAlign w:val="center"/>
           </w:tcPr>
           <w:p>
             <w:pPr>
@@ -908,7 +960,8 @@
         </w:tc>
         <w:tc>
           <w:tcPr>
-            <w:tcW w:w="1924" w:type="dxa"/>
+            <w:tcW w:w="2002" w:type="dxa"/>
+            <w:vAlign w:val="center"/>
           </w:tcPr>
           <w:p>
             <w:pPr>
@@ -929,7 +982,8 @@
       <w:tr>
         <w:tc>
           <w:tcPr>
-            <w:tcW w:w="1452" w:type="dxa"/>
+            <w:tcW w:w="1843" w:type="dxa"/>
+            <w:vAlign w:val="center"/>
           </w:tcPr>
           <w:p>
             <w:pPr>
@@ -957,7 +1011,8 @@
         </w:tc>
         <w:tc>
           <w:tcPr>
-            <w:tcW w:w="2063" w:type="dxa"/>
+            <w:tcW w:w="2410" w:type="dxa"/>
+            <w:vAlign w:val="center"/>
           </w:tcPr>
           <w:p>
             <w:pPr>
@@ -976,7 +1031,8 @@
         </w:tc>
         <w:tc>
           <w:tcPr>
-            <w:tcW w:w="2358" w:type="dxa"/>
+            <w:tcW w:w="2250" w:type="dxa"/>
+            <w:vAlign w:val="center"/>
           </w:tcPr>
           <w:p>
             <w:pPr>
@@ -995,7 +1051,8 @@
         </w:tc>
         <w:tc>
           <w:tcPr>
-            <w:tcW w:w="1924" w:type="dxa"/>
+            <w:tcW w:w="2002" w:type="dxa"/>
+            <w:vAlign w:val="center"/>
           </w:tcPr>
           <w:p>
             <w:pPr>
@@ -1014,9 +1071,13 @@
         </w:tc>
       </w:tr>
       <w:tr>
+        <w:trPr>
+          <w:trHeight w:val="466"/>
+        </w:trPr>
         <w:tc>
           <w:tcPr>
-            <w:tcW w:w="1452" w:type="dxa"/>
+            <w:tcW w:w="1843" w:type="dxa"/>
+            <w:vAlign w:val="center"/>
           </w:tcPr>
           <w:p>
             <w:pPr>
@@ -1044,7 +1105,8 @@
         </w:tc>
         <w:tc>
           <w:tcPr>
-            <w:tcW w:w="2063" w:type="dxa"/>
+            <w:tcW w:w="2410" w:type="dxa"/>
+            <w:vAlign w:val="center"/>
           </w:tcPr>
           <w:p>
             <w:pPr>
@@ -1063,7 +1125,8 @@
         </w:tc>
         <w:tc>
           <w:tcPr>
-            <w:tcW w:w="2358" w:type="dxa"/>
+            <w:tcW w:w="2250" w:type="dxa"/>
+            <w:vAlign w:val="center"/>
           </w:tcPr>
           <w:p>
             <w:pPr>
@@ -1079,7 +1142,8 @@
         </w:tc>
         <w:tc>
           <w:tcPr>
-            <w:tcW w:w="1924" w:type="dxa"/>
+            <w:tcW w:w="2002" w:type="dxa"/>
+            <w:vAlign w:val="center"/>
           </w:tcPr>
           <w:p>
             <w:pPr>
@@ -1097,7 +1161,8 @@
       <w:tr>
         <w:tc>
           <w:tcPr>
-            <w:tcW w:w="1452" w:type="dxa"/>
+            <w:tcW w:w="1843" w:type="dxa"/>
+            <w:vAlign w:val="center"/>
           </w:tcPr>
           <w:p>
             <w:pPr>
@@ -1116,7 +1181,8 @@
         </w:tc>
         <w:tc>
           <w:tcPr>
-            <w:tcW w:w="2063" w:type="dxa"/>
+            <w:tcW w:w="2410" w:type="dxa"/>
+            <w:vAlign w:val="center"/>
           </w:tcPr>
           <w:p>
             <w:pPr>
@@ -1135,7 +1201,8 @@
         </w:tc>
         <w:tc>
           <w:tcPr>
-            <w:tcW w:w="2358" w:type="dxa"/>
+            <w:tcW w:w="2250" w:type="dxa"/>
+            <w:vAlign w:val="center"/>
           </w:tcPr>
           <w:p>
             <w:pPr>
@@ -1154,7 +1221,8 @@
         </w:tc>
         <w:tc>
           <w:tcPr>
-            <w:tcW w:w="1924" w:type="dxa"/>
+            <w:tcW w:w="2002" w:type="dxa"/>
+            <w:vAlign w:val="center"/>
           </w:tcPr>
           <w:p>
             <w:pPr>
@@ -1173,9 +1241,13 @@
         </w:tc>
       </w:tr>
       <w:tr>
+        <w:trPr>
+          <w:trHeight w:val="272"/>
+        </w:trPr>
         <w:tc>
           <w:tcPr>
-            <w:tcW w:w="1452" w:type="dxa"/>
+            <w:tcW w:w="1843" w:type="dxa"/>
+            <w:vAlign w:val="center"/>
           </w:tcPr>
           <w:p>
             <w:pPr>
@@ -1194,7 +1266,8 @@
         </w:tc>
         <w:tc>
           <w:tcPr>
-            <w:tcW w:w="2063" w:type="dxa"/>
+            <w:tcW w:w="2410" w:type="dxa"/>
+            <w:vAlign w:val="center"/>
           </w:tcPr>
           <w:p>
             <w:pPr>
@@ -1213,7 +1286,8 @@
         </w:tc>
         <w:tc>
           <w:tcPr>
-            <w:tcW w:w="2358" w:type="dxa"/>
+            <w:tcW w:w="2250" w:type="dxa"/>
+            <w:vAlign w:val="center"/>
           </w:tcPr>
           <w:p>
             <w:pPr>
@@ -1232,7 +1306,8 @@
         </w:tc>
         <w:tc>
           <w:tcPr>
-            <w:tcW w:w="1924" w:type="dxa"/>
+            <w:tcW w:w="2002" w:type="dxa"/>
+            <w:vAlign w:val="center"/>
           </w:tcPr>
           <w:p>
             <w:pPr>
@@ -1251,44 +1326,49 @@
         </w:tc>
       </w:tr>
     </w:tbl>
-    <w:p/>
     <w:p>
       <w:pPr>
-        <w:rPr>
-          <w:lang w:val="bg-BG"/>
-        </w:rPr>
-      </w:pPr>
-      <w:r>
-        <w:rPr>
-          <w:lang w:val="bg-BG"/>
-        </w:rPr>
-        <w:t xml:space="preserve">Преди да започнете </w:t>
-      </w:r>
-      <w:r>
-        <w:rPr>
-          <w:lang w:val="bg-BG"/>
-        </w:rPr>
-        <w:t>следващата</w:t>
-      </w:r>
-      <w:r>
-        <w:rPr>
-          <w:lang w:val="bg-BG"/>
-        </w:rPr>
-        <w:t xml:space="preserve"> задача, не забравяйте да изтеглите базата данни </w:t>
-      </w:r>
-      <w:r>
-        <w:rPr>
-          <w:rFonts w:ascii="Consolas" w:hAnsi="Consolas" w:cs="Consolas"/>
-          <w:b/>
-          <w:lang w:val="bg-BG"/>
+        <w:pStyle w:val="Heading1"/>
+        <w:spacing w:line="360" w:lineRule="auto"/>
+        <w:rPr>
+          <w:noProof/>
+        </w:rPr>
+      </w:pPr>
+      <w:r>
+        <w:rPr>
+          <w:noProof/>
+          <w:lang w:val="bg-BG"/>
+        </w:rPr>
+        <w:lastRenderedPageBreak/>
+        <w:t>Част</w:t>
+      </w:r>
+      <w:r>
+        <w:rPr>
+          <w:noProof/>
+        </w:rPr>
+        <w:t xml:space="preserve"> </w:t>
+      </w:r>
+      <w:r>
+        <w:t>II</w:t>
+      </w:r>
+      <w:r>
+        <w:rPr>
+          <w:noProof/>
+        </w:rPr>
+        <w:t xml:space="preserve"> – </w:t>
+      </w:r>
+      <w:r>
+        <w:rPr>
+          <w:noProof/>
+          <w:lang w:val="bg-BG"/>
+        </w:rPr>
+        <w:t xml:space="preserve">Заявки към базата данни </w:t>
+      </w:r>
+      <w:r>
+        <w:rPr>
+          <w:noProof/>
         </w:rPr>
         <w:t>Gringotts</w:t>
-      </w:r>
-      <w:r>
-        <w:rPr>
-          <w:lang w:val="bg-BG"/>
-        </w:rPr>
-        <w:t>.</w:t>
       </w:r>
     </w:p>
     <w:p>
@@ -1304,9 +1384,11 @@
         </w:rPr>
         <w:t xml:space="preserve">Брой </w:t>
       </w:r>
+      <w:proofErr w:type="spellStart"/>
       <w:r>
         <w:t>на</w:t>
       </w:r>
+      <w:proofErr w:type="spellEnd"/>
       <w:r>
         <w:rPr>
           <w:lang w:val="bg-BG"/>
@@ -1379,7 +1461,7 @@
           <w:bottom w:w="85" w:type="dxa"/>
           <w:right w:w="142" w:type="dxa"/>
         </w:tblCellMar>
-        <w:tblLook w:val="04A0" w:firstRow="1" w:lastRow="0" w:firstColumn="1" w:lastColumn="0" w:noHBand="0" w:noVBand="1"/>
+        <w:tblLook w:val="04A0"/>
       </w:tblPr>
       <w:tblGrid>
         <w:gridCol w:w="993"/>
@@ -1436,7 +1518,6 @@
         <w:rPr>
           <w:lang w:val="bg-BG"/>
         </w:rPr>
-        <w:lastRenderedPageBreak/>
         <w:t>Най-дългата магическа пръчка</w:t>
       </w:r>
     </w:p>
@@ -1494,22 +1575,221 @@
       <w:tblPr>
         <w:tblStyle w:val="TableGrid"/>
         <w:tblW w:w="0" w:type="auto"/>
-        <w:tblInd w:w="108" w:type="dxa"/>
+        <w:tblInd w:w="142" w:type="dxa"/>
         <w:tblLayout w:type="fixed"/>
-        <w:tblLook w:val="04A0" w:firstRow="1" w:lastRow="0" w:firstColumn="1" w:lastColumn="0" w:noHBand="0" w:noVBand="1"/>
+        <w:tblCellMar>
+          <w:top w:w="85" w:type="dxa"/>
+          <w:left w:w="142" w:type="dxa"/>
+          <w:bottom w:w="85" w:type="dxa"/>
+          <w:right w:w="142" w:type="dxa"/>
+        </w:tblCellMar>
+        <w:tblLook w:val="04A0"/>
       </w:tblPr>
       <w:tblGrid>
-        <w:gridCol w:w="2032"/>
+        <w:gridCol w:w="2127"/>
       </w:tblGrid>
       <w:tr>
         <w:tc>
           <w:tcPr>
-            <w:tcW w:w="2032" w:type="dxa"/>
+            <w:tcW w:w="2127" w:type="dxa"/>
             <w:shd w:val="clear" w:color="auto" w:fill="D9D9D9" w:themeFill="background1" w:themeFillShade="D9"/>
+            <w:vAlign w:val="center"/>
           </w:tcPr>
           <w:p>
             <w:pPr>
               <w:spacing w:after="0"/>
+              <w:jc w:val="center"/>
+              <w:rPr>
+                <w:b/>
+                <w:noProof/>
+              </w:rPr>
+            </w:pPr>
+            <w:r>
+              <w:rPr>
+                <w:b/>
+                <w:noProof/>
+              </w:rPr>
+              <w:t>LongestMagicWand</w:t>
+            </w:r>
+          </w:p>
+        </w:tc>
+      </w:tr>
+      <w:tr>
+        <w:trPr>
+          <w:trHeight w:val="200"/>
+        </w:trPr>
+        <w:tc>
+          <w:tcPr>
+            <w:tcW w:w="2127" w:type="dxa"/>
+            <w:vAlign w:val="center"/>
+          </w:tcPr>
+          <w:p>
+            <w:pPr>
+              <w:spacing w:after="0"/>
+            </w:pPr>
+            <w:r>
+              <w:t>31</w:t>
+            </w:r>
+          </w:p>
+        </w:tc>
+      </w:tr>
+    </w:tbl>
+    <w:p>
+      <w:pPr>
+        <w:pStyle w:val="Heading2"/>
+        <w:rPr>
+          <w:lang w:val="bg-BG"/>
+        </w:rPr>
+      </w:pPr>
+      <w:r>
+        <w:rPr>
+          <w:lang w:val="bg-BG"/>
+        </w:rPr>
+        <w:t>Най-дълга</w:t>
+      </w:r>
+      <w:r>
+        <w:rPr>
+          <w:lang w:val="bg-BG"/>
+        </w:rPr>
+        <w:t xml:space="preserve"> магическа пръч</w:t>
+      </w:r>
+      <w:r>
+        <w:rPr>
+          <w:lang w:val="bg-BG"/>
+        </w:rPr>
+        <w:t>ка</w:t>
+      </w:r>
+      <w:r>
+        <w:rPr>
+          <w:lang w:val="bg-BG"/>
+        </w:rPr>
+        <w:t xml:space="preserve"> на депозитн</w:t>
+      </w:r>
+      <w:r>
+        <w:rPr>
+          <w:lang w:val="bg-BG"/>
+        </w:rPr>
+        <w:t>а</w:t>
+      </w:r>
+      <w:r>
+        <w:rPr>
+          <w:lang w:val="bg-BG"/>
+        </w:rPr>
+        <w:t xml:space="preserve"> груп</w:t>
+      </w:r>
+      <w:r>
+        <w:rPr>
+          <w:lang w:val="bg-BG"/>
+        </w:rPr>
+        <w:t>а</w:t>
+      </w:r>
+    </w:p>
+    <w:p>
+      <w:pPr>
+        <w:rPr>
+          <w:lang w:val="bg-BG"/>
+        </w:rPr>
+      </w:pPr>
+      <w:r>
+        <w:rPr>
+          <w:lang w:val="bg-BG"/>
+        </w:rPr>
+        <w:t xml:space="preserve">За магьосниците във всяка </w:t>
+      </w:r>
+      <w:r>
+        <w:rPr>
+          <w:b/>
+          <w:lang w:val="bg-BG"/>
+        </w:rPr>
+        <w:t>депозитна група</w:t>
+      </w:r>
+      <w:r>
+        <w:rPr>
+          <w:lang w:val="bg-BG"/>
+        </w:rPr>
+        <w:t xml:space="preserve"> покажете </w:t>
+      </w:r>
+      <w:r>
+        <w:rPr>
+          <w:b/>
+          <w:lang w:val="bg-BG"/>
+        </w:rPr>
+        <w:t>най-дългата магическа пръчка</w:t>
+      </w:r>
+      <w:r>
+        <w:rPr>
+          <w:lang w:val="bg-BG"/>
+        </w:rPr>
+        <w:t>. Преименувайте новата колона по подходящ начин.</w:t>
+      </w:r>
+    </w:p>
+    <w:p>
+      <w:pPr>
+        <w:pStyle w:val="Heading3"/>
+        <w:rPr>
+          <w:lang w:val="bg-BG"/>
+        </w:rPr>
+      </w:pPr>
+      <w:r>
+        <w:rPr>
+          <w:lang w:val="bg-BG"/>
+        </w:rPr>
+        <w:t>Пример</w:t>
+      </w:r>
+    </w:p>
+    <w:tbl>
+      <w:tblPr>
+        <w:tblStyle w:val="TableGrid"/>
+        <w:tblW w:w="0" w:type="auto"/>
+        <w:tblInd w:w="142" w:type="dxa"/>
+        <w:tblLayout w:type="fixed"/>
+        <w:tblCellMar>
+          <w:top w:w="85" w:type="dxa"/>
+          <w:left w:w="142" w:type="dxa"/>
+          <w:bottom w:w="85" w:type="dxa"/>
+          <w:right w:w="142" w:type="dxa"/>
+        </w:tblCellMar>
+        <w:tblLook w:val="04A0"/>
+      </w:tblPr>
+      <w:tblGrid>
+        <w:gridCol w:w="1843"/>
+        <w:gridCol w:w="2126"/>
+      </w:tblGrid>
+      <w:tr>
+        <w:tc>
+          <w:tcPr>
+            <w:tcW w:w="1843" w:type="dxa"/>
+            <w:shd w:val="clear" w:color="auto" w:fill="D9D9D9" w:themeFill="background1" w:themeFillShade="D9"/>
+            <w:vAlign w:val="center"/>
+          </w:tcPr>
+          <w:p>
+            <w:pPr>
+              <w:spacing w:after="0"/>
+              <w:jc w:val="center"/>
+              <w:rPr>
+                <w:b/>
+                <w:noProof/>
+              </w:rPr>
+            </w:pPr>
+            <w:r>
+              <w:rPr>
+                <w:b/>
+                <w:noProof/>
+              </w:rPr>
+              <w:t>DepositGroup</w:t>
+            </w:r>
+          </w:p>
+        </w:tc>
+        <w:tc>
+          <w:tcPr>
+            <w:tcW w:w="2126" w:type="dxa"/>
+            <w:shd w:val="clear" w:color="auto" w:fill="D9D9D9" w:themeFill="background1" w:themeFillShade="D9"/>
+            <w:vAlign w:val="center"/>
+          </w:tcPr>
+          <w:p>
+            <w:pPr>
+              <w:spacing w:after="0"/>
+              <w:jc w:val="center"/>
               <w:rPr>
                 <w:b/>
                 <w:noProof/>
@@ -1528,184 +1808,8 @@
       <w:tr>
         <w:tc>
           <w:tcPr>
-            <w:tcW w:w="2032" w:type="dxa"/>
-          </w:tcPr>
-          <w:p>
-            <w:pPr>
-              <w:spacing w:after="0"/>
-            </w:pPr>
-            <w:r>
-              <w:t>31</w:t>
-            </w:r>
-          </w:p>
-        </w:tc>
-      </w:tr>
-    </w:tbl>
-    <w:p>
-      <w:pPr>
-        <w:pStyle w:val="Heading2"/>
-        <w:rPr>
-          <w:lang w:val="bg-BG"/>
-        </w:rPr>
-      </w:pPr>
-      <w:r>
-        <w:rPr>
-          <w:lang w:val="bg-BG"/>
-        </w:rPr>
-        <w:t>Най-дълга</w:t>
-      </w:r>
-      <w:r>
-        <w:rPr>
-          <w:lang w:val="bg-BG"/>
-        </w:rPr>
-        <w:t xml:space="preserve"> магическа пръч</w:t>
-      </w:r>
-      <w:r>
-        <w:rPr>
-          <w:lang w:val="bg-BG"/>
-        </w:rPr>
-        <w:t>ка</w:t>
-      </w:r>
-      <w:r>
-        <w:rPr>
-          <w:lang w:val="bg-BG"/>
-        </w:rPr>
-        <w:t xml:space="preserve"> на депозитн</w:t>
-      </w:r>
-      <w:r>
-        <w:rPr>
-          <w:lang w:val="bg-BG"/>
-        </w:rPr>
-        <w:t>а</w:t>
-      </w:r>
-      <w:r>
-        <w:rPr>
-          <w:lang w:val="bg-BG"/>
-        </w:rPr>
-        <w:t xml:space="preserve"> груп</w:t>
-      </w:r>
-      <w:r>
-        <w:rPr>
-          <w:lang w:val="bg-BG"/>
-        </w:rPr>
-        <w:t>а</w:t>
-      </w:r>
-    </w:p>
-    <w:p>
-      <w:pPr>
-        <w:rPr>
-          <w:lang w:val="bg-BG"/>
-        </w:rPr>
-      </w:pPr>
-      <w:r>
-        <w:rPr>
-          <w:lang w:val="bg-BG"/>
-        </w:rPr>
-        <w:t xml:space="preserve">За магьосниците във всяка </w:t>
-      </w:r>
-      <w:r>
-        <w:rPr>
-          <w:b/>
-          <w:lang w:val="bg-BG"/>
-        </w:rPr>
-        <w:t>депозитна група</w:t>
-      </w:r>
-      <w:r>
-        <w:rPr>
-          <w:lang w:val="bg-BG"/>
-        </w:rPr>
-        <w:t xml:space="preserve"> покажете </w:t>
-      </w:r>
-      <w:r>
-        <w:rPr>
-          <w:b/>
-          <w:lang w:val="bg-BG"/>
-        </w:rPr>
-        <w:t>най-дългата магическа пръчка</w:t>
-      </w:r>
-      <w:r>
-        <w:rPr>
-          <w:lang w:val="bg-BG"/>
-        </w:rPr>
-        <w:t>. Преименувайте новата колона по подходящ начин.</w:t>
-      </w:r>
-    </w:p>
-    <w:p>
-      <w:pPr>
-        <w:pStyle w:val="Heading3"/>
-        <w:rPr>
-          <w:lang w:val="bg-BG"/>
-        </w:rPr>
-      </w:pPr>
-      <w:r>
-        <w:rPr>
-          <w:lang w:val="bg-BG"/>
-        </w:rPr>
-        <w:t>Пример</w:t>
-      </w:r>
-    </w:p>
-    <w:tbl>
-      <w:tblPr>
-        <w:tblStyle w:val="TableGrid"/>
-        <w:tblW w:w="0" w:type="auto"/>
-        <w:tblInd w:w="108" w:type="dxa"/>
-        <w:tblLayout w:type="fixed"/>
-        <w:tblLook w:val="04A0" w:firstRow="1" w:lastRow="0" w:firstColumn="1" w:lastColumn="0" w:noHBand="0" w:noVBand="1"/>
-      </w:tblPr>
-      <w:tblGrid>
-        <w:gridCol w:w="1701"/>
-        <w:gridCol w:w="2032"/>
-      </w:tblGrid>
-      <w:tr>
-        <w:tc>
-          <w:tcPr>
-            <w:tcW w:w="1701" w:type="dxa"/>
-            <w:shd w:val="clear" w:color="auto" w:fill="D9D9D9" w:themeFill="background1" w:themeFillShade="D9"/>
-          </w:tcPr>
-          <w:p>
-            <w:pPr>
-              <w:spacing w:after="0"/>
-              <w:rPr>
-                <w:b/>
-                <w:noProof/>
-              </w:rPr>
-            </w:pPr>
-            <w:r>
-              <w:rPr>
-                <w:b/>
-                <w:noProof/>
-              </w:rPr>
-              <w:t>DepositGroup</w:t>
-            </w:r>
-          </w:p>
-        </w:tc>
-        <w:tc>
-          <w:tcPr>
-            <w:tcW w:w="2032" w:type="dxa"/>
-            <w:shd w:val="clear" w:color="auto" w:fill="D9D9D9" w:themeFill="background1" w:themeFillShade="D9"/>
-          </w:tcPr>
-          <w:p>
-            <w:pPr>
-              <w:spacing w:after="0"/>
-              <w:rPr>
-                <w:b/>
-                <w:noProof/>
-              </w:rPr>
-            </w:pPr>
-            <w:r>
-              <w:rPr>
-                <w:b/>
-                <w:noProof/>
-              </w:rPr>
-              <w:t>LongestMagicWand</w:t>
-            </w:r>
-          </w:p>
-        </w:tc>
-      </w:tr>
-      <w:tr>
-        <w:tc>
-          <w:tcPr>
-            <w:tcW w:w="1701" w:type="dxa"/>
+            <w:tcW w:w="1843" w:type="dxa"/>
+            <w:vAlign w:val="center"/>
           </w:tcPr>
           <w:p>
             <w:pPr>
@@ -1718,7 +1822,8 @@
         </w:tc>
         <w:tc>
           <w:tcPr>
-            <w:tcW w:w="2032" w:type="dxa"/>
+            <w:tcW w:w="2126" w:type="dxa"/>
+            <w:vAlign w:val="center"/>
           </w:tcPr>
           <w:p>
             <w:pPr>
@@ -1733,7 +1838,8 @@
       <w:tr>
         <w:tc>
           <w:tcPr>
-            <w:tcW w:w="1701" w:type="dxa"/>
+            <w:tcW w:w="1843" w:type="dxa"/>
+            <w:vAlign w:val="center"/>
           </w:tcPr>
           <w:p>
             <w:pPr>
@@ -1746,7 +1852,8 @@
         </w:tc>
         <w:tc>
           <w:tcPr>
-            <w:tcW w:w="2032" w:type="dxa"/>
+            <w:tcW w:w="2126" w:type="dxa"/>
+            <w:vAlign w:val="center"/>
           </w:tcPr>
           <w:p>
             <w:pPr>
@@ -1833,22 +1940,30 @@
       <w:tblPr>
         <w:tblStyle w:val="TableGrid"/>
         <w:tblW w:w="0" w:type="auto"/>
-        <w:tblInd w:w="108" w:type="dxa"/>
+        <w:tblInd w:w="142" w:type="dxa"/>
         <w:tblLayout w:type="fixed"/>
-        <w:tblLook w:val="04A0" w:firstRow="1" w:lastRow="0" w:firstColumn="1" w:lastColumn="0" w:noHBand="0" w:noVBand="1"/>
+        <w:tblCellMar>
+          <w:top w:w="85" w:type="dxa"/>
+          <w:left w:w="142" w:type="dxa"/>
+          <w:bottom w:w="85" w:type="dxa"/>
+          <w:right w:w="142" w:type="dxa"/>
+        </w:tblCellMar>
+        <w:tblLook w:val="04A0"/>
       </w:tblPr>
       <w:tblGrid>
-        <w:gridCol w:w="2127"/>
+        <w:gridCol w:w="2093"/>
       </w:tblGrid>
       <w:tr>
         <w:tc>
           <w:tcPr>
-            <w:tcW w:w="2127" w:type="dxa"/>
+            <w:tcW w:w="2093" w:type="dxa"/>
             <w:shd w:val="clear" w:color="auto" w:fill="D9D9D9" w:themeFill="background1" w:themeFillShade="D9"/>
+            <w:vAlign w:val="center"/>
           </w:tcPr>
           <w:p>
             <w:pPr>
               <w:spacing w:after="0"/>
+              <w:jc w:val="center"/>
               <w:rPr>
                 <w:b/>
                 <w:noProof/>
@@ -1867,7 +1982,8 @@
       <w:tr>
         <w:tc>
           <w:tcPr>
-            <w:tcW w:w="2127" w:type="dxa"/>
+            <w:tcW w:w="2093" w:type="dxa"/>
+            <w:vAlign w:val="center"/>
           </w:tcPr>
           <w:p>
             <w:pPr>
@@ -1882,13 +1998,15 @@
       <w:tr>
         <w:tc>
           <w:tcPr>
-            <w:tcW w:w="2127" w:type="dxa"/>
+            <w:tcW w:w="2093" w:type="dxa"/>
+            <w:vAlign w:val="center"/>
           </w:tcPr>
           <w:p>
             <w:pPr>
               <w:spacing w:after="0"/>
             </w:pPr>
             <w:r>
+              <w:lastRenderedPageBreak/>
               <w:t>Venomous Tongue</w:t>
             </w:r>
           </w:p>
@@ -1957,23 +2075,31 @@
       <w:tblPr>
         <w:tblStyle w:val="TableGrid"/>
         <w:tblW w:w="0" w:type="auto"/>
-        <w:tblInd w:w="14" w:type="dxa"/>
+        <w:tblInd w:w="142" w:type="dxa"/>
         <w:tblLayout w:type="fixed"/>
-        <w:tblLook w:val="04A0" w:firstRow="1" w:lastRow="0" w:firstColumn="1" w:lastColumn="0" w:noHBand="0" w:noVBand="1"/>
+        <w:tblCellMar>
+          <w:top w:w="85" w:type="dxa"/>
+          <w:left w:w="142" w:type="dxa"/>
+          <w:bottom w:w="85" w:type="dxa"/>
+          <w:right w:w="142" w:type="dxa"/>
+        </w:tblCellMar>
+        <w:tblLook w:val="04A0"/>
       </w:tblPr>
       <w:tblGrid>
-        <w:gridCol w:w="1559"/>
+        <w:gridCol w:w="1701"/>
         <w:gridCol w:w="1418"/>
       </w:tblGrid>
       <w:tr>
         <w:tc>
           <w:tcPr>
-            <w:tcW w:w="1559" w:type="dxa"/>
+            <w:tcW w:w="1701" w:type="dxa"/>
             <w:shd w:val="clear" w:color="auto" w:fill="D9D9D9" w:themeFill="background1" w:themeFillShade="D9"/>
+            <w:vAlign w:val="center"/>
           </w:tcPr>
           <w:p>
             <w:pPr>
               <w:spacing w:after="0"/>
+              <w:jc w:val="center"/>
               <w:rPr>
                 <w:b/>
                 <w:noProof/>
@@ -1992,304 +2118,12 @@
           <w:tcPr>
             <w:tcW w:w="1418" w:type="dxa"/>
             <w:shd w:val="clear" w:color="auto" w:fill="D9D9D9" w:themeFill="background1" w:themeFillShade="D9"/>
+            <w:vAlign w:val="center"/>
           </w:tcPr>
           <w:p>
             <w:pPr>
               <w:spacing w:after="0"/>
-              <w:rPr>
-                <w:b/>
-                <w:noProof/>
-              </w:rPr>
-            </w:pPr>
-            <w:r>
-              <w:rPr>
-                <w:b/>
-                <w:noProof/>
-              </w:rPr>
-              <w:t>TotalSum</w:t>
-            </w:r>
-          </w:p>
-        </w:tc>
-      </w:tr>
-      <w:tr>
-        <w:tc>
-          <w:tcPr>
-            <w:tcW w:w="1559" w:type="dxa"/>
-          </w:tcPr>
-          <w:p>
-            <w:pPr>
-              <w:spacing w:after="0"/>
-            </w:pPr>
-            <w:r>
-              <w:t>Blue Phoenix</w:t>
-            </w:r>
-          </w:p>
-        </w:tc>
-        <w:tc>
-          <w:tcPr>
-            <w:tcW w:w="1418" w:type="dxa"/>
-          </w:tcPr>
-          <w:p>
-            <w:pPr>
-              <w:spacing w:after="0"/>
-            </w:pPr>
-            <w:r>
-              <w:t>819598.73</w:t>
-            </w:r>
-          </w:p>
-        </w:tc>
-      </w:tr>
-      <w:tr>
-        <w:tc>
-          <w:tcPr>
-            <w:tcW w:w="1559" w:type="dxa"/>
-          </w:tcPr>
-          <w:p>
-            <w:pPr>
-              <w:spacing w:after="0"/>
-            </w:pPr>
-            <w:r>
-              <w:t>Human Pride</w:t>
-            </w:r>
-          </w:p>
-        </w:tc>
-        <w:tc>
-          <w:tcPr>
-            <w:tcW w:w="1418" w:type="dxa"/>
-          </w:tcPr>
-          <w:p>
-            <w:pPr>
-              <w:spacing w:after="0"/>
-            </w:pPr>
-            <w:r>
-              <w:t>1041291.52</w:t>
-            </w:r>
-          </w:p>
-        </w:tc>
-      </w:tr>
-      <w:tr>
-        <w:tc>
-          <w:tcPr>
-            <w:tcW w:w="1559" w:type="dxa"/>
-          </w:tcPr>
-          <w:p>
-            <w:pPr>
-              <w:spacing w:after="0"/>
-            </w:pPr>
-            <w:r>
-              <w:t>…</w:t>
-            </w:r>
-          </w:p>
-        </w:tc>
-        <w:tc>
-          <w:tcPr>
-            <w:tcW w:w="1418" w:type="dxa"/>
-          </w:tcPr>
-          <w:p>
-            <w:pPr>
-              <w:spacing w:after="0"/>
-            </w:pPr>
-            <w:r>
-              <w:t>…</w:t>
-            </w:r>
-          </w:p>
-        </w:tc>
-      </w:tr>
-    </w:tbl>
-    <w:p>
-      <w:pPr>
-        <w:pStyle w:val="Heading2"/>
-        <w:rPr>
-          <w:noProof/>
-          <w:lang w:val="bg-BG"/>
-        </w:rPr>
-      </w:pPr>
-      <w:r>
-        <w:rPr>
-          <w:lang w:val="bg-BG"/>
-        </w:rPr>
-        <w:t>Депозитна сума за семейство Оливандър</w:t>
-      </w:r>
-    </w:p>
-    <w:p>
-      <w:pPr>
-        <w:rPr>
-          <w:noProof/>
-          <w:lang w:val="bg-BG"/>
-        </w:rPr>
-      </w:pPr>
-      <w:r>
-        <w:rPr>
-          <w:noProof/>
-          <w:lang w:val="bg-BG"/>
-        </w:rPr>
-        <w:t xml:space="preserve">Изберете </w:t>
-      </w:r>
-      <w:r>
-        <w:rPr>
-          <w:b/>
-          <w:noProof/>
-          <w:lang w:val="bg-BG"/>
-        </w:rPr>
-        <w:t>всички депозит</w:t>
-      </w:r>
-      <w:r>
-        <w:rPr>
-          <w:b/>
-          <w:noProof/>
-          <w:lang w:val="bg-BG"/>
-        </w:rPr>
-        <w:t>н</w:t>
-      </w:r>
-      <w:r>
-        <w:rPr>
-          <w:b/>
-          <w:noProof/>
-          <w:lang w:val="bg-BG"/>
-        </w:rPr>
-        <w:t>и групи</w:t>
-      </w:r>
-      <w:r>
-        <w:rPr>
-          <w:noProof/>
-          <w:lang w:val="bg-BG"/>
-        </w:rPr>
-        <w:t xml:space="preserve"> и техните </w:t>
-      </w:r>
-      <w:r>
-        <w:rPr>
-          <w:b/>
-          <w:noProof/>
-          <w:lang w:val="bg-BG"/>
-        </w:rPr>
-        <w:t>общи суми на депозити</w:t>
-      </w:r>
-      <w:r>
-        <w:rPr>
-          <w:noProof/>
-          <w:lang w:val="bg-BG"/>
-        </w:rPr>
-        <w:t xml:space="preserve">, но </w:t>
-      </w:r>
-      <w:r>
-        <w:rPr>
-          <w:b/>
-          <w:noProof/>
-          <w:lang w:val="bg-BG"/>
-        </w:rPr>
-        <w:t>само за магьосниците</w:t>
-      </w:r>
-      <w:r>
-        <w:rPr>
-          <w:noProof/>
-          <w:lang w:val="bg-BG"/>
-        </w:rPr>
-        <w:t xml:space="preserve">, чиито вълшебни пръчки са </w:t>
-      </w:r>
-      <w:r>
-        <w:rPr>
-          <w:b/>
-          <w:noProof/>
-          <w:lang w:val="bg-BG"/>
-        </w:rPr>
-        <w:t>изработени</w:t>
-      </w:r>
-      <w:r>
-        <w:rPr>
-          <w:noProof/>
-          <w:lang w:val="bg-BG"/>
-        </w:rPr>
-        <w:t xml:space="preserve"> от </w:t>
-      </w:r>
-      <w:r>
-        <w:rPr>
-          <w:b/>
-          <w:noProof/>
-          <w:lang w:val="bg-BG"/>
-        </w:rPr>
-        <w:t>семейство</w:t>
-      </w:r>
-      <w:r>
-        <w:rPr>
-          <w:noProof/>
-          <w:lang w:val="bg-BG"/>
-        </w:rPr>
-        <w:t xml:space="preserve"> </w:t>
-      </w:r>
-      <w:r>
-        <w:rPr>
-          <w:b/>
-          <w:noProof/>
-          <w:lang w:val="bg-BG"/>
-        </w:rPr>
-        <w:t>Оливандър</w:t>
-      </w:r>
-      <w:r>
-        <w:rPr>
-          <w:noProof/>
-          <w:lang w:val="bg-BG"/>
-        </w:rPr>
-        <w:t>.</w:t>
-      </w:r>
-    </w:p>
-    <w:p>
-      <w:pPr>
-        <w:pStyle w:val="Heading3"/>
-        <w:rPr>
-          <w:lang w:val="bg-BG"/>
-        </w:rPr>
-      </w:pPr>
-      <w:r>
-        <w:rPr>
-          <w:lang w:val="bg-BG"/>
-        </w:rPr>
-        <w:lastRenderedPageBreak/>
-        <w:t>Пример</w:t>
-      </w:r>
-    </w:p>
-    <w:tbl>
-      <w:tblPr>
-        <w:tblStyle w:val="TableGrid"/>
-        <w:tblW w:w="0" w:type="auto"/>
-        <w:tblInd w:w="14" w:type="dxa"/>
-        <w:tblLayout w:type="fixed"/>
-        <w:tblLook w:val="04A0" w:firstRow="1" w:lastRow="0" w:firstColumn="1" w:lastColumn="0" w:noHBand="0" w:noVBand="1"/>
-      </w:tblPr>
-      <w:tblGrid>
-        <w:gridCol w:w="1701"/>
-        <w:gridCol w:w="1276"/>
-      </w:tblGrid>
-      <w:tr>
-        <w:tc>
-          <w:tcPr>
-            <w:tcW w:w="1701" w:type="dxa"/>
-            <w:shd w:val="clear" w:color="auto" w:fill="D9D9D9" w:themeFill="background1" w:themeFillShade="D9"/>
-          </w:tcPr>
-          <w:p>
-            <w:pPr>
-              <w:spacing w:after="0"/>
-              <w:rPr>
-                <w:b/>
-                <w:noProof/>
-              </w:rPr>
-            </w:pPr>
-            <w:r>
-              <w:rPr>
-                <w:b/>
-                <w:noProof/>
-              </w:rPr>
-              <w:t>DepositGroup</w:t>
-            </w:r>
-          </w:p>
-        </w:tc>
-        <w:tc>
-          <w:tcPr>
-            <w:tcW w:w="1276" w:type="dxa"/>
-            <w:shd w:val="clear" w:color="auto" w:fill="D9D9D9" w:themeFill="background1" w:themeFillShade="D9"/>
-          </w:tcPr>
-          <w:p>
-            <w:pPr>
-              <w:spacing w:after="0"/>
+              <w:jc w:val="center"/>
               <w:rPr>
                 <w:b/>
                 <w:noProof/>
@@ -2309,6 +2143,7 @@
         <w:tc>
           <w:tcPr>
             <w:tcW w:w="1701" w:type="dxa"/>
+            <w:vAlign w:val="center"/>
           </w:tcPr>
           <w:p>
             <w:pPr>
@@ -2321,14 +2156,15 @@
         </w:tc>
         <w:tc>
           <w:tcPr>
-            <w:tcW w:w="1276" w:type="dxa"/>
+            <w:tcW w:w="1418" w:type="dxa"/>
+            <w:vAlign w:val="center"/>
           </w:tcPr>
           <w:p>
             <w:pPr>
               <w:spacing w:after="0"/>
             </w:pPr>
             <w:r>
-              <w:t>52968.96</w:t>
+              <w:t>819598.73</w:t>
             </w:r>
           </w:p>
         </w:tc>
@@ -2337,6 +2173,7 @@
         <w:tc>
           <w:tcPr>
             <w:tcW w:w="1701" w:type="dxa"/>
+            <w:vAlign w:val="center"/>
           </w:tcPr>
           <w:p>
             <w:pPr>
@@ -2349,22 +2186,27 @@
         </w:tc>
         <w:tc>
           <w:tcPr>
-            <w:tcW w:w="1276" w:type="dxa"/>
+            <w:tcW w:w="1418" w:type="dxa"/>
+            <w:vAlign w:val="center"/>
           </w:tcPr>
           <w:p>
             <w:pPr>
               <w:spacing w:after="0"/>
             </w:pPr>
             <w:r>
-              <w:t>188366.86</w:t>
+              <w:t>1041291.52</w:t>
             </w:r>
           </w:p>
         </w:tc>
       </w:tr>
       <w:tr>
+        <w:trPr>
+          <w:trHeight w:val="178"/>
+        </w:trPr>
         <w:tc>
           <w:tcPr>
             <w:tcW w:w="1701" w:type="dxa"/>
+            <w:vAlign w:val="center"/>
           </w:tcPr>
           <w:p>
             <w:pPr>
@@ -2377,7 +2219,8 @@
         </w:tc>
         <w:tc>
           <w:tcPr>
-            <w:tcW w:w="1276" w:type="dxa"/>
+            <w:tcW w:w="1418" w:type="dxa"/>
+            <w:vAlign w:val="center"/>
           </w:tcPr>
           <w:p>
             <w:pPr>
@@ -2394,27 +2237,27 @@
       <w:pPr>
         <w:pStyle w:val="Heading2"/>
         <w:rPr>
-          <w:lang w:val="bg-BG"/>
-        </w:rPr>
-      </w:pPr>
-      <w:r>
-        <w:t>Филтриране</w:t>
-      </w:r>
-      <w:r>
-        <w:rPr>
-          <w:lang w:val="bg-BG"/>
-        </w:rPr>
-        <w:t xml:space="preserve"> на депозити</w:t>
+          <w:noProof/>
+          <w:lang w:val="bg-BG"/>
+        </w:rPr>
+      </w:pPr>
+      <w:r>
+        <w:rPr>
+          <w:lang w:val="bg-BG"/>
+        </w:rPr>
+        <w:t>Депозитна сума за семейство Оливандър</w:t>
       </w:r>
     </w:p>
     <w:p>
       <w:pPr>
         <w:rPr>
-          <w:lang w:val="bg-BG"/>
-        </w:rPr>
-      </w:pPr>
-      <w:r>
-        <w:rPr>
+          <w:noProof/>
+          <w:lang w:val="bg-BG"/>
+        </w:rPr>
+      </w:pPr>
+      <w:r>
+        <w:rPr>
+          <w:noProof/>
           <w:lang w:val="bg-BG"/>
         </w:rPr>
         <w:t xml:space="preserve">Изберете </w:t>
@@ -2422,188 +2265,105 @@
       <w:r>
         <w:rPr>
           <w:b/>
-          <w:lang w:val="bg-BG"/>
-        </w:rPr>
-        <w:t>всички депозитни групи</w:t>
-      </w:r>
-      <w:r>
-        <w:rPr>
-          <w:lang w:val="bg-BG"/>
-        </w:rPr>
-        <w:t xml:space="preserve"> и техните общи суми на депозити, но </w:t>
+          <w:noProof/>
+          <w:lang w:val="bg-BG"/>
+        </w:rPr>
+        <w:t>всички депозит</w:t>
       </w:r>
       <w:r>
         <w:rPr>
           <w:b/>
+          <w:noProof/>
+          <w:lang w:val="bg-BG"/>
+        </w:rPr>
+        <w:t>н</w:t>
+      </w:r>
+      <w:r>
+        <w:rPr>
+          <w:b/>
+          <w:noProof/>
+          <w:lang w:val="bg-BG"/>
+        </w:rPr>
+        <w:t>и групи</w:t>
+      </w:r>
+      <w:r>
+        <w:rPr>
+          <w:noProof/>
+          <w:lang w:val="bg-BG"/>
+        </w:rPr>
+        <w:t xml:space="preserve"> и техните </w:t>
+      </w:r>
+      <w:r>
+        <w:rPr>
+          <w:b/>
+          <w:noProof/>
+          <w:lang w:val="bg-BG"/>
+        </w:rPr>
+        <w:t>общи суми на депозити</w:t>
+      </w:r>
+      <w:r>
+        <w:rPr>
+          <w:noProof/>
+          <w:lang w:val="bg-BG"/>
+        </w:rPr>
+        <w:t xml:space="preserve">, но </w:t>
+      </w:r>
+      <w:r>
+        <w:rPr>
+          <w:b/>
+          <w:noProof/>
           <w:lang w:val="bg-BG"/>
         </w:rPr>
         <w:t>само за магьосниците</w:t>
       </w:r>
       <w:r>
         <w:rPr>
-          <w:lang w:val="bg-BG"/>
-        </w:rPr>
-        <w:t xml:space="preserve">, чиито </w:t>
+          <w:noProof/>
+          <w:lang w:val="bg-BG"/>
+        </w:rPr>
+        <w:t xml:space="preserve">, чиито вълшебни пръчки са </w:t>
       </w:r>
       <w:r>
         <w:rPr>
           <w:b/>
-          <w:lang w:val="bg-BG"/>
-        </w:rPr>
-        <w:t>вълшебни пръчки</w:t>
-      </w:r>
-      <w:r>
-        <w:rPr>
-          <w:lang w:val="bg-BG"/>
-        </w:rPr>
-        <w:t xml:space="preserve"> са </w:t>
+          <w:noProof/>
+          <w:lang w:val="bg-BG"/>
+        </w:rPr>
+        <w:t>изработени</w:t>
+      </w:r>
+      <w:r>
+        <w:rPr>
+          <w:noProof/>
+          <w:lang w:val="bg-BG"/>
+        </w:rPr>
+        <w:t xml:space="preserve"> от </w:t>
       </w:r>
       <w:r>
         <w:rPr>
           <w:b/>
-          <w:lang w:val="bg-BG"/>
-        </w:rPr>
-        <w:t>изработени</w:t>
-      </w:r>
-      <w:r>
-        <w:rPr>
-          <w:lang w:val="bg-BG"/>
-        </w:rPr>
-        <w:t xml:space="preserve"> от </w:t>
+          <w:noProof/>
+          <w:lang w:val="bg-BG"/>
+        </w:rPr>
+        <w:t>семейство</w:t>
+      </w:r>
+      <w:r>
+        <w:rPr>
+          <w:noProof/>
+          <w:lang w:val="bg-BG"/>
+        </w:rPr>
+        <w:t xml:space="preserve"> </w:t>
       </w:r>
       <w:r>
         <w:rPr>
           <w:b/>
-          <w:lang w:val="bg-BG"/>
-        </w:rPr>
-        <w:t>семейство Оливандър</w:t>
-      </w:r>
-      <w:r>
-        <w:rPr>
-          <w:lang w:val="bg-BG"/>
-        </w:rPr>
-        <w:t xml:space="preserve">. </w:t>
-      </w:r>
-      <w:r>
-        <w:rPr>
-          <w:b/>
-          <w:lang w:val="bg-BG"/>
-        </w:rPr>
-        <w:t>Филтрирайте</w:t>
-      </w:r>
-      <w:r>
-        <w:rPr>
-          <w:lang w:val="bg-BG"/>
-        </w:rPr>
-        <w:t xml:space="preserve"> общите </w:t>
-      </w:r>
-      <w:r>
-        <w:rPr>
-          <w:b/>
-          <w:lang w:val="bg-BG"/>
-        </w:rPr>
-        <w:t>суми</w:t>
-      </w:r>
-      <w:r>
-        <w:rPr>
-          <w:lang w:val="bg-BG"/>
-        </w:rPr>
-        <w:t xml:space="preserve"> на </w:t>
-      </w:r>
-      <w:r>
-        <w:rPr>
-          <w:b/>
-          <w:lang w:val="bg-BG"/>
-        </w:rPr>
-        <w:t>депозит</w:t>
-      </w:r>
-      <w:r>
-        <w:rPr>
-          <w:b/>
-          <w:lang w:val="bg-BG"/>
-        </w:rPr>
-        <w:t>и</w:t>
-      </w:r>
-      <w:r>
-        <w:rPr>
-          <w:lang w:val="bg-BG"/>
-        </w:rPr>
-        <w:t xml:space="preserve"> </w:t>
-      </w:r>
-      <w:r>
-        <w:rPr>
-          <w:b/>
-          <w:lang w:val="bg-BG"/>
-        </w:rPr>
-        <w:t>под</w:t>
-      </w:r>
-      <w:r>
-        <w:rPr>
-          <w:lang w:val="bg-BG"/>
-        </w:rPr>
-        <w:t xml:space="preserve"> </w:t>
-      </w:r>
-      <w:r>
-        <w:rPr>
-          <w:b/>
-          <w:lang w:val="bg-BG"/>
-        </w:rPr>
-        <w:t>150</w:t>
-      </w:r>
-      <w:r>
-        <w:rPr>
-          <w:lang w:val="bg-BG"/>
-        </w:rPr>
-        <w:t xml:space="preserve"> </w:t>
-      </w:r>
-      <w:r>
-        <w:rPr>
-          <w:b/>
-          <w:lang w:val="bg-BG"/>
-        </w:rPr>
-        <w:t>000</w:t>
-      </w:r>
-      <w:r>
-        <w:rPr>
-          <w:lang w:val="bg-BG"/>
-        </w:rPr>
-        <w:t xml:space="preserve">. Подредете по </w:t>
-      </w:r>
-      <w:r>
-        <w:rPr>
-          <w:b/>
-          <w:lang w:val="bg-BG"/>
-        </w:rPr>
-        <w:t>обща сума</w:t>
-      </w:r>
-      <w:r>
-        <w:rPr>
-          <w:lang w:val="bg-BG"/>
-        </w:rPr>
-        <w:t xml:space="preserve"> на </w:t>
-      </w:r>
-      <w:r>
-        <w:rPr>
-          <w:b/>
-          <w:lang w:val="bg-BG"/>
-        </w:rPr>
-        <w:t>депозита</w:t>
-      </w:r>
-      <w:r>
-        <w:rPr>
-          <w:lang w:val="bg-BG"/>
-        </w:rPr>
-        <w:t xml:space="preserve"> в </w:t>
-      </w:r>
-      <w:r>
-        <w:rPr>
-          <w:b/>
-          <w:lang w:val="bg-BG"/>
-        </w:rPr>
-        <w:t>низходящ ред</w:t>
-      </w:r>
-      <w:r>
-        <w:rPr>
+          <w:noProof/>
+          <w:lang w:val="bg-BG"/>
+        </w:rPr>
+        <w:t>Оливандър</w:t>
+      </w:r>
+      <w:r>
+        <w:rPr>
+          <w:noProof/>
           <w:lang w:val="bg-BG"/>
         </w:rPr>
         <w:t>.</w:t>
@@ -2627,23 +2387,31 @@
       <w:tblPr>
         <w:tblStyle w:val="TableGrid"/>
         <w:tblW w:w="0" w:type="auto"/>
-        <w:tblInd w:w="14" w:type="dxa"/>
+        <w:tblInd w:w="142" w:type="dxa"/>
         <w:tblLayout w:type="fixed"/>
-        <w:tblLook w:val="04A0" w:firstRow="1" w:lastRow="0" w:firstColumn="1" w:lastColumn="0" w:noHBand="0" w:noVBand="1"/>
+        <w:tblCellMar>
+          <w:top w:w="85" w:type="dxa"/>
+          <w:left w:w="142" w:type="dxa"/>
+          <w:bottom w:w="85" w:type="dxa"/>
+          <w:right w:w="142" w:type="dxa"/>
+        </w:tblCellMar>
+        <w:tblLook w:val="04A0"/>
       </w:tblPr>
       <w:tblGrid>
-        <w:gridCol w:w="1701"/>
+        <w:gridCol w:w="1573"/>
         <w:gridCol w:w="1276"/>
       </w:tblGrid>
       <w:tr>
         <w:tc>
           <w:tcPr>
-            <w:tcW w:w="1701" w:type="dxa"/>
+            <w:tcW w:w="1573" w:type="dxa"/>
             <w:shd w:val="clear" w:color="auto" w:fill="D9D9D9" w:themeFill="background1" w:themeFillShade="D9"/>
+            <w:vAlign w:val="center"/>
           </w:tcPr>
           <w:p>
             <w:pPr>
               <w:spacing w:after="0"/>
+              <w:jc w:val="center"/>
               <w:rPr>
                 <w:b/>
                 <w:noProof/>
@@ -2662,10 +2430,12 @@
           <w:tcPr>
             <w:tcW w:w="1276" w:type="dxa"/>
             <w:shd w:val="clear" w:color="auto" w:fill="D9D9D9" w:themeFill="background1" w:themeFillShade="D9"/>
+            <w:vAlign w:val="center"/>
           </w:tcPr>
           <w:p>
             <w:pPr>
               <w:spacing w:after="0"/>
+              <w:jc w:val="center"/>
               <w:rPr>
                 <w:b/>
                 <w:noProof/>
@@ -2684,7 +2454,400 @@
       <w:tr>
         <w:tc>
           <w:tcPr>
-            <w:tcW w:w="1701" w:type="dxa"/>
+            <w:tcW w:w="1573" w:type="dxa"/>
+            <w:vAlign w:val="center"/>
+          </w:tcPr>
+          <w:p>
+            <w:pPr>
+              <w:spacing w:after="0"/>
+            </w:pPr>
+            <w:r>
+              <w:t>Blue Phoenix</w:t>
+            </w:r>
+          </w:p>
+        </w:tc>
+        <w:tc>
+          <w:tcPr>
+            <w:tcW w:w="1276" w:type="dxa"/>
+            <w:vAlign w:val="center"/>
+          </w:tcPr>
+          <w:p>
+            <w:pPr>
+              <w:spacing w:after="0"/>
+            </w:pPr>
+            <w:r>
+              <w:t>52968.96</w:t>
+            </w:r>
+          </w:p>
+        </w:tc>
+      </w:tr>
+      <w:tr>
+        <w:tc>
+          <w:tcPr>
+            <w:tcW w:w="1573" w:type="dxa"/>
+            <w:vAlign w:val="center"/>
+          </w:tcPr>
+          <w:p>
+            <w:pPr>
+              <w:spacing w:after="0"/>
+            </w:pPr>
+            <w:r>
+              <w:t>Human Pride</w:t>
+            </w:r>
+          </w:p>
+        </w:tc>
+        <w:tc>
+          <w:tcPr>
+            <w:tcW w:w="1276" w:type="dxa"/>
+            <w:vAlign w:val="center"/>
+          </w:tcPr>
+          <w:p>
+            <w:pPr>
+              <w:spacing w:after="0"/>
+            </w:pPr>
+            <w:r>
+              <w:t>188366.86</w:t>
+            </w:r>
+          </w:p>
+        </w:tc>
+      </w:tr>
+      <w:tr>
+        <w:tc>
+          <w:tcPr>
+            <w:tcW w:w="1573" w:type="dxa"/>
+            <w:vAlign w:val="center"/>
+          </w:tcPr>
+          <w:p>
+            <w:pPr>
+              <w:spacing w:after="0"/>
+            </w:pPr>
+            <w:r>
+              <w:t>…</w:t>
+            </w:r>
+          </w:p>
+        </w:tc>
+        <w:tc>
+          <w:tcPr>
+            <w:tcW w:w="1276" w:type="dxa"/>
+            <w:vAlign w:val="center"/>
+          </w:tcPr>
+          <w:p>
+            <w:pPr>
+              <w:spacing w:after="0"/>
+            </w:pPr>
+            <w:r>
+              <w:t>…</w:t>
+            </w:r>
+          </w:p>
+        </w:tc>
+      </w:tr>
+    </w:tbl>
+    <w:p>
+      <w:pPr>
+        <w:pStyle w:val="Heading2"/>
+        <w:rPr>
+          <w:lang w:val="bg-BG"/>
+        </w:rPr>
+      </w:pPr>
+      <w:r>
+        <w:t>Филтриране</w:t>
+      </w:r>
+      <w:r>
+        <w:rPr>
+          <w:lang w:val="bg-BG"/>
+        </w:rPr>
+        <w:t xml:space="preserve"> на депозити</w:t>
+      </w:r>
+    </w:p>
+    <w:p>
+      <w:pPr>
+        <w:rPr>
+          <w:lang w:val="bg-BG"/>
+        </w:rPr>
+      </w:pPr>
+      <w:r>
+        <w:rPr>
+          <w:lang w:val="bg-BG"/>
+        </w:rPr>
+        <w:t xml:space="preserve">Изберете </w:t>
+      </w:r>
+      <w:r>
+        <w:rPr>
+          <w:b/>
+          <w:lang w:val="bg-BG"/>
+        </w:rPr>
+        <w:t>всички депозитни групи</w:t>
+      </w:r>
+      <w:r>
+        <w:rPr>
+          <w:lang w:val="bg-BG"/>
+        </w:rPr>
+        <w:t xml:space="preserve"> и техните общи суми на депозити, но </w:t>
+      </w:r>
+      <w:r>
+        <w:rPr>
+          <w:b/>
+          <w:lang w:val="bg-BG"/>
+        </w:rPr>
+        <w:t>само за магьосниците</w:t>
+      </w:r>
+      <w:r>
+        <w:rPr>
+          <w:lang w:val="bg-BG"/>
+        </w:rPr>
+        <w:t xml:space="preserve">, чиито </w:t>
+      </w:r>
+      <w:r>
+        <w:rPr>
+          <w:b/>
+          <w:lang w:val="bg-BG"/>
+        </w:rPr>
+        <w:t>вълшебни пръчки</w:t>
+      </w:r>
+      <w:r>
+        <w:rPr>
+          <w:lang w:val="bg-BG"/>
+        </w:rPr>
+        <w:t xml:space="preserve"> са </w:t>
+      </w:r>
+      <w:r>
+        <w:rPr>
+          <w:b/>
+          <w:lang w:val="bg-BG"/>
+        </w:rPr>
+        <w:t>изработени</w:t>
+      </w:r>
+      <w:r>
+        <w:rPr>
+          <w:lang w:val="bg-BG"/>
+        </w:rPr>
+        <w:t xml:space="preserve"> от </w:t>
+      </w:r>
+      <w:r>
+        <w:rPr>
+          <w:b/>
+          <w:lang w:val="bg-BG"/>
+        </w:rPr>
+        <w:t>семейство Оливандър</w:t>
+      </w:r>
+      <w:r>
+        <w:rPr>
+          <w:lang w:val="bg-BG"/>
+        </w:rPr>
+        <w:t xml:space="preserve">. </w:t>
+      </w:r>
+      <w:r>
+        <w:rPr>
+          <w:b/>
+          <w:lang w:val="bg-BG"/>
+        </w:rPr>
+        <w:t>Филтрирайте</w:t>
+      </w:r>
+      <w:r>
+        <w:rPr>
+          <w:lang w:val="bg-BG"/>
+        </w:rPr>
+        <w:t xml:space="preserve"> общите </w:t>
+      </w:r>
+      <w:r>
+        <w:rPr>
+          <w:b/>
+          <w:lang w:val="bg-BG"/>
+        </w:rPr>
+        <w:t>суми</w:t>
+      </w:r>
+      <w:r>
+        <w:rPr>
+          <w:lang w:val="bg-BG"/>
+        </w:rPr>
+        <w:t xml:space="preserve"> на </w:t>
+      </w:r>
+      <w:r>
+        <w:rPr>
+          <w:b/>
+          <w:lang w:val="bg-BG"/>
+        </w:rPr>
+        <w:t>депозит</w:t>
+      </w:r>
+      <w:r>
+        <w:rPr>
+          <w:b/>
+          <w:lang w:val="bg-BG"/>
+        </w:rPr>
+        <w:t>и</w:t>
+      </w:r>
+      <w:r>
+        <w:rPr>
+          <w:lang w:val="bg-BG"/>
+        </w:rPr>
+        <w:t xml:space="preserve"> </w:t>
+      </w:r>
+      <w:r>
+        <w:rPr>
+          <w:b/>
+          <w:lang w:val="bg-BG"/>
+        </w:rPr>
+        <w:t>под</w:t>
+      </w:r>
+      <w:r>
+        <w:rPr>
+          <w:lang w:val="bg-BG"/>
+        </w:rPr>
+        <w:t xml:space="preserve"> </w:t>
+      </w:r>
+      <w:r>
+        <w:rPr>
+          <w:b/>
+          <w:lang w:val="bg-BG"/>
+        </w:rPr>
+        <w:t>150</w:t>
+      </w:r>
+      <w:r>
+        <w:rPr>
+          <w:lang w:val="bg-BG"/>
+        </w:rPr>
+        <w:t xml:space="preserve"> </w:t>
+      </w:r>
+      <w:r>
+        <w:rPr>
+          <w:b/>
+          <w:lang w:val="bg-BG"/>
+        </w:rPr>
+        <w:t>000</w:t>
+      </w:r>
+      <w:r>
+        <w:rPr>
+          <w:lang w:val="bg-BG"/>
+        </w:rPr>
+        <w:t xml:space="preserve">. Подредете по </w:t>
+      </w:r>
+      <w:r>
+        <w:rPr>
+          <w:b/>
+          <w:lang w:val="bg-BG"/>
+        </w:rPr>
+        <w:t>обща сума</w:t>
+      </w:r>
+      <w:r>
+        <w:rPr>
+          <w:lang w:val="bg-BG"/>
+        </w:rPr>
+        <w:t xml:space="preserve"> на </w:t>
+      </w:r>
+      <w:r>
+        <w:rPr>
+          <w:b/>
+          <w:lang w:val="bg-BG"/>
+        </w:rPr>
+        <w:t>депозита</w:t>
+      </w:r>
+      <w:r>
+        <w:rPr>
+          <w:lang w:val="bg-BG"/>
+        </w:rPr>
+        <w:t xml:space="preserve"> в </w:t>
+      </w:r>
+      <w:r>
+        <w:rPr>
+          <w:b/>
+          <w:lang w:val="bg-BG"/>
+        </w:rPr>
+        <w:t>низходящ ред</w:t>
+      </w:r>
+      <w:r>
+        <w:rPr>
+          <w:lang w:val="bg-BG"/>
+        </w:rPr>
+        <w:t>.</w:t>
+      </w:r>
+    </w:p>
+    <w:p>
+      <w:pPr>
+        <w:pStyle w:val="Heading3"/>
+        <w:rPr>
+          <w:lang w:val="bg-BG"/>
+        </w:rPr>
+      </w:pPr>
+      <w:r>
+        <w:rPr>
+          <w:lang w:val="bg-BG"/>
+        </w:rPr>
+        <w:t>Пример</w:t>
+      </w:r>
+    </w:p>
+    <w:tbl>
+      <w:tblPr>
+        <w:tblStyle w:val="TableGrid"/>
+        <w:tblW w:w="0" w:type="auto"/>
+        <w:tblInd w:w="142" w:type="dxa"/>
+        <w:tblLayout w:type="fixed"/>
+        <w:tblCellMar>
+          <w:top w:w="85" w:type="dxa"/>
+          <w:left w:w="142" w:type="dxa"/>
+          <w:bottom w:w="85" w:type="dxa"/>
+          <w:right w:w="142" w:type="dxa"/>
+        </w:tblCellMar>
+        <w:tblLook w:val="04A0"/>
+      </w:tblPr>
+      <w:tblGrid>
+        <w:gridCol w:w="1573"/>
+        <w:gridCol w:w="1276"/>
+      </w:tblGrid>
+      <w:tr>
+        <w:tc>
+          <w:tcPr>
+            <w:tcW w:w="1573" w:type="dxa"/>
+            <w:shd w:val="clear" w:color="auto" w:fill="D9D9D9" w:themeFill="background1" w:themeFillShade="D9"/>
+            <w:vAlign w:val="center"/>
+          </w:tcPr>
+          <w:p>
+            <w:pPr>
+              <w:spacing w:after="0"/>
+              <w:jc w:val="center"/>
+              <w:rPr>
+                <w:b/>
+                <w:noProof/>
+              </w:rPr>
+            </w:pPr>
+            <w:r>
+              <w:rPr>
+                <w:b/>
+                <w:noProof/>
+              </w:rPr>
+              <w:t>DepositGroup</w:t>
+            </w:r>
+          </w:p>
+        </w:tc>
+        <w:tc>
+          <w:tcPr>
+            <w:tcW w:w="1276" w:type="dxa"/>
+            <w:shd w:val="clear" w:color="auto" w:fill="D9D9D9" w:themeFill="background1" w:themeFillShade="D9"/>
+            <w:vAlign w:val="center"/>
+          </w:tcPr>
+          <w:p>
+            <w:pPr>
+              <w:spacing w:after="0"/>
+              <w:jc w:val="center"/>
+              <w:rPr>
+                <w:b/>
+                <w:noProof/>
+              </w:rPr>
+            </w:pPr>
+            <w:r>
+              <w:rPr>
+                <w:b/>
+                <w:noProof/>
+              </w:rPr>
+              <w:t>TotalSum</w:t>
+            </w:r>
+          </w:p>
+        </w:tc>
+      </w:tr>
+      <w:tr>
+        <w:tc>
+          <w:tcPr>
+            <w:tcW w:w="1573" w:type="dxa"/>
+            <w:vAlign w:val="center"/>
           </w:tcPr>
           <w:p>
             <w:pPr>
@@ -2698,6 +2861,7 @@
         <w:tc>
           <w:tcPr>
             <w:tcW w:w="1276" w:type="dxa"/>
+            <w:vAlign w:val="center"/>
           </w:tcPr>
           <w:p>
             <w:pPr>
@@ -2712,7 +2876,8 @@
       <w:tr>
         <w:tc>
           <w:tcPr>
-            <w:tcW w:w="1701" w:type="dxa"/>
+            <w:tcW w:w="1573" w:type="dxa"/>
+            <w:vAlign w:val="center"/>
           </w:tcPr>
           <w:p>
             <w:pPr>
@@ -2726,6 +2891,7 @@
         <w:tc>
           <w:tcPr>
             <w:tcW w:w="1276" w:type="dxa"/>
+            <w:vAlign w:val="center"/>
           </w:tcPr>
           <w:p>
             <w:pPr>
@@ -2746,6 +2912,7 @@
         </w:rPr>
       </w:pPr>
       <w:r>
+        <w:lastRenderedPageBreak/>
         <w:t>Депозитна</w:t>
       </w:r>
       <w:r>
@@ -2930,24 +3097,32 @@
       <w:tblPr>
         <w:tblStyle w:val="TableGrid"/>
         <w:tblW w:w="0" w:type="auto"/>
-        <w:tblInd w:w="108" w:type="dxa"/>
+        <w:tblInd w:w="142" w:type="dxa"/>
         <w:tblLayout w:type="fixed"/>
-        <w:tblLook w:val="04A0" w:firstRow="1" w:lastRow="0" w:firstColumn="1" w:lastColumn="0" w:noHBand="0" w:noVBand="1"/>
+        <w:tblCellMar>
+          <w:top w:w="85" w:type="dxa"/>
+          <w:left w:w="142" w:type="dxa"/>
+          <w:bottom w:w="85" w:type="dxa"/>
+          <w:right w:w="142" w:type="dxa"/>
+        </w:tblCellMar>
+        <w:tblLook w:val="04A0"/>
       </w:tblPr>
       <w:tblGrid>
-        <w:gridCol w:w="1701"/>
+        <w:gridCol w:w="1667"/>
         <w:gridCol w:w="2126"/>
-        <w:gridCol w:w="1985"/>
+        <w:gridCol w:w="2161"/>
       </w:tblGrid>
       <w:tr>
         <w:tc>
           <w:tcPr>
-            <w:tcW w:w="1701" w:type="dxa"/>
+            <w:tcW w:w="1667" w:type="dxa"/>
             <w:shd w:val="clear" w:color="auto" w:fill="D9D9D9" w:themeFill="background1" w:themeFillShade="D9"/>
+            <w:vAlign w:val="center"/>
           </w:tcPr>
           <w:p>
             <w:pPr>
               <w:spacing w:after="0"/>
+              <w:jc w:val="center"/>
               <w:rPr>
                 <w:b/>
                 <w:noProof/>
@@ -2966,10 +3141,12 @@
           <w:tcPr>
             <w:tcW w:w="2126" w:type="dxa"/>
             <w:shd w:val="clear" w:color="auto" w:fill="D9D9D9" w:themeFill="background1" w:themeFillShade="D9"/>
+            <w:vAlign w:val="center"/>
           </w:tcPr>
           <w:p>
             <w:pPr>
               <w:spacing w:after="0"/>
+              <w:jc w:val="center"/>
               <w:rPr>
                 <w:b/>
                 <w:noProof/>
@@ -2986,12 +3163,14 @@
         </w:tc>
         <w:tc>
           <w:tcPr>
-            <w:tcW w:w="1985" w:type="dxa"/>
+            <w:tcW w:w="2161" w:type="dxa"/>
             <w:shd w:val="clear" w:color="auto" w:fill="D9D9D9" w:themeFill="background1" w:themeFillShade="D9"/>
+            <w:vAlign w:val="center"/>
           </w:tcPr>
           <w:p>
             <w:pPr>
               <w:spacing w:after="0"/>
+              <w:jc w:val="center"/>
               <w:rPr>
                 <w:b/>
                 <w:noProof/>
@@ -3010,7 +3189,8 @@
       <w:tr>
         <w:tc>
           <w:tcPr>
-            <w:tcW w:w="1701" w:type="dxa"/>
+            <w:tcW w:w="1667" w:type="dxa"/>
+            <w:vAlign w:val="center"/>
           </w:tcPr>
           <w:p>
             <w:pPr>
@@ -3024,6 +3204,7 @@
         <w:tc>
           <w:tcPr>
             <w:tcW w:w="2126" w:type="dxa"/>
+            <w:vAlign w:val="center"/>
           </w:tcPr>
           <w:p>
             <w:pPr>
@@ -3042,7 +3223,8 @@
         </w:tc>
         <w:tc>
           <w:tcPr>
-            <w:tcW w:w="1985" w:type="dxa"/>
+            <w:tcW w:w="2161" w:type="dxa"/>
+            <w:vAlign w:val="center"/>
           </w:tcPr>
           <w:p>
             <w:pPr>
@@ -3057,7 +3239,8 @@
       <w:tr>
         <w:tc>
           <w:tcPr>
-            <w:tcW w:w="1701" w:type="dxa"/>
+            <w:tcW w:w="1667" w:type="dxa"/>
+            <w:vAlign w:val="center"/>
           </w:tcPr>
           <w:p>
             <w:pPr>
@@ -3071,6 +3254,7 @@
         <w:tc>
           <w:tcPr>
             <w:tcW w:w="2126" w:type="dxa"/>
+            <w:vAlign w:val="center"/>
           </w:tcPr>
           <w:p>
             <w:pPr>
@@ -3083,7 +3267,8 @@
         </w:tc>
         <w:tc>
           <w:tcPr>
-            <w:tcW w:w="1985" w:type="dxa"/>
+            <w:tcW w:w="2161" w:type="dxa"/>
+            <w:vAlign w:val="center"/>
           </w:tcPr>
           <w:p>
             <w:pPr>
@@ -3281,7 +3466,6 @@
         <w:rPr>
           <w:lang w:val="bg-BG"/>
         </w:rPr>
-        <w:lastRenderedPageBreak/>
         <w:t>Заявката трябва да се върне</w:t>
       </w:r>
     </w:p>
@@ -3350,9 +3534,15 @@
       <w:tblPr>
         <w:tblStyle w:val="TableGrid"/>
         <w:tblW w:w="0" w:type="auto"/>
-        <w:tblInd w:w="14" w:type="dxa"/>
+        <w:tblInd w:w="142" w:type="dxa"/>
         <w:tblLayout w:type="fixed"/>
-        <w:tblLook w:val="04A0" w:firstRow="1" w:lastRow="0" w:firstColumn="1" w:lastColumn="0" w:noHBand="0" w:noVBand="1"/>
+        <w:tblCellMar>
+          <w:top w:w="85" w:type="dxa"/>
+          <w:left w:w="142" w:type="dxa"/>
+          <w:bottom w:w="85" w:type="dxa"/>
+          <w:right w:w="142" w:type="dxa"/>
+        </w:tblCellMar>
+        <w:tblLook w:val="04A0"/>
       </w:tblPr>
       <w:tblGrid>
         <w:gridCol w:w="1276"/>
@@ -3363,10 +3553,12 @@
           <w:tcPr>
             <w:tcW w:w="1276" w:type="dxa"/>
             <w:shd w:val="clear" w:color="auto" w:fill="D9D9D9" w:themeFill="background1" w:themeFillShade="D9"/>
+            <w:vAlign w:val="center"/>
           </w:tcPr>
           <w:p>
             <w:pPr>
               <w:spacing w:after="0"/>
+              <w:jc w:val="center"/>
               <w:rPr>
                 <w:b/>
                 <w:noProof/>
@@ -3385,10 +3577,12 @@
           <w:tcPr>
             <w:tcW w:w="1559" w:type="dxa"/>
             <w:shd w:val="clear" w:color="auto" w:fill="D9D9D9" w:themeFill="background1" w:themeFillShade="D9"/>
+            <w:vAlign w:val="center"/>
           </w:tcPr>
           <w:p>
             <w:pPr>
               <w:spacing w:after="0"/>
+              <w:jc w:val="center"/>
               <w:rPr>
                 <w:b/>
                 <w:noProof/>
@@ -3408,6 +3602,7 @@
         <w:tc>
           <w:tcPr>
             <w:tcW w:w="1276" w:type="dxa"/>
+            <w:vAlign w:val="center"/>
           </w:tcPr>
           <w:p>
             <w:pPr>
@@ -3421,6 +3616,7 @@
         <w:tc>
           <w:tcPr>
             <w:tcW w:w="1559" w:type="dxa"/>
+            <w:vAlign w:val="center"/>
           </w:tcPr>
           <w:p>
             <w:pPr>
@@ -3436,6 +3632,7 @@
         <w:tc>
           <w:tcPr>
             <w:tcW w:w="1276" w:type="dxa"/>
+            <w:vAlign w:val="center"/>
           </w:tcPr>
           <w:p>
             <w:pPr>
@@ -3449,6 +3646,7 @@
         <w:tc>
           <w:tcPr>
             <w:tcW w:w="1559" w:type="dxa"/>
+            <w:vAlign w:val="center"/>
           </w:tcPr>
           <w:p>
             <w:pPr>
@@ -3646,6 +3844,7 @@
         <w:rPr>
           <w:lang w:val="bg-BG"/>
         </w:rPr>
+        <w:lastRenderedPageBreak/>
         <w:t>Пример</w:t>
       </w:r>
     </w:p>
@@ -3653,9 +3852,15 @@
       <w:tblPr>
         <w:tblStyle w:val="TableGrid"/>
         <w:tblW w:w="0" w:type="auto"/>
-        <w:tblInd w:w="14" w:type="dxa"/>
+        <w:tblInd w:w="142" w:type="dxa"/>
         <w:tblLayout w:type="fixed"/>
-        <w:tblLook w:val="04A0" w:firstRow="1" w:lastRow="0" w:firstColumn="1" w:lastColumn="0" w:noHBand="0" w:noVBand="1"/>
+        <w:tblCellMar>
+          <w:top w:w="85" w:type="dxa"/>
+          <w:left w:w="142" w:type="dxa"/>
+          <w:bottom w:w="85" w:type="dxa"/>
+          <w:right w:w="142" w:type="dxa"/>
+        </w:tblCellMar>
+        <w:tblLook w:val="04A0"/>
       </w:tblPr>
       <w:tblGrid>
         <w:gridCol w:w="1276"/>
@@ -3665,10 +3870,12 @@
           <w:tcPr>
             <w:tcW w:w="1276" w:type="dxa"/>
             <w:shd w:val="clear" w:color="auto" w:fill="D9D9D9" w:themeFill="background1" w:themeFillShade="D9"/>
+            <w:vAlign w:val="center"/>
           </w:tcPr>
           <w:p>
             <w:pPr>
               <w:spacing w:after="0"/>
+              <w:jc w:val="center"/>
               <w:rPr>
                 <w:b/>
                 <w:noProof/>
@@ -3688,6 +3895,7 @@
         <w:tc>
           <w:tcPr>
             <w:tcW w:w="1276" w:type="dxa"/>
+            <w:vAlign w:val="center"/>
           </w:tcPr>
           <w:p>
             <w:pPr>
@@ -3703,6 +3911,7 @@
         <w:tc>
           <w:tcPr>
             <w:tcW w:w="1276" w:type="dxa"/>
+            <w:vAlign w:val="center"/>
           </w:tcPr>
           <w:p>
             <w:pPr>
@@ -3910,24 +4119,32 @@
       <w:tblPr>
         <w:tblStyle w:val="TableGrid"/>
         <w:tblW w:w="0" w:type="auto"/>
-        <w:tblInd w:w="14" w:type="dxa"/>
+        <w:tblInd w:w="142" w:type="dxa"/>
         <w:tblLayout w:type="fixed"/>
-        <w:tblLook w:val="04A0" w:firstRow="1" w:lastRow="0" w:firstColumn="1" w:lastColumn="0" w:noHBand="0" w:noVBand="1"/>
+        <w:tblCellMar>
+          <w:top w:w="85" w:type="dxa"/>
+          <w:left w:w="142" w:type="dxa"/>
+          <w:bottom w:w="85" w:type="dxa"/>
+          <w:right w:w="142" w:type="dxa"/>
+        </w:tblCellMar>
+        <w:tblLook w:val="04A0"/>
       </w:tblPr>
       <w:tblGrid>
         <w:gridCol w:w="1985"/>
+        <w:gridCol w:w="1843"/>
         <w:gridCol w:w="1842"/>
-        <w:gridCol w:w="1843"/>
       </w:tblGrid>
       <w:tr>
         <w:tc>
           <w:tcPr>
             <w:tcW w:w="1985" w:type="dxa"/>
             <w:shd w:val="clear" w:color="auto" w:fill="D9D9D9" w:themeFill="background1" w:themeFillShade="D9"/>
+            <w:vAlign w:val="center"/>
           </w:tcPr>
           <w:p>
             <w:pPr>
               <w:spacing w:after="0"/>
+              <w:jc w:val="center"/>
               <w:rPr>
                 <w:b/>
                 <w:noProof/>
@@ -3944,12 +4161,14 @@
         </w:tc>
         <w:tc>
           <w:tcPr>
-            <w:tcW w:w="1842" w:type="dxa"/>
+            <w:tcW w:w="1843" w:type="dxa"/>
             <w:shd w:val="clear" w:color="auto" w:fill="D9D9D9" w:themeFill="background1" w:themeFillShade="D9"/>
+            <w:vAlign w:val="center"/>
           </w:tcPr>
           <w:p>
             <w:pPr>
               <w:spacing w:after="0"/>
+              <w:jc w:val="center"/>
               <w:rPr>
                 <w:b/>
                 <w:noProof/>
@@ -3966,12 +4185,14 @@
         </w:tc>
         <w:tc>
           <w:tcPr>
-            <w:tcW w:w="1843" w:type="dxa"/>
+            <w:tcW w:w="1842" w:type="dxa"/>
             <w:shd w:val="clear" w:color="auto" w:fill="D9D9D9" w:themeFill="background1" w:themeFillShade="D9"/>
+            <w:vAlign w:val="center"/>
           </w:tcPr>
           <w:p>
             <w:pPr>
               <w:spacing w:after="0"/>
+              <w:jc w:val="center"/>
               <w:rPr>
                 <w:b/>
                 <w:noProof/>
@@ -3991,6 +4212,7 @@
         <w:tc>
           <w:tcPr>
             <w:tcW w:w="1985" w:type="dxa"/>
+            <w:vAlign w:val="center"/>
           </w:tcPr>
           <w:p>
             <w:pPr>
@@ -4003,7 +4225,8 @@
         </w:tc>
         <w:tc>
           <w:tcPr>
-            <w:tcW w:w="1842" w:type="dxa"/>
+            <w:tcW w:w="1843" w:type="dxa"/>
+            <w:vAlign w:val="center"/>
           </w:tcPr>
           <w:p>
             <w:pPr>
@@ -4016,7 +4239,8 @@
         </w:tc>
         <w:tc>
           <w:tcPr>
-            <w:tcW w:w="1843" w:type="dxa"/>
+            <w:tcW w:w="1842" w:type="dxa"/>
+            <w:vAlign w:val="center"/>
           </w:tcPr>
           <w:p>
             <w:pPr>
@@ -4032,6 +4256,21 @@
         <w:tc>
           <w:tcPr>
             <w:tcW w:w="1985" w:type="dxa"/>
+            <w:vAlign w:val="center"/>
+          </w:tcPr>
+          <w:p>
+            <w:pPr>
+              <w:spacing w:after="0"/>
+            </w:pPr>
+            <w:r>
+              <w:t>…</w:t>
+            </w:r>
+          </w:p>
+        </w:tc>
+        <w:tc>
+          <w:tcPr>
+            <w:tcW w:w="1843" w:type="dxa"/>
+            <w:vAlign w:val="center"/>
           </w:tcPr>
           <w:p>
             <w:pPr>
@@ -4045,19 +4284,7 @@
         <w:tc>
           <w:tcPr>
             <w:tcW w:w="1842" w:type="dxa"/>
-          </w:tcPr>
-          <w:p>
-            <w:pPr>
-              <w:spacing w:after="0"/>
-            </w:pPr>
-            <w:r>
-              <w:t>…</w:t>
-            </w:r>
-          </w:p>
-        </w:tc>
-        <w:tc>
-          <w:tcPr>
-            <w:tcW w:w="1843" w:type="dxa"/>
+            <w:vAlign w:val="center"/>
           </w:tcPr>
           <w:p>
             <w:pPr>
@@ -4253,25 +4480,36 @@
       <w:tblPr>
         <w:tblStyle w:val="TableGrid"/>
         <w:tblW w:w="0" w:type="auto"/>
-        <w:tblInd w:w="14" w:type="dxa"/>
-        <w:tblLook w:val="04A0" w:firstRow="1" w:lastRow="0" w:firstColumn="1" w:lastColumn="0" w:noHBand="0" w:noVBand="1"/>
+        <w:tblInd w:w="142" w:type="dxa"/>
+        <w:tblCellMar>
+          <w:top w:w="85" w:type="dxa"/>
+          <w:left w:w="142" w:type="dxa"/>
+          <w:bottom w:w="85" w:type="dxa"/>
+          <w:right w:w="142" w:type="dxa"/>
+        </w:tblCellMar>
+        <w:tblLook w:val="04A0"/>
       </w:tblPr>
       <w:tblGrid>
-        <w:gridCol w:w="2114"/>
-        <w:gridCol w:w="2114"/>
-        <w:gridCol w:w="2114"/>
+        <w:gridCol w:w="1986"/>
+        <w:gridCol w:w="2409"/>
+        <w:gridCol w:w="1819"/>
         <w:gridCol w:w="2413"/>
         <w:gridCol w:w="1817"/>
       </w:tblGrid>
       <w:tr>
         <w:tc>
           <w:tcPr>
-            <w:tcW w:w="2114" w:type="dxa"/>
+            <w:tcW w:w="1986" w:type="dxa"/>
             <w:shd w:val="clear" w:color="auto" w:fill="D9D9D9" w:themeFill="background1" w:themeFillShade="D9"/>
+            <w:vAlign w:val="center"/>
           </w:tcPr>
           <w:p>
             <w:pPr>
+              <w:tabs>
+                <w:tab w:val="right" w:pos="1898"/>
+              </w:tabs>
               <w:spacing w:after="0"/>
+              <w:jc w:val="center"/>
               <w:rPr>
                 <w:b/>
               </w:rPr>
@@ -4286,12 +4524,14 @@
         </w:tc>
         <w:tc>
           <w:tcPr>
-            <w:tcW w:w="2114" w:type="dxa"/>
+            <w:tcW w:w="2409" w:type="dxa"/>
             <w:shd w:val="clear" w:color="auto" w:fill="D9D9D9" w:themeFill="background1" w:themeFillShade="D9"/>
+            <w:vAlign w:val="center"/>
           </w:tcPr>
           <w:p>
             <w:pPr>
               <w:spacing w:after="0"/>
+              <w:jc w:val="center"/>
               <w:rPr>
                 <w:b/>
               </w:rPr>
@@ -4306,12 +4546,14 @@
         </w:tc>
         <w:tc>
           <w:tcPr>
-            <w:tcW w:w="2114" w:type="dxa"/>
+            <w:tcW w:w="1819" w:type="dxa"/>
             <w:shd w:val="clear" w:color="auto" w:fill="D9D9D9" w:themeFill="background1" w:themeFillShade="D9"/>
+            <w:vAlign w:val="center"/>
           </w:tcPr>
           <w:p>
             <w:pPr>
               <w:spacing w:after="0"/>
+              <w:jc w:val="center"/>
               <w:rPr>
                 <w:b/>
               </w:rPr>
@@ -4328,10 +4570,12 @@
           <w:tcPr>
             <w:tcW w:w="2413" w:type="dxa"/>
             <w:shd w:val="clear" w:color="auto" w:fill="D9D9D9" w:themeFill="background1" w:themeFillShade="D9"/>
+            <w:vAlign w:val="center"/>
           </w:tcPr>
           <w:p>
             <w:pPr>
               <w:spacing w:after="0"/>
+              <w:jc w:val="center"/>
               <w:rPr>
                 <w:b/>
               </w:rPr>
@@ -4348,10 +4592,12 @@
           <w:tcPr>
             <w:tcW w:w="1817" w:type="dxa"/>
             <w:shd w:val="clear" w:color="auto" w:fill="D9D9D9" w:themeFill="background1" w:themeFillShade="D9"/>
+            <w:vAlign w:val="center"/>
           </w:tcPr>
           <w:p>
             <w:pPr>
               <w:spacing w:after="0"/>
+              <w:jc w:val="center"/>
               <w:rPr>
                 <w:b/>
               </w:rPr>
@@ -4368,20 +4614,28 @@
       <w:tr>
         <w:tc>
           <w:tcPr>
-            <w:tcW w:w="2114" w:type="dxa"/>
+            <w:tcW w:w="1986" w:type="dxa"/>
+            <w:vAlign w:val="center"/>
           </w:tcPr>
           <w:p>
             <w:pPr>
+              <w:tabs>
+                <w:tab w:val="left" w:pos="992"/>
+              </w:tabs>
               <w:spacing w:after="0"/>
             </w:pPr>
             <w:r>
               <w:t>Harry</w:t>
             </w:r>
+            <w:r>
+              <w:tab/>
+            </w:r>
           </w:p>
         </w:tc>
         <w:tc>
           <w:tcPr>
-            <w:tcW w:w="2114" w:type="dxa"/>
+            <w:tcW w:w="2409" w:type="dxa"/>
+            <w:vAlign w:val="center"/>
           </w:tcPr>
           <w:p>
             <w:pPr>
@@ -4394,8 +4648,9 @@
         </w:tc>
         <w:tc>
           <w:tcPr>
-            <w:tcW w:w="2114" w:type="dxa"/>
+            <w:tcW w:w="1819" w:type="dxa"/>
             <w:shd w:val="clear" w:color="auto" w:fill="00B0F0"/>
+            <w:vAlign w:val="center"/>
           </w:tcPr>
           <w:p>
             <w:pPr>
@@ -4410,6 +4665,7 @@
           <w:tcPr>
             <w:tcW w:w="2413" w:type="dxa"/>
             <w:shd w:val="clear" w:color="auto" w:fill="00B0F0"/>
+            <w:vAlign w:val="center"/>
           </w:tcPr>
           <w:p>
             <w:pPr>
@@ -4423,6 +4679,7 @@
         <w:tc>
           <w:tcPr>
             <w:tcW w:w="1817" w:type="dxa"/>
+            <w:vAlign w:val="center"/>
           </w:tcPr>
           <w:p>
             <w:pPr>
@@ -4437,8 +4694,9 @@
       <w:tr>
         <w:tc>
           <w:tcPr>
-            <w:tcW w:w="2114" w:type="dxa"/>
+            <w:tcW w:w="1986" w:type="dxa"/>
             <w:shd w:val="clear" w:color="auto" w:fill="00B0F0"/>
+            <w:vAlign w:val="center"/>
           </w:tcPr>
           <w:p>
             <w:pPr>
@@ -4451,8 +4709,9 @@
         </w:tc>
         <w:tc>
           <w:tcPr>
-            <w:tcW w:w="2114" w:type="dxa"/>
+            <w:tcW w:w="2409" w:type="dxa"/>
             <w:shd w:val="clear" w:color="auto" w:fill="00B0F0"/>
+            <w:vAlign w:val="center"/>
           </w:tcPr>
           <w:p>
             <w:pPr>
@@ -4465,7 +4724,8 @@
         </w:tc>
         <w:tc>
           <w:tcPr>
-            <w:tcW w:w="2114" w:type="dxa"/>
+            <w:tcW w:w="1819" w:type="dxa"/>
+            <w:vAlign w:val="center"/>
           </w:tcPr>
           <w:p>
             <w:pPr>
@@ -4479,6 +4739,7 @@
         <w:tc>
           <w:tcPr>
             <w:tcW w:w="2413" w:type="dxa"/>
+            <w:vAlign w:val="center"/>
           </w:tcPr>
           <w:p>
             <w:pPr>
@@ -4492,11 +4753,11 @@
         <w:tc>
           <w:tcPr>
             <w:tcW w:w="1817" w:type="dxa"/>
+            <w:vAlign w:val="center"/>
           </w:tcPr>
           <w:p>
             <w:pPr>
               <w:spacing w:after="0"/>
-              <w:jc w:val="center"/>
             </w:pPr>
             <w:r>
               <w:t>…</w:t>
@@ -4566,7 +4827,6 @@
         <w:rPr>
           <w:lang w:val="bg-BG"/>
         </w:rPr>
-        <w:lastRenderedPageBreak/>
         <w:t>Пример</w:t>
       </w:r>
     </w:p>
@@ -4574,9 +4834,15 @@
       <w:tblPr>
         <w:tblStyle w:val="TableGrid"/>
         <w:tblW w:w="0" w:type="auto"/>
-        <w:tblInd w:w="14" w:type="dxa"/>
+        <w:tblInd w:w="142" w:type="dxa"/>
         <w:tblLayout w:type="fixed"/>
-        <w:tblLook w:val="04A0" w:firstRow="1" w:lastRow="0" w:firstColumn="1" w:lastColumn="0" w:noHBand="0" w:noVBand="1"/>
+        <w:tblCellMar>
+          <w:top w:w="85" w:type="dxa"/>
+          <w:left w:w="142" w:type="dxa"/>
+          <w:bottom w:w="85" w:type="dxa"/>
+          <w:right w:w="142" w:type="dxa"/>
+        </w:tblCellMar>
+        <w:tblLook w:val="04A0"/>
       </w:tblPr>
       <w:tblGrid>
         <w:gridCol w:w="1701"/>
@@ -4586,10 +4852,12 @@
           <w:tcPr>
             <w:tcW w:w="1701" w:type="dxa"/>
             <w:shd w:val="clear" w:color="auto" w:fill="D9D9D9" w:themeFill="background1" w:themeFillShade="D9"/>
+            <w:vAlign w:val="center"/>
           </w:tcPr>
           <w:p>
             <w:pPr>
               <w:spacing w:after="0"/>
+              <w:jc w:val="center"/>
               <w:rPr>
                 <w:b/>
                 <w:noProof/>
@@ -4609,6 +4877,7 @@
         <w:tc>
           <w:tcPr>
             <w:tcW w:w="1701" w:type="dxa"/>
+            <w:vAlign w:val="center"/>
           </w:tcPr>
           <w:p>
             <w:pPr>
@@ -4623,14 +4892,7 @@
     </w:tbl>
     <w:p>
       <w:pPr>
-        <w:pStyle w:val="Heading2"/>
-        <w:numPr>
-          <w:ilvl w:val="0"/>
-          <w:numId w:val="0"/>
-        </w:numPr>
-        <w:rPr>
-          <w:lang w:val="bg-BG"/>
-        </w:rPr>
+        <w:pStyle w:val="Code"/>
       </w:pPr>
     </w:p>
     <w:sectPr>
@@ -4646,7 +4908,7 @@
 </file>
 
 <file path=word/endnotes.xml><?xml version="1.0" encoding="utf-8"?>
-<w:endnotes xmlns:wpc="http://schemas.microsoft.com/office/word/2010/wordprocessingCanvas" xmlns:cx="http://schemas.microsoft.com/office/drawing/2014/chartex" xmlns:cx1="http://schemas.microsoft.com/office/drawing/2015/9/8/chartex" xmlns:cx2="http://schemas.microsoft.com/office/drawing/2015/10/21/chartex" xmlns:cx3="http://schemas.microsoft.com/office/drawing/2016/5/9/chartex" xmlns:cx4="http://schemas.microsoft.com/office/drawing/2016/5/10/chartex" xmlns:cx5="http://schemas.microsoft.com/office/drawing/2016/5/11/chartex" xmlns:cx6="http://schemas.microsoft.com/office/drawing/2016/5/12/chartex" xmlns:cx7="http://schemas.microsoft.com/office/drawing/2016/5/13/chartex" xmlns:cx8="http://schemas.microsoft.com/office/drawing/2016/5/14/chartex" xmlns:mc="http://schemas.openxmlformats.org/markup-compatibility/2006" xmlns:aink="http://schemas.microsoft.com/office/drawing/2016/ink" xmlns:am3d="http://schemas.microsoft.com/office/drawing/2017/model3d" xmlns:o="urn:schemas-microsoft-com:office:office" xmlns:oel="http://schemas.microsoft.com/office/2019/extlst" xmlns:r="http://schemas.openxmlformats.org/officeDocument/2006/relationships" xmlns:m="http://schemas.openxmlformats.org/officeDocument/2006/math" xmlns:v="urn:schemas-microsoft-com:vml" xmlns:wp14="http://schemas.microsoft.com/office/word/2010/wordprocessingDrawing" xmlns:wp="http://schemas.openxmlformats.org/drawingml/2006/wordprocessingDrawing" xmlns:w10="urn:schemas-microsoft-com:office:word" xmlns:w="http://schemas.openxmlformats.org/wordprocessingml/2006/main" xmlns:w14="http://schemas.microsoft.com/office/word/2010/wordml" xmlns:w15="http://schemas.microsoft.com/office/word/2012/wordml" xmlns:w16cex="http://schemas.microsoft.com/office/word/2018/wordml/cex" xmlns:w16cid="http://schemas.microsoft.com/office/word/2016/wordml/cid" xmlns:w16="http://schemas.microsoft.com/office/word/2018/wordml" xmlns:w16sdtdh="http://schemas.microsoft.com/office/word/2020/wordml/sdtdatahash" xmlns:w16se="http://schemas.microsoft.com/office/word/2015/wordml/symex" xmlns:wpg="http://schemas.microsoft.com/office/word/2010/wordprocessingGroup" xmlns:wpi="http://schemas.microsoft.com/office/word/2010/wordprocessingInk" xmlns:wne="http://schemas.microsoft.com/office/word/2006/wordml" xmlns:wps="http://schemas.microsoft.com/office/word/2010/wordprocessingShape" mc:Ignorable="w14 w15 w16se w16cid w16 w16cex w16sdtdh wp14">
+<w:endnotes xmlns:ve="http://schemas.openxmlformats.org/markup-compatibility/2006" xmlns:o="urn:schemas-microsoft-com:office:office" xmlns:r="http://schemas.openxmlformats.org/officeDocument/2006/relationships" xmlns:m="http://schemas.openxmlformats.org/officeDocument/2006/math" xmlns:v="urn:schemas-microsoft-com:vml" xmlns:wp="http://schemas.openxmlformats.org/drawingml/2006/wordprocessingDrawing" xmlns:w10="urn:schemas-microsoft-com:office:word" xmlns:w="http://schemas.openxmlformats.org/wordprocessingml/2006/main" xmlns:wne="http://schemas.microsoft.com/office/word/2006/wordml">
   <w:endnote w:type="separator" w:id="-1">
     <w:p>
       <w:pPr>
@@ -4671,7 +4933,7 @@
 </file>
 
 <file path=word/footer1.xml><?xml version="1.0" encoding="utf-8"?>
-<w:ftr xmlns:wpc="http://schemas.microsoft.com/office/word/2010/wordprocessingCanvas" xmlns:cx="http://schemas.microsoft.com/office/drawing/2014/chartex" xmlns:cx1="http://schemas.microsoft.com/office/drawing/2015/9/8/chartex" xmlns:cx2="http://schemas.microsoft.com/office/drawing/2015/10/21/chartex" xmlns:cx3="http://schemas.microsoft.com/office/drawing/2016/5/9/chartex" xmlns:cx4="http://schemas.microsoft.com/office/drawing/2016/5/10/chartex" xmlns:cx5="http://schemas.microsoft.com/office/drawing/2016/5/11/chartex" xmlns:cx6="http://schemas.microsoft.com/office/drawing/2016/5/12/chartex" xmlns:cx7="http://schemas.microsoft.com/office/drawing/2016/5/13/chartex" xmlns:cx8="http://schemas.microsoft.com/office/drawing/2016/5/14/chartex" xmlns:mc="http://schemas.openxmlformats.org/markup-compatibility/2006" xmlns:aink="http://schemas.microsoft.com/office/drawing/2016/ink" xmlns:am3d="http://schemas.microsoft.com/office/drawing/2017/model3d" xmlns:o="urn:schemas-microsoft-com:office:office" xmlns:oel="http://schemas.microsoft.com/office/2019/extlst" xmlns:r="http://schemas.openxmlformats.org/officeDocument/2006/relationships" xmlns:m="http://schemas.openxmlformats.org/officeDocument/2006/math" xmlns:v="urn:schemas-microsoft-com:vml" xmlns:wp14="http://schemas.microsoft.com/office/word/2010/wordprocessingDrawing" xmlns:wp="http://schemas.openxmlformats.org/drawingml/2006/wordprocessingDrawing" xmlns:w10="urn:schemas-microsoft-com:office:word" xmlns:w="http://schemas.openxmlformats.org/wordprocessingml/2006/main" xmlns:w14="http://schemas.microsoft.com/office/word/2010/wordml" xmlns:w15="http://schemas.microsoft.com/office/word/2012/wordml" xmlns:w16cex="http://schemas.microsoft.com/office/word/2018/wordml/cex" xmlns:w16cid="http://schemas.microsoft.com/office/word/2016/wordml/cid" xmlns:w16="http://schemas.microsoft.com/office/word/2018/wordml" xmlns:w16sdtdh="http://schemas.microsoft.com/office/word/2020/wordml/sdtdatahash" xmlns:w16se="http://schemas.microsoft.com/office/word/2015/wordml/symex" xmlns:wpg="http://schemas.microsoft.com/office/word/2010/wordprocessingGroup" xmlns:wpi="http://schemas.microsoft.com/office/word/2010/wordprocessingInk" xmlns:wne="http://schemas.microsoft.com/office/word/2006/wordml" xmlns:wps="http://schemas.microsoft.com/office/word/2010/wordprocessingShape" mc:Ignorable="w14 w15 w16se w16cid w16 w16cex w16sdtdh wp14">
+<w:ftr xmlns:ve="http://schemas.openxmlformats.org/markup-compatibility/2006" xmlns:o="urn:schemas-microsoft-com:office:office" xmlns:r="http://schemas.openxmlformats.org/officeDocument/2006/relationships" xmlns:m="http://schemas.openxmlformats.org/officeDocument/2006/math" xmlns:v="urn:schemas-microsoft-com:vml" xmlns:wp="http://schemas.openxmlformats.org/drawingml/2006/wordprocessingDrawing" xmlns:w10="urn:schemas-microsoft-com:office:word" xmlns:w="http://schemas.openxmlformats.org/wordprocessingml/2006/main" xmlns:wne="http://schemas.microsoft.com/office/word/2006/wordml">
   <w:p>
     <w:pPr>
       <w:pStyle w:val="Footer"/>
@@ -4680,12 +4942,12 @@
       <w:rPr>
         <w:noProof/>
       </w:rPr>
-      <w:pict w14:anchorId="3612BD59">
+      <w:pict>
         <v:shapetype id="_x0000_t202" coordsize="21600,21600" o:spt="202" path="m,l,21600r21600,l21600,xe">
           <v:stroke joinstyle="miter"/>
           <v:path gradientshapeok="t" o:connecttype="rect"/>
         </v:shapetype>
-        <v:shape id="Text Box 4" o:spid="_x0000_s1028" type="#_x0000_t202" alt="" style="position:absolute;margin-left:109.85pt;margin-top:28.05pt;width:40.15pt;height:13pt;z-index:251660288;visibility:visible;mso-wrap-style:square;mso-wrap-edited:f;mso-width-percent:0;mso-height-percent:0;mso-width-percent:0;mso-height-percent:0;v-text-anchor:middle" filled="f" stroked="f" strokeweight=".5pt">
+        <v:shape id="Text Box 4" o:spid="_x0000_s1028" type="#_x0000_t202" alt="" style="position:absolute;margin-left:109.85pt;margin-top:28.05pt;width:40.15pt;height:13pt;z-index:251660288;visibility:visible;mso-wrap-edited:f;v-text-anchor:middle" filled="f" stroked="f" strokeweight=".5pt">
           <v:textbox inset=".5mm,0,0,0">
             <w:txbxContent>
               <w:p>
@@ -4713,8 +4975,8 @@
       <w:rPr>
         <w:noProof/>
       </w:rPr>
-      <w:pict w14:anchorId="20F3E151">
-        <v:shape id="Text Box 3" o:spid="_x0000_s1027" type="#_x0000_t202" alt="" style="position:absolute;margin-left:109pt;margin-top:7pt;width:411.4pt;height:40.45pt;z-index:251657216;visibility:visible;mso-wrap-style:square;mso-wrap-edited:f;mso-width-percent:0;mso-height-percent:0;mso-width-percent:0;mso-height-percent:0;v-text-anchor:top" filled="f" stroked="f">
+      <w:pict>
+        <v:shape id="Text Box 3" o:spid="_x0000_s1027" type="#_x0000_t202" alt="" style="position:absolute;margin-left:109pt;margin-top:7pt;width:411.4pt;height:40.45pt;z-index:251657216;visibility:visible;mso-wrap-edited:f" filled="f" stroked="f">
           <v:textbox inset=".5mm,1.2mm,.5mm,.5mm">
             <w:txbxContent>
               <w:p>
@@ -4860,7 +5122,7 @@
                     <w:szCs w:val="18"/>
                   </w:rPr>
                   <w:drawing>
-                    <wp:inline distT="0" distB="0" distL="0" distR="0" wp14:anchorId="2E80B1EA" wp14:editId="1A363A8C">
+                    <wp:inline distT="0" distB="0" distL="0" distR="0">
                       <wp:extent cx="180000" cy="180000"/>
                       <wp:effectExtent l="0" t="0" r="0" b="0"/>
                       <wp:docPr id="3" name="Picture 3">
@@ -4884,7 +5146,7 @@
                               <a:blip r:embed="rId2">
                                 <a:extLst>
                                   <a:ext uri="{28A0092B-C50C-407E-A947-70E740481C1C}">
-                                    <a14:useLocalDpi xmlns:a14="http://schemas.microsoft.com/office/drawing/2010/main" val="0"/>
+                                    <a14:useLocalDpi xmlns:a14="http://schemas.microsoft.com/office/drawing/2010/main" xmlns:wps="http://schemas.microsoft.com/office/word/2010/wordprocessingShape" xmlns:wpi="http://schemas.microsoft.com/office/word/2010/wordprocessingInk" xmlns:wpg="http://schemas.microsoft.com/office/word/2010/wordprocessingGroup" xmlns:w16se="http://schemas.microsoft.com/office/word/2015/wordml/symex" xmlns:w16sdtdh="http://schemas.microsoft.com/office/word/2020/wordml/sdtdatahash" xmlns:w16="http://schemas.microsoft.com/office/word/2018/wordml" xmlns:w16cid="http://schemas.microsoft.com/office/word/2016/wordml/cid" xmlns:w16cex="http://schemas.microsoft.com/office/word/2018/wordml/cex" xmlns:w15="http://schemas.microsoft.com/office/word/2012/wordml" xmlns:w14="http://schemas.microsoft.com/office/word/2010/wordml" xmlns:w="http://schemas.openxmlformats.org/wordprocessingml/2006/main" xmlns:w10="urn:schemas-microsoft-com:office:word" xmlns:wp14="http://schemas.microsoft.com/office/word/2010/wordprocessingDrawing" xmlns:v="urn:schemas-microsoft-com:vml" xmlns:oel="http://schemas.microsoft.com/office/2019/extlst" xmlns:o="urn:schemas-microsoft-com:office:office" xmlns:am3d="http://schemas.microsoft.com/office/drawing/2017/model3d" xmlns:aink="http://schemas.microsoft.com/office/drawing/2016/ink" xmlns:mc="http://schemas.openxmlformats.org/markup-compatibility/2006" xmlns:cx8="http://schemas.microsoft.com/office/drawing/2016/5/14/chartex" xmlns:cx7="http://schemas.microsoft.com/office/drawing/2016/5/13/chartex" xmlns:cx6="http://schemas.microsoft.com/office/drawing/2016/5/12/chartex" xmlns:cx5="http://schemas.microsoft.com/office/drawing/2016/5/11/chartex" xmlns:cx4="http://schemas.microsoft.com/office/drawing/2016/5/10/chartex" xmlns:cx3="http://schemas.microsoft.com/office/drawing/2016/5/9/chartex" xmlns:cx2="http://schemas.microsoft.com/office/drawing/2015/10/21/chartex" xmlns:cx1="http://schemas.microsoft.com/office/drawing/2015/9/8/chartex" xmlns:cx="http://schemas.microsoft.com/office/drawing/2014/chartex" xmlns:wpc="http://schemas.microsoft.com/office/word/2010/wordprocessingCanvas" xmlns="" val="0"/>
                                   </a:ext>
                                 </a:extLst>
                               </a:blip>
@@ -4926,7 +5188,7 @@
                     <w:szCs w:val="18"/>
                   </w:rPr>
                   <w:drawing>
-                    <wp:inline distT="0" distB="0" distL="0" distR="0" wp14:anchorId="2D70CCD9" wp14:editId="5B6F7F51">
+                    <wp:inline distT="0" distB="0" distL="0" distR="0">
                       <wp:extent cx="180000" cy="180000"/>
                       <wp:effectExtent l="0" t="0" r="0" b="0"/>
                       <wp:docPr id="2" name="Picture 2">
@@ -4950,7 +5212,7 @@
                               <a:blip r:embed="rId4">
                                 <a:extLst>
                                   <a:ext uri="{28A0092B-C50C-407E-A947-70E740481C1C}">
-                                    <a14:useLocalDpi xmlns:a14="http://schemas.microsoft.com/office/drawing/2010/main" val="0"/>
+                                    <a14:useLocalDpi xmlns:a14="http://schemas.microsoft.com/office/drawing/2010/main" xmlns:wps="http://schemas.microsoft.com/office/word/2010/wordprocessingShape" xmlns:wpi="http://schemas.microsoft.com/office/word/2010/wordprocessingInk" xmlns:wpg="http://schemas.microsoft.com/office/word/2010/wordprocessingGroup" xmlns:w16se="http://schemas.microsoft.com/office/word/2015/wordml/symex" xmlns:w16sdtdh="http://schemas.microsoft.com/office/word/2020/wordml/sdtdatahash" xmlns:w16="http://schemas.microsoft.com/office/word/2018/wordml" xmlns:w16cid="http://schemas.microsoft.com/office/word/2016/wordml/cid" xmlns:w16cex="http://schemas.microsoft.com/office/word/2018/wordml/cex" xmlns:w15="http://schemas.microsoft.com/office/word/2012/wordml" xmlns:w14="http://schemas.microsoft.com/office/word/2010/wordml" xmlns:w="http://schemas.openxmlformats.org/wordprocessingml/2006/main" xmlns:w10="urn:schemas-microsoft-com:office:word" xmlns:wp14="http://schemas.microsoft.com/office/word/2010/wordprocessingDrawing" xmlns:v="urn:schemas-microsoft-com:vml" xmlns:oel="http://schemas.microsoft.com/office/2019/extlst" xmlns:o="urn:schemas-microsoft-com:office:office" xmlns:am3d="http://schemas.microsoft.com/office/drawing/2017/model3d" xmlns:aink="http://schemas.microsoft.com/office/drawing/2016/ink" xmlns:mc="http://schemas.openxmlformats.org/markup-compatibility/2006" xmlns:cx8="http://schemas.microsoft.com/office/drawing/2016/5/14/chartex" xmlns:cx7="http://schemas.microsoft.com/office/drawing/2016/5/13/chartex" xmlns:cx6="http://schemas.microsoft.com/office/drawing/2016/5/12/chartex" xmlns:cx5="http://schemas.microsoft.com/office/drawing/2016/5/11/chartex" xmlns:cx4="http://schemas.microsoft.com/office/drawing/2016/5/10/chartex" xmlns:cx3="http://schemas.microsoft.com/office/drawing/2016/5/9/chartex" xmlns:cx2="http://schemas.microsoft.com/office/drawing/2015/10/21/chartex" xmlns:cx1="http://schemas.microsoft.com/office/drawing/2015/9/8/chartex" xmlns:cx="http://schemas.microsoft.com/office/drawing/2014/chartex" xmlns:wpc="http://schemas.microsoft.com/office/word/2010/wordprocessingCanvas" xmlns="" val="0"/>
                                   </a:ext>
                                 </a:extLst>
                               </a:blip>
@@ -4992,7 +5254,7 @@
                     <w:szCs w:val="18"/>
                   </w:rPr>
                   <w:drawing>
-                    <wp:inline distT="0" distB="0" distL="0" distR="0" wp14:anchorId="5F742223" wp14:editId="054E7F25">
+                    <wp:inline distT="0" distB="0" distL="0" distR="0">
                       <wp:extent cx="180000" cy="180000"/>
                       <wp:effectExtent l="0" t="0" r="0" b="0"/>
                       <wp:docPr id="5" name="Picture 5">
@@ -5045,7 +5307,7 @@
                     <w:szCs w:val="18"/>
                   </w:rPr>
                   <w:drawing>
-                    <wp:inline distT="0" distB="0" distL="0" distR="0" wp14:anchorId="2F706D88" wp14:editId="0726D200">
+                    <wp:inline distT="0" distB="0" distL="0" distR="0">
                       <wp:extent cx="180000" cy="180000"/>
                       <wp:effectExtent l="0" t="0" r="0" b="0"/>
                       <wp:docPr id="20" name="Picture 20">
@@ -5069,10 +5331,10 @@
                               <a:blip r:embed="rId8">
                                 <a:extLst>
                                   <a:ext uri="{28A0092B-C50C-407E-A947-70E740481C1C}">
-                                    <a14:useLocalDpi xmlns:a14="http://schemas.microsoft.com/office/drawing/2010/main" val="0"/>
+                                    <a14:useLocalDpi xmlns:a14="http://schemas.microsoft.com/office/drawing/2010/main" xmlns:wps="http://schemas.microsoft.com/office/word/2010/wordprocessingShape" xmlns:wpi="http://schemas.microsoft.com/office/word/2010/wordprocessingInk" xmlns:wpg="http://schemas.microsoft.com/office/word/2010/wordprocessingGroup" xmlns:w16se="http://schemas.microsoft.com/office/word/2015/wordml/symex" xmlns:w16sdtdh="http://schemas.microsoft.com/office/word/2020/wordml/sdtdatahash" xmlns:w16="http://schemas.microsoft.com/office/word/2018/wordml" xmlns:w16cid="http://schemas.microsoft.com/office/word/2016/wordml/cid" xmlns:w16cex="http://schemas.microsoft.com/office/word/2018/wordml/cex" xmlns:w15="http://schemas.microsoft.com/office/word/2012/wordml" xmlns:w14="http://schemas.microsoft.com/office/word/2010/wordml" xmlns:w="http://schemas.openxmlformats.org/wordprocessingml/2006/main" xmlns:w10="urn:schemas-microsoft-com:office:word" xmlns:wp14="http://schemas.microsoft.com/office/word/2010/wordprocessingDrawing" xmlns:v="urn:schemas-microsoft-com:vml" xmlns:oel="http://schemas.microsoft.com/office/2019/extlst" xmlns:o="urn:schemas-microsoft-com:office:office" xmlns:am3d="http://schemas.microsoft.com/office/drawing/2017/model3d" xmlns:aink="http://schemas.microsoft.com/office/drawing/2016/ink" xmlns:mc="http://schemas.openxmlformats.org/markup-compatibility/2006" xmlns:cx8="http://schemas.microsoft.com/office/drawing/2016/5/14/chartex" xmlns:cx7="http://schemas.microsoft.com/office/drawing/2016/5/13/chartex" xmlns:cx6="http://schemas.microsoft.com/office/drawing/2016/5/12/chartex" xmlns:cx5="http://schemas.microsoft.com/office/drawing/2016/5/11/chartex" xmlns:cx4="http://schemas.microsoft.com/office/drawing/2016/5/10/chartex" xmlns:cx3="http://schemas.microsoft.com/office/drawing/2016/5/9/chartex" xmlns:cx2="http://schemas.microsoft.com/office/drawing/2015/10/21/chartex" xmlns:cx1="http://schemas.microsoft.com/office/drawing/2015/9/8/chartex" xmlns:cx="http://schemas.microsoft.com/office/drawing/2014/chartex" xmlns:wpc="http://schemas.microsoft.com/office/word/2010/wordprocessingCanvas" xmlns="" val="0"/>
                                   </a:ext>
                                   <a:ext uri="{837473B0-CC2E-450A-ABE3-18F120FF3D39}">
-                                    <a1611:picAttrSrcUrl xmlns:a1611="http://schemas.microsoft.com/office/drawing/2016/11/main" r:id="rId9"/>
+                                    <a1611:picAttrSrcUrl xmlns:a1611="http://schemas.microsoft.com/office/drawing/2016/11/main" xmlns:wps="http://schemas.microsoft.com/office/word/2010/wordprocessingShape" xmlns:wpi="http://schemas.microsoft.com/office/word/2010/wordprocessingInk" xmlns:wpg="http://schemas.microsoft.com/office/word/2010/wordprocessingGroup" xmlns:w16se="http://schemas.microsoft.com/office/word/2015/wordml/symex" xmlns:w16sdtdh="http://schemas.microsoft.com/office/word/2020/wordml/sdtdatahash" xmlns:w16="http://schemas.microsoft.com/office/word/2018/wordml" xmlns:w16cid="http://schemas.microsoft.com/office/word/2016/wordml/cid" xmlns:w16cex="http://schemas.microsoft.com/office/word/2018/wordml/cex" xmlns:w15="http://schemas.microsoft.com/office/word/2012/wordml" xmlns:w14="http://schemas.microsoft.com/office/word/2010/wordml" xmlns:w="http://schemas.openxmlformats.org/wordprocessingml/2006/main" xmlns:w10="urn:schemas-microsoft-com:office:word" xmlns:wp14="http://schemas.microsoft.com/office/word/2010/wordprocessingDrawing" xmlns:v="urn:schemas-microsoft-com:vml" xmlns:oel="http://schemas.microsoft.com/office/2019/extlst" xmlns:o="urn:schemas-microsoft-com:office:office" xmlns:am3d="http://schemas.microsoft.com/office/drawing/2017/model3d" xmlns:aink="http://schemas.microsoft.com/office/drawing/2016/ink" xmlns:mc="http://schemas.openxmlformats.org/markup-compatibility/2006" xmlns:cx8="http://schemas.microsoft.com/office/drawing/2016/5/14/chartex" xmlns:cx7="http://schemas.microsoft.com/office/drawing/2016/5/13/chartex" xmlns:cx6="http://schemas.microsoft.com/office/drawing/2016/5/12/chartex" xmlns:cx5="http://schemas.microsoft.com/office/drawing/2016/5/11/chartex" xmlns:cx4="http://schemas.microsoft.com/office/drawing/2016/5/10/chartex" xmlns:cx3="http://schemas.microsoft.com/office/drawing/2016/5/9/chartex" xmlns:cx2="http://schemas.microsoft.com/office/drawing/2015/10/21/chartex" xmlns:cx1="http://schemas.microsoft.com/office/drawing/2015/9/8/chartex" xmlns:cx="http://schemas.microsoft.com/office/drawing/2014/chartex" xmlns:wpc="http://schemas.microsoft.com/office/word/2010/wordprocessingCanvas" xmlns="" r:id="rId9"/>
                                   </a:ext>
                                 </a:extLst>
                               </a:blip>
@@ -5114,7 +5376,7 @@
                     <w:szCs w:val="18"/>
                   </w:rPr>
                   <w:drawing>
-                    <wp:inline distT="0" distB="0" distL="0" distR="0" wp14:anchorId="77530A6F" wp14:editId="47C44C9E">
+                    <wp:inline distT="0" distB="0" distL="0" distR="0">
                       <wp:extent cx="180000" cy="180000"/>
                       <wp:effectExtent l="0" t="0" r="0" b="0"/>
                       <wp:docPr id="7" name="Picture 7">
@@ -5167,7 +5429,7 @@
                     <w:szCs w:val="18"/>
                   </w:rPr>
                   <w:drawing>
-                    <wp:inline distT="0" distB="0" distL="0" distR="0" wp14:anchorId="50BC32D2" wp14:editId="5EF691EE">
+                    <wp:inline distT="0" distB="0" distL="0" distR="0">
                       <wp:extent cx="180000" cy="180000"/>
                       <wp:effectExtent l="0" t="0" r="0" b="0"/>
                       <wp:docPr id="17" name="Picture 17">
@@ -5220,7 +5482,7 @@
                     <w:szCs w:val="18"/>
                   </w:rPr>
                   <w:drawing>
-                    <wp:inline distT="0" distB="0" distL="0" distR="0" wp14:anchorId="34494A07" wp14:editId="7AA9BDF7">
+                    <wp:inline distT="0" distB="0" distL="0" distR="0">
                       <wp:extent cx="180000" cy="180000"/>
                       <wp:effectExtent l="0" t="0" r="0" b="0"/>
                       <wp:docPr id="21" name="Picture 21">
@@ -5244,7 +5506,7 @@
                               <a:blip r:embed="rId15">
                                 <a:extLst>
                                   <a:ext uri="{28A0092B-C50C-407E-A947-70E740481C1C}">
-                                    <a14:useLocalDpi xmlns:a14="http://schemas.microsoft.com/office/drawing/2010/main" val="0"/>
+                                    <a14:useLocalDpi xmlns:a14="http://schemas.microsoft.com/office/drawing/2010/main" xmlns:wps="http://schemas.microsoft.com/office/word/2010/wordprocessingShape" xmlns:wpi="http://schemas.microsoft.com/office/word/2010/wordprocessingInk" xmlns:wpg="http://schemas.microsoft.com/office/word/2010/wordprocessingGroup" xmlns:w16se="http://schemas.microsoft.com/office/word/2015/wordml/symex" xmlns:w16sdtdh="http://schemas.microsoft.com/office/word/2020/wordml/sdtdatahash" xmlns:w16="http://schemas.microsoft.com/office/word/2018/wordml" xmlns:w16cid="http://schemas.microsoft.com/office/word/2016/wordml/cid" xmlns:w16cex="http://schemas.microsoft.com/office/word/2018/wordml/cex" xmlns:w15="http://schemas.microsoft.com/office/word/2012/wordml" xmlns:w14="http://schemas.microsoft.com/office/word/2010/wordml" xmlns:w="http://schemas.openxmlformats.org/wordprocessingml/2006/main" xmlns:w10="urn:schemas-microsoft-com:office:word" xmlns:wp14="http://schemas.microsoft.com/office/word/2010/wordprocessingDrawing" xmlns:v="urn:schemas-microsoft-com:vml" xmlns:oel="http://schemas.microsoft.com/office/2019/extlst" xmlns:o="urn:schemas-microsoft-com:office:office" xmlns:am3d="http://schemas.microsoft.com/office/drawing/2017/model3d" xmlns:aink="http://schemas.microsoft.com/office/drawing/2016/ink" xmlns:mc="http://schemas.openxmlformats.org/markup-compatibility/2006" xmlns:cx8="http://schemas.microsoft.com/office/drawing/2016/5/14/chartex" xmlns:cx7="http://schemas.microsoft.com/office/drawing/2016/5/13/chartex" xmlns:cx6="http://schemas.microsoft.com/office/drawing/2016/5/12/chartex" xmlns:cx5="http://schemas.microsoft.com/office/drawing/2016/5/11/chartex" xmlns:cx4="http://schemas.microsoft.com/office/drawing/2016/5/10/chartex" xmlns:cx3="http://schemas.microsoft.com/office/drawing/2016/5/9/chartex" xmlns:cx2="http://schemas.microsoft.com/office/drawing/2015/10/21/chartex" xmlns:cx1="http://schemas.microsoft.com/office/drawing/2015/9/8/chartex" xmlns:cx="http://schemas.microsoft.com/office/drawing/2014/chartex" xmlns:wpc="http://schemas.microsoft.com/office/word/2010/wordprocessingCanvas" xmlns="" val="0"/>
                                   </a:ext>
                                 </a:extLst>
                               </a:blip>
@@ -5265,7 +5527,7 @@
                               </a:ln>
                               <a:extLst>
                                 <a:ext uri="{53640926-AAD7-44D8-BBD7-CCE9431645EC}">
-                                  <a14:shadowObscured xmlns:a14="http://schemas.microsoft.com/office/drawing/2010/main"/>
+                                  <a14:shadowObscured xmlns:a14="http://schemas.microsoft.com/office/drawing/2010/main" xmlns:wps="http://schemas.microsoft.com/office/word/2010/wordprocessingShape" xmlns:wpi="http://schemas.microsoft.com/office/word/2010/wordprocessingInk" xmlns:wpg="http://schemas.microsoft.com/office/word/2010/wordprocessingGroup" xmlns:w16se="http://schemas.microsoft.com/office/word/2015/wordml/symex" xmlns:w16sdtdh="http://schemas.microsoft.com/office/word/2020/wordml/sdtdatahash" xmlns:w16="http://schemas.microsoft.com/office/word/2018/wordml" xmlns:w16cid="http://schemas.microsoft.com/office/word/2016/wordml/cid" xmlns:w16cex="http://schemas.microsoft.com/office/word/2018/wordml/cex" xmlns:w15="http://schemas.microsoft.com/office/word/2012/wordml" xmlns:w14="http://schemas.microsoft.com/office/word/2010/wordml" xmlns:w="http://schemas.openxmlformats.org/wordprocessingml/2006/main" xmlns:w10="urn:schemas-microsoft-com:office:word" xmlns:wp14="http://schemas.microsoft.com/office/word/2010/wordprocessingDrawing" xmlns:v="urn:schemas-microsoft-com:vml" xmlns:oel="http://schemas.microsoft.com/office/2019/extlst" xmlns:o="urn:schemas-microsoft-com:office:office" xmlns:am3d="http://schemas.microsoft.com/office/drawing/2017/model3d" xmlns:aink="http://schemas.microsoft.com/office/drawing/2016/ink" xmlns:mc="http://schemas.openxmlformats.org/markup-compatibility/2006" xmlns:cx8="http://schemas.microsoft.com/office/drawing/2016/5/14/chartex" xmlns:cx7="http://schemas.microsoft.com/office/drawing/2016/5/13/chartex" xmlns:cx6="http://schemas.microsoft.com/office/drawing/2016/5/12/chartex" xmlns:cx5="http://schemas.microsoft.com/office/drawing/2016/5/11/chartex" xmlns:cx4="http://schemas.microsoft.com/office/drawing/2016/5/10/chartex" xmlns:cx3="http://schemas.microsoft.com/office/drawing/2016/5/9/chartex" xmlns:cx2="http://schemas.microsoft.com/office/drawing/2015/10/21/chartex" xmlns:cx1="http://schemas.microsoft.com/office/drawing/2015/9/8/chartex" xmlns:cx="http://schemas.microsoft.com/office/drawing/2014/chartex" xmlns:wpc="http://schemas.microsoft.com/office/word/2010/wordprocessingCanvas" xmlns=""/>
                                 </a:ext>
                               </a:extLst>
                             </pic:spPr>
@@ -5289,7 +5551,7 @@
                     <w:szCs w:val="18"/>
                   </w:rPr>
                   <w:drawing>
-                    <wp:inline distT="0" distB="0" distL="0" distR="0" wp14:anchorId="5CE99B40" wp14:editId="08F5BD18">
+                    <wp:inline distT="0" distB="0" distL="0" distR="0">
                       <wp:extent cx="180000" cy="180000"/>
                       <wp:effectExtent l="0" t="0" r="0" b="0"/>
                       <wp:docPr id="22" name="Picture 22">
@@ -5313,7 +5575,7 @@
                               <a:blip r:embed="rId17">
                                 <a:extLst>
                                   <a:ext uri="{28A0092B-C50C-407E-A947-70E740481C1C}">
-                                    <a14:useLocalDpi xmlns:a14="http://schemas.microsoft.com/office/drawing/2010/main" val="0"/>
+                                    <a14:useLocalDpi xmlns:a14="http://schemas.microsoft.com/office/drawing/2010/main" xmlns:wps="http://schemas.microsoft.com/office/word/2010/wordprocessingShape" xmlns:wpi="http://schemas.microsoft.com/office/word/2010/wordprocessingInk" xmlns:wpg="http://schemas.microsoft.com/office/word/2010/wordprocessingGroup" xmlns:w16se="http://schemas.microsoft.com/office/word/2015/wordml/symex" xmlns:w16sdtdh="http://schemas.microsoft.com/office/word/2020/wordml/sdtdatahash" xmlns:w16="http://schemas.microsoft.com/office/word/2018/wordml" xmlns:w16cid="http://schemas.microsoft.com/office/word/2016/wordml/cid" xmlns:w16cex="http://schemas.microsoft.com/office/word/2018/wordml/cex" xmlns:w15="http://schemas.microsoft.com/office/word/2012/wordml" xmlns:w14="http://schemas.microsoft.com/office/word/2010/wordml" xmlns:w="http://schemas.openxmlformats.org/wordprocessingml/2006/main" xmlns:w10="urn:schemas-microsoft-com:office:word" xmlns:wp14="http://schemas.microsoft.com/office/word/2010/wordprocessingDrawing" xmlns:v="urn:schemas-microsoft-com:vml" xmlns:oel="http://schemas.microsoft.com/office/2019/extlst" xmlns:o="urn:schemas-microsoft-com:office:office" xmlns:am3d="http://schemas.microsoft.com/office/drawing/2017/model3d" xmlns:aink="http://schemas.microsoft.com/office/drawing/2016/ink" xmlns:mc="http://schemas.openxmlformats.org/markup-compatibility/2006" xmlns:cx8="http://schemas.microsoft.com/office/drawing/2016/5/14/chartex" xmlns:cx7="http://schemas.microsoft.com/office/drawing/2016/5/13/chartex" xmlns:cx6="http://schemas.microsoft.com/office/drawing/2016/5/12/chartex" xmlns:cx5="http://schemas.microsoft.com/office/drawing/2016/5/11/chartex" xmlns:cx4="http://schemas.microsoft.com/office/drawing/2016/5/10/chartex" xmlns:cx3="http://schemas.microsoft.com/office/drawing/2016/5/9/chartex" xmlns:cx2="http://schemas.microsoft.com/office/drawing/2015/10/21/chartex" xmlns:cx1="http://schemas.microsoft.com/office/drawing/2015/9/8/chartex" xmlns:cx="http://schemas.microsoft.com/office/drawing/2014/chartex" xmlns:wpc="http://schemas.microsoft.com/office/word/2010/wordprocessingCanvas" xmlns="" val="0"/>
                                   </a:ext>
                                 </a:extLst>
                               </a:blip>
@@ -5355,7 +5617,7 @@
                     <w:szCs w:val="18"/>
                   </w:rPr>
                   <w:drawing>
-                    <wp:inline distT="0" distB="0" distL="0" distR="0" wp14:anchorId="56640933" wp14:editId="56C1CE4E">
+                    <wp:inline distT="0" distB="0" distL="0" distR="0">
                       <wp:extent cx="180000" cy="180000"/>
                       <wp:effectExtent l="0" t="0" r="0" b="0"/>
                       <wp:docPr id="23" name="Picture 23">
@@ -5405,7 +5667,7 @@
         <w:noProof/>
       </w:rPr>
       <w:drawing>
-        <wp:anchor distT="0" distB="0" distL="114300" distR="114300" simplePos="0" relativeHeight="251694080" behindDoc="0" locked="0" layoutInCell="1" allowOverlap="1" wp14:anchorId="7309E31E" wp14:editId="5D5AD8BA">
+        <wp:anchor distT="0" distB="0" distL="114300" distR="114300" simplePos="0" relativeHeight="251694080" behindDoc="0" locked="0" layoutInCell="1" allowOverlap="1">
           <wp:simplePos x="0" y="0"/>
           <wp:positionH relativeFrom="column">
             <wp:posOffset>-10795</wp:posOffset>
@@ -5437,7 +5699,7 @@
                   <a:blip r:embed="rId20">
                     <a:extLst>
                       <a:ext uri="{28A0092B-C50C-407E-A947-70E740481C1C}">
-                        <a14:useLocalDpi xmlns:a14="http://schemas.microsoft.com/office/drawing/2010/main" val="0"/>
+                        <a14:useLocalDpi xmlns:a14="http://schemas.microsoft.com/office/drawing/2010/main" xmlns:wps="http://schemas.microsoft.com/office/word/2010/wordprocessingShape" xmlns:wpi="http://schemas.microsoft.com/office/word/2010/wordprocessingInk" xmlns:wpg="http://schemas.microsoft.com/office/word/2010/wordprocessingGroup" xmlns:w16se="http://schemas.microsoft.com/office/word/2015/wordml/symex" xmlns:w16sdtdh="http://schemas.microsoft.com/office/word/2020/wordml/sdtdatahash" xmlns:w16="http://schemas.microsoft.com/office/word/2018/wordml" xmlns:w16cid="http://schemas.microsoft.com/office/word/2016/wordml/cid" xmlns:w16cex="http://schemas.microsoft.com/office/word/2018/wordml/cex" xmlns:w15="http://schemas.microsoft.com/office/word/2012/wordml" xmlns:w14="http://schemas.microsoft.com/office/word/2010/wordml" xmlns:w="http://schemas.openxmlformats.org/wordprocessingml/2006/main" xmlns:w10="urn:schemas-microsoft-com:office:word" xmlns:wp14="http://schemas.microsoft.com/office/word/2010/wordprocessingDrawing" xmlns:v="urn:schemas-microsoft-com:vml" xmlns:oel="http://schemas.microsoft.com/office/2019/extlst" xmlns:o="urn:schemas-microsoft-com:office:office" xmlns:am3d="http://schemas.microsoft.com/office/drawing/2017/model3d" xmlns:aink="http://schemas.microsoft.com/office/drawing/2016/ink" xmlns:mc="http://schemas.openxmlformats.org/markup-compatibility/2006" xmlns:cx8="http://schemas.microsoft.com/office/drawing/2016/5/14/chartex" xmlns:cx7="http://schemas.microsoft.com/office/drawing/2016/5/13/chartex" xmlns:cx6="http://schemas.microsoft.com/office/drawing/2016/5/12/chartex" xmlns:cx5="http://schemas.microsoft.com/office/drawing/2016/5/11/chartex" xmlns:cx4="http://schemas.microsoft.com/office/drawing/2016/5/10/chartex" xmlns:cx3="http://schemas.microsoft.com/office/drawing/2016/5/9/chartex" xmlns:cx2="http://schemas.microsoft.com/office/drawing/2015/10/21/chartex" xmlns:cx1="http://schemas.microsoft.com/office/drawing/2015/9/8/chartex" xmlns:cx="http://schemas.microsoft.com/office/drawing/2014/chartex" xmlns:wpc="http://schemas.microsoft.com/office/word/2010/wordprocessingCanvas" xmlns="" val="0"/>
                       </a:ext>
                     </a:extLst>
                   </a:blip>
@@ -5469,8 +5731,8 @@
       <w:rPr>
         <w:noProof/>
       </w:rPr>
-      <w:pict w14:anchorId="013947E4">
-        <v:line id="Straight Connector 2" o:spid="_x0000_s1026" alt="" style="position:absolute;flip:y;z-index:251622400;visibility:visible;mso-wrap-edited:f;mso-width-percent:0;mso-height-percent:0;mso-position-horizontal-relative:text;mso-position-vertical-relative:text;mso-width-percent:0;mso-height-percent:0" from="-.1pt,5.2pt" to="520.7pt,5.2pt" strokecolor="#984807" strokeweight="1pt">
+      <w:pict>
+        <v:line id="Straight Connector 2" o:spid="_x0000_s1026" alt="" style="position:absolute;flip:y;z-index:251622400;visibility:visible;mso-wrap-edited:f;mso-position-horizontal-relative:text;mso-position-vertical-relative:text" from="-.1pt,5.2pt" to="520.7pt,5.2pt" strokecolor="#984807" strokeweight="1pt">
           <v:stroke endcap="round"/>
         </v:line>
       </w:pict>
@@ -5479,8 +5741,8 @@
       <w:rPr>
         <w:noProof/>
       </w:rPr>
-      <w:pict w14:anchorId="2A11F484">
-        <v:shape id="Text Box 1" o:spid="_x0000_s1025" type="#_x0000_t202" alt="" style="position:absolute;margin-left:444.65pt;margin-top:26.95pt;width:70.9pt;height:15.9pt;z-index:251663360;visibility:visible;mso-wrap-style:square;mso-wrap-edited:f;mso-width-percent:0;mso-height-percent:0;mso-position-horizontal-relative:text;mso-position-vertical-relative:text;mso-width-percent:0;mso-height-percent:0;v-text-anchor:middle" filled="f" stroked="f" strokeweight=".5pt">
+      <w:pict>
+        <v:shape id="Text Box 1" o:spid="_x0000_s1025" type="#_x0000_t202" alt="" style="position:absolute;margin-left:444.65pt;margin-top:26.95pt;width:70.9pt;height:15.9pt;z-index:251663360;visibility:visible;mso-wrap-edited:f;mso-position-horizontal-relative:text;mso-position-vertical-relative:text;v-text-anchor:middle" filled="f" stroked="f" strokeweight=".5pt">
           <v:textbox inset="0,0,0,0">
             <w:txbxContent>
               <w:p>
@@ -5526,7 +5788,7 @@
                     <w:sz w:val="18"/>
                     <w:szCs w:val="18"/>
                   </w:rPr>
-                  <w:t>1</w:t>
+                  <w:t>5</w:t>
                 </w:r>
                 <w:r>
                   <w:rPr>
@@ -5563,7 +5825,7 @@
 </file>
 
 <file path=word/footnotes.xml><?xml version="1.0" encoding="utf-8"?>
-<w:footnotes xmlns:wpc="http://schemas.microsoft.com/office/word/2010/wordprocessingCanvas" xmlns:cx="http://schemas.microsoft.com/office/drawing/2014/chartex" xmlns:cx1="http://schemas.microsoft.com/office/drawing/2015/9/8/chartex" xmlns:cx2="http://schemas.microsoft.com/office/drawing/2015/10/21/chartex" xmlns:cx3="http://schemas.microsoft.com/office/drawing/2016/5/9/chartex" xmlns:cx4="http://schemas.microsoft.com/office/drawing/2016/5/10/chartex" xmlns:cx5="http://schemas.microsoft.com/office/drawing/2016/5/11/chartex" xmlns:cx6="http://schemas.microsoft.com/office/drawing/2016/5/12/chartex" xmlns:cx7="http://schemas.microsoft.com/office/drawing/2016/5/13/chartex" xmlns:cx8="http://schemas.microsoft.com/office/drawing/2016/5/14/chartex" xmlns:mc="http://schemas.openxmlformats.org/markup-compatibility/2006" xmlns:aink="http://schemas.microsoft.com/office/drawing/2016/ink" xmlns:am3d="http://schemas.microsoft.com/office/drawing/2017/model3d" xmlns:o="urn:schemas-microsoft-com:office:office" xmlns:oel="http://schemas.microsoft.com/office/2019/extlst" xmlns:r="http://schemas.openxmlformats.org/officeDocument/2006/relationships" xmlns:m="http://schemas.openxmlformats.org/officeDocument/2006/math" xmlns:v="urn:schemas-microsoft-com:vml" xmlns:wp14="http://schemas.microsoft.com/office/word/2010/wordprocessingDrawing" xmlns:wp="http://schemas.openxmlformats.org/drawingml/2006/wordprocessingDrawing" xmlns:w10="urn:schemas-microsoft-com:office:word" xmlns:w="http://schemas.openxmlformats.org/wordprocessingml/2006/main" xmlns:w14="http://schemas.microsoft.com/office/word/2010/wordml" xmlns:w15="http://schemas.microsoft.com/office/word/2012/wordml" xmlns:w16cex="http://schemas.microsoft.com/office/word/2018/wordml/cex" xmlns:w16cid="http://schemas.microsoft.com/office/word/2016/wordml/cid" xmlns:w16="http://schemas.microsoft.com/office/word/2018/wordml" xmlns:w16sdtdh="http://schemas.microsoft.com/office/word/2020/wordml/sdtdatahash" xmlns:w16se="http://schemas.microsoft.com/office/word/2015/wordml/symex" xmlns:wpg="http://schemas.microsoft.com/office/word/2010/wordprocessingGroup" xmlns:wpi="http://schemas.microsoft.com/office/word/2010/wordprocessingInk" xmlns:wne="http://schemas.microsoft.com/office/word/2006/wordml" xmlns:wps="http://schemas.microsoft.com/office/word/2010/wordprocessingShape" mc:Ignorable="w14 w15 w16se w16cid w16 w16cex w16sdtdh wp14">
+<w:footnotes xmlns:ve="http://schemas.openxmlformats.org/markup-compatibility/2006" xmlns:o="urn:schemas-microsoft-com:office:office" xmlns:r="http://schemas.openxmlformats.org/officeDocument/2006/relationships" xmlns:m="http://schemas.openxmlformats.org/officeDocument/2006/math" xmlns:v="urn:schemas-microsoft-com:vml" xmlns:wp="http://schemas.openxmlformats.org/drawingml/2006/wordprocessingDrawing" xmlns:w10="urn:schemas-microsoft-com:office:word" xmlns:w="http://schemas.openxmlformats.org/wordprocessingml/2006/main" xmlns:wne="http://schemas.microsoft.com/office/word/2006/wordml">
   <w:footnote w:type="separator" w:id="-1">
     <w:p>
       <w:pPr>
@@ -5588,7 +5850,7 @@
 </file>
 
 <file path=word/header1.xml><?xml version="1.0" encoding="utf-8"?>
-<w:hdr xmlns:wpc="http://schemas.microsoft.com/office/word/2010/wordprocessingCanvas" xmlns:cx="http://schemas.microsoft.com/office/drawing/2014/chartex" xmlns:cx1="http://schemas.microsoft.com/office/drawing/2015/9/8/chartex" xmlns:cx2="http://schemas.microsoft.com/office/drawing/2015/10/21/chartex" xmlns:cx3="http://schemas.microsoft.com/office/drawing/2016/5/9/chartex" xmlns:cx4="http://schemas.microsoft.com/office/drawing/2016/5/10/chartex" xmlns:cx5="http://schemas.microsoft.com/office/drawing/2016/5/11/chartex" xmlns:cx6="http://schemas.microsoft.com/office/drawing/2016/5/12/chartex" xmlns:cx7="http://schemas.microsoft.com/office/drawing/2016/5/13/chartex" xmlns:cx8="http://schemas.microsoft.com/office/drawing/2016/5/14/chartex" xmlns:mc="http://schemas.openxmlformats.org/markup-compatibility/2006" xmlns:aink="http://schemas.microsoft.com/office/drawing/2016/ink" xmlns:am3d="http://schemas.microsoft.com/office/drawing/2017/model3d" xmlns:o="urn:schemas-microsoft-com:office:office" xmlns:oel="http://schemas.microsoft.com/office/2019/extlst" xmlns:r="http://schemas.openxmlformats.org/officeDocument/2006/relationships" xmlns:m="http://schemas.openxmlformats.org/officeDocument/2006/math" xmlns:v="urn:schemas-microsoft-com:vml" xmlns:wp14="http://schemas.microsoft.com/office/word/2010/wordprocessingDrawing" xmlns:wp="http://schemas.openxmlformats.org/drawingml/2006/wordprocessingDrawing" xmlns:w10="urn:schemas-microsoft-com:office:word" xmlns:w="http://schemas.openxmlformats.org/wordprocessingml/2006/main" xmlns:w14="http://schemas.microsoft.com/office/word/2010/wordml" xmlns:w15="http://schemas.microsoft.com/office/word/2012/wordml" xmlns:w16cex="http://schemas.microsoft.com/office/word/2018/wordml/cex" xmlns:w16cid="http://schemas.microsoft.com/office/word/2016/wordml/cid" xmlns:w16="http://schemas.microsoft.com/office/word/2018/wordml" xmlns:w16sdtdh="http://schemas.microsoft.com/office/word/2020/wordml/sdtdatahash" xmlns:w16se="http://schemas.microsoft.com/office/word/2015/wordml/symex" xmlns:wpg="http://schemas.microsoft.com/office/word/2010/wordprocessingGroup" xmlns:wpi="http://schemas.microsoft.com/office/word/2010/wordprocessingInk" xmlns:wne="http://schemas.microsoft.com/office/word/2006/wordml" xmlns:wps="http://schemas.microsoft.com/office/word/2010/wordprocessingShape" mc:Ignorable="w14 w15 w16se w16cid w16 w16cex w16sdtdh wp14">
+<w:hdr xmlns:ve="http://schemas.openxmlformats.org/markup-compatibility/2006" xmlns:o="urn:schemas-microsoft-com:office:office" xmlns:r="http://schemas.openxmlformats.org/officeDocument/2006/relationships" xmlns:m="http://schemas.openxmlformats.org/officeDocument/2006/math" xmlns:v="urn:schemas-microsoft-com:vml" xmlns:wp="http://schemas.openxmlformats.org/drawingml/2006/wordprocessingDrawing" xmlns:w10="urn:schemas-microsoft-com:office:word" xmlns:w="http://schemas.openxmlformats.org/wordprocessingml/2006/main" xmlns:wne="http://schemas.microsoft.com/office/word/2006/wordml">
   <w:p>
     <w:pPr>
       <w:pStyle w:val="Header"/>
@@ -5599,8 +5861,8 @@
 </file>
 
 <file path=word/numbering.xml><?xml version="1.0" encoding="utf-8"?>
-<w:numbering xmlns:wpc="http://schemas.microsoft.com/office/word/2010/wordprocessingCanvas" xmlns:cx="http://schemas.microsoft.com/office/drawing/2014/chartex" xmlns:cx1="http://schemas.microsoft.com/office/drawing/2015/9/8/chartex" xmlns:cx2="http://schemas.microsoft.com/office/drawing/2015/10/21/chartex" xmlns:cx3="http://schemas.microsoft.com/office/drawing/2016/5/9/chartex" xmlns:cx4="http://schemas.microsoft.com/office/drawing/2016/5/10/chartex" xmlns:cx5="http://schemas.microsoft.com/office/drawing/2016/5/11/chartex" xmlns:cx6="http://schemas.microsoft.com/office/drawing/2016/5/12/chartex" xmlns:cx7="http://schemas.microsoft.com/office/drawing/2016/5/13/chartex" xmlns:cx8="http://schemas.microsoft.com/office/drawing/2016/5/14/chartex" xmlns:mc="http://schemas.openxmlformats.org/markup-compatibility/2006" xmlns:aink="http://schemas.microsoft.com/office/drawing/2016/ink" xmlns:am3d="http://schemas.microsoft.com/office/drawing/2017/model3d" xmlns:o="urn:schemas-microsoft-com:office:office" xmlns:oel="http://schemas.microsoft.com/office/2019/extlst" xmlns:r="http://schemas.openxmlformats.org/officeDocument/2006/relationships" xmlns:m="http://schemas.openxmlformats.org/officeDocument/2006/math" xmlns:v="urn:schemas-microsoft-com:vml" xmlns:wp14="http://schemas.microsoft.com/office/word/2010/wordprocessingDrawing" xmlns:wp="http://schemas.openxmlformats.org/drawingml/2006/wordprocessingDrawing" xmlns:w10="urn:schemas-microsoft-com:office:word" xmlns:w="http://schemas.openxmlformats.org/wordprocessingml/2006/main" xmlns:w14="http://schemas.microsoft.com/office/word/2010/wordml" xmlns:w15="http://schemas.microsoft.com/office/word/2012/wordml" xmlns:w16cex="http://schemas.microsoft.com/office/word/2018/wordml/cex" xmlns:w16cid="http://schemas.microsoft.com/office/word/2016/wordml/cid" xmlns:w16="http://schemas.microsoft.com/office/word/2018/wordml" xmlns:w16sdtdh="http://schemas.microsoft.com/office/word/2020/wordml/sdtdatahash" xmlns:w16se="http://schemas.microsoft.com/office/word/2015/wordml/symex" xmlns:wpg="http://schemas.microsoft.com/office/word/2010/wordprocessingGroup" xmlns:wpi="http://schemas.microsoft.com/office/word/2010/wordprocessingInk" xmlns:wne="http://schemas.microsoft.com/office/word/2006/wordml" xmlns:wps="http://schemas.microsoft.com/office/word/2010/wordprocessingShape" mc:Ignorable="w14 w15 w16se w16cid w16 w16cex w16sdtdh wp14">
-  <w:abstractNum w:abstractNumId="0" w15:restartNumberingAfterBreak="0">
+<w:numbering xmlns:ve="http://schemas.openxmlformats.org/markup-compatibility/2006" xmlns:o="urn:schemas-microsoft-com:office:office" xmlns:r="http://schemas.openxmlformats.org/officeDocument/2006/relationships" xmlns:m="http://schemas.openxmlformats.org/officeDocument/2006/math" xmlns:v="urn:schemas-microsoft-com:vml" xmlns:wp="http://schemas.openxmlformats.org/drawingml/2006/wordprocessingDrawing" xmlns:w10="urn:schemas-microsoft-com:office:word" xmlns:w="http://schemas.openxmlformats.org/wordprocessingml/2006/main" xmlns:wne="http://schemas.microsoft.com/office/word/2006/wordml">
+  <w:abstractNum w:abstractNumId="0">
     <w:nsid w:val="04E60920"/>
     <w:multiLevelType w:val="hybridMultilevel"/>
     <w:tmpl w:val="9DB0F662"/>
@@ -5713,7 +5975,7 @@
       </w:rPr>
     </w:lvl>
   </w:abstractNum>
-  <w:abstractNum w:abstractNumId="1" w15:restartNumberingAfterBreak="0">
+  <w:abstractNum w:abstractNumId="1">
     <w:nsid w:val="0B057654"/>
     <w:multiLevelType w:val="hybridMultilevel"/>
     <w:tmpl w:val="691604DE"/>
@@ -5826,7 +6088,7 @@
       </w:rPr>
     </w:lvl>
   </w:abstractNum>
-  <w:abstractNum w:abstractNumId="2" w15:restartNumberingAfterBreak="0">
+  <w:abstractNum w:abstractNumId="2">
     <w:nsid w:val="0BCB1966"/>
     <w:multiLevelType w:val="hybridMultilevel"/>
     <w:tmpl w:val="288856D8"/>
@@ -5939,7 +6201,7 @@
       </w:rPr>
     </w:lvl>
   </w:abstractNum>
-  <w:abstractNum w:abstractNumId="3" w15:restartNumberingAfterBreak="0">
+  <w:abstractNum w:abstractNumId="3">
     <w:nsid w:val="0D150978"/>
     <w:multiLevelType w:val="hybridMultilevel"/>
     <w:tmpl w:val="184A0ED8"/>
@@ -6031,7 +6293,7 @@
       </w:pPr>
     </w:lvl>
   </w:abstractNum>
-  <w:abstractNum w:abstractNumId="4" w15:restartNumberingAfterBreak="0">
+  <w:abstractNum w:abstractNumId="4">
     <w:nsid w:val="12D46FE6"/>
     <w:multiLevelType w:val="hybridMultilevel"/>
     <w:tmpl w:val="2E189FDA"/>
@@ -6144,7 +6406,7 @@
       </w:rPr>
     </w:lvl>
   </w:abstractNum>
-  <w:abstractNum w:abstractNumId="5" w15:restartNumberingAfterBreak="0">
+  <w:abstractNum w:abstractNumId="5">
     <w:nsid w:val="13A00DEC"/>
     <w:multiLevelType w:val="hybridMultilevel"/>
     <w:tmpl w:val="716257E8"/>
@@ -6234,7 +6496,7 @@
       </w:pPr>
     </w:lvl>
   </w:abstractNum>
-  <w:abstractNum w:abstractNumId="6" w15:restartNumberingAfterBreak="0">
+  <w:abstractNum w:abstractNumId="6">
     <w:nsid w:val="145E7E61"/>
     <w:multiLevelType w:val="hybridMultilevel"/>
     <w:tmpl w:val="3AD6A486"/>
@@ -6347,7 +6609,7 @@
       </w:rPr>
     </w:lvl>
   </w:abstractNum>
-  <w:abstractNum w:abstractNumId="7" w15:restartNumberingAfterBreak="0">
+  <w:abstractNum w:abstractNumId="7">
     <w:nsid w:val="194513D8"/>
     <w:multiLevelType w:val="hybridMultilevel"/>
     <w:tmpl w:val="02F0278C"/>
@@ -6460,7 +6722,7 @@
       </w:rPr>
     </w:lvl>
   </w:abstractNum>
-  <w:abstractNum w:abstractNumId="8" w15:restartNumberingAfterBreak="0">
+  <w:abstractNum w:abstractNumId="8">
     <w:nsid w:val="19FC108B"/>
     <w:multiLevelType w:val="hybridMultilevel"/>
     <w:tmpl w:val="5AE21E18"/>
@@ -6573,7 +6835,7 @@
       </w:rPr>
     </w:lvl>
   </w:abstractNum>
-  <w:abstractNum w:abstractNumId="9" w15:restartNumberingAfterBreak="0">
+  <w:abstractNum w:abstractNumId="9">
     <w:nsid w:val="1D3C450D"/>
     <w:multiLevelType w:val="hybridMultilevel"/>
     <w:tmpl w:val="0732809A"/>
@@ -6662,7 +6924,7 @@
       </w:pPr>
     </w:lvl>
   </w:abstractNum>
-  <w:abstractNum w:abstractNumId="10" w15:restartNumberingAfterBreak="0">
+  <w:abstractNum w:abstractNumId="10">
     <w:nsid w:val="1DAD2515"/>
     <w:multiLevelType w:val="hybridMultilevel"/>
     <w:tmpl w:val="9C1E9A04"/>
@@ -6775,7 +7037,7 @@
       </w:rPr>
     </w:lvl>
   </w:abstractNum>
-  <w:abstractNum w:abstractNumId="11" w15:restartNumberingAfterBreak="0">
+  <w:abstractNum w:abstractNumId="11">
     <w:nsid w:val="22CD3F94"/>
     <w:multiLevelType w:val="hybridMultilevel"/>
     <w:tmpl w:val="A044FDFA"/>
@@ -6861,7 +7123,7 @@
       </w:pPr>
     </w:lvl>
   </w:abstractNum>
-  <w:abstractNum w:abstractNumId="12" w15:restartNumberingAfterBreak="0">
+  <w:abstractNum w:abstractNumId="12">
     <w:nsid w:val="23536430"/>
     <w:multiLevelType w:val="hybridMultilevel"/>
     <w:tmpl w:val="88CCA070"/>
@@ -6974,7 +7236,7 @@
       </w:rPr>
     </w:lvl>
   </w:abstractNum>
-  <w:abstractNum w:abstractNumId="13" w15:restartNumberingAfterBreak="0">
+  <w:abstractNum w:abstractNumId="13">
     <w:nsid w:val="23C737F5"/>
     <w:multiLevelType w:val="hybridMultilevel"/>
     <w:tmpl w:val="13202166"/>
@@ -7063,7 +7325,7 @@
       </w:pPr>
     </w:lvl>
   </w:abstractNum>
-  <w:abstractNum w:abstractNumId="14" w15:restartNumberingAfterBreak="0">
+  <w:abstractNum w:abstractNumId="14">
     <w:nsid w:val="253348C0"/>
     <w:multiLevelType w:val="hybridMultilevel"/>
     <w:tmpl w:val="5CC6AF8A"/>
@@ -7151,7 +7413,7 @@
       </w:pPr>
     </w:lvl>
   </w:abstractNum>
-  <w:abstractNum w:abstractNumId="15" w15:restartNumberingAfterBreak="0">
+  <w:abstractNum w:abstractNumId="15">
     <w:nsid w:val="26413526"/>
     <w:multiLevelType w:val="hybridMultilevel"/>
     <w:tmpl w:val="A1B4F3F4"/>
@@ -7237,7 +7499,7 @@
       </w:pPr>
     </w:lvl>
   </w:abstractNum>
-  <w:abstractNum w:abstractNumId="16" w15:restartNumberingAfterBreak="0">
+  <w:abstractNum w:abstractNumId="16">
     <w:nsid w:val="264860D5"/>
     <w:multiLevelType w:val="hybridMultilevel"/>
     <w:tmpl w:val="1F1CB5CE"/>
@@ -7326,7 +7588,7 @@
       </w:pPr>
     </w:lvl>
   </w:abstractNum>
-  <w:abstractNum w:abstractNumId="17" w15:restartNumberingAfterBreak="0">
+  <w:abstractNum w:abstractNumId="17">
     <w:nsid w:val="268274C7"/>
     <w:multiLevelType w:val="hybridMultilevel"/>
     <w:tmpl w:val="0732809A"/>
@@ -7415,7 +7677,7 @@
       </w:pPr>
     </w:lvl>
   </w:abstractNum>
-  <w:abstractNum w:abstractNumId="18" w15:restartNumberingAfterBreak="0">
+  <w:abstractNum w:abstractNumId="18">
     <w:nsid w:val="27202F17"/>
     <w:multiLevelType w:val="multilevel"/>
     <w:tmpl w:val="78CEF8E8"/>
@@ -7536,7 +7798,7 @@
       </w:rPr>
     </w:lvl>
   </w:abstractNum>
-  <w:abstractNum w:abstractNumId="19" w15:restartNumberingAfterBreak="0">
+  <w:abstractNum w:abstractNumId="19">
     <w:nsid w:val="2C5B53B7"/>
     <w:multiLevelType w:val="hybridMultilevel"/>
     <w:tmpl w:val="98BE5D62"/>
@@ -7631,7 +7893,7 @@
       </w:pPr>
     </w:lvl>
   </w:abstractNum>
-  <w:abstractNum w:abstractNumId="20" w15:restartNumberingAfterBreak="0">
+  <w:abstractNum w:abstractNumId="20">
     <w:nsid w:val="326B7ADF"/>
     <w:multiLevelType w:val="hybridMultilevel"/>
     <w:tmpl w:val="243464B4"/>
@@ -7726,7 +7988,7 @@
       </w:pPr>
     </w:lvl>
   </w:abstractNum>
-  <w:abstractNum w:abstractNumId="21" w15:restartNumberingAfterBreak="0">
+  <w:abstractNum w:abstractNumId="21">
     <w:nsid w:val="34530474"/>
     <w:multiLevelType w:val="hybridMultilevel"/>
     <w:tmpl w:val="EAB8486E"/>
@@ -7839,7 +8101,7 @@
       </w:rPr>
     </w:lvl>
   </w:abstractNum>
-  <w:abstractNum w:abstractNumId="22" w15:restartNumberingAfterBreak="0">
+  <w:abstractNum w:abstractNumId="22">
     <w:nsid w:val="36F1759A"/>
     <w:multiLevelType w:val="hybridMultilevel"/>
     <w:tmpl w:val="AC4C80EA"/>
@@ -7952,7 +8214,7 @@
       </w:rPr>
     </w:lvl>
   </w:abstractNum>
-  <w:abstractNum w:abstractNumId="23" w15:restartNumberingAfterBreak="0">
+  <w:abstractNum w:abstractNumId="23">
     <w:nsid w:val="385C6CB3"/>
     <w:multiLevelType w:val="hybridMultilevel"/>
     <w:tmpl w:val="C1C67C5C"/>
@@ -8065,7 +8327,7 @@
       </w:rPr>
     </w:lvl>
   </w:abstractNum>
-  <w:abstractNum w:abstractNumId="24" w15:restartNumberingAfterBreak="0">
+  <w:abstractNum w:abstractNumId="24">
     <w:nsid w:val="3D290F51"/>
     <w:multiLevelType w:val="hybridMultilevel"/>
     <w:tmpl w:val="73EE1344"/>
@@ -8178,7 +8440,7 @@
       </w:rPr>
     </w:lvl>
   </w:abstractNum>
-  <w:abstractNum w:abstractNumId="25" w15:restartNumberingAfterBreak="0">
+  <w:abstractNum w:abstractNumId="25">
     <w:nsid w:val="40B63A43"/>
     <w:multiLevelType w:val="hybridMultilevel"/>
     <w:tmpl w:val="4D9EFB84"/>
@@ -8273,7 +8535,7 @@
       </w:pPr>
     </w:lvl>
   </w:abstractNum>
-  <w:abstractNum w:abstractNumId="26" w15:restartNumberingAfterBreak="0">
+  <w:abstractNum w:abstractNumId="26">
     <w:nsid w:val="42D7028D"/>
     <w:multiLevelType w:val="hybridMultilevel"/>
     <w:tmpl w:val="14706FB4"/>
@@ -8386,7 +8648,7 @@
       </w:rPr>
     </w:lvl>
   </w:abstractNum>
-  <w:abstractNum w:abstractNumId="27" w15:restartNumberingAfterBreak="0">
+  <w:abstractNum w:abstractNumId="27">
     <w:nsid w:val="447D32A9"/>
     <w:multiLevelType w:val="hybridMultilevel"/>
     <w:tmpl w:val="20EA0534"/>
@@ -8475,7 +8737,7 @@
       </w:pPr>
     </w:lvl>
   </w:abstractNum>
-  <w:abstractNum w:abstractNumId="28" w15:restartNumberingAfterBreak="0">
+  <w:abstractNum w:abstractNumId="28">
     <w:nsid w:val="44BC2519"/>
     <w:multiLevelType w:val="hybridMultilevel"/>
     <w:tmpl w:val="EEB2B3B6"/>
@@ -8564,7 +8826,7 @@
       </w:pPr>
     </w:lvl>
   </w:abstractNum>
-  <w:abstractNum w:abstractNumId="29" w15:restartNumberingAfterBreak="0">
+  <w:abstractNum w:abstractNumId="29">
     <w:nsid w:val="4D796141"/>
     <w:multiLevelType w:val="hybridMultilevel"/>
     <w:tmpl w:val="91D04A66"/>
@@ -8677,7 +8939,7 @@
       </w:rPr>
     </w:lvl>
   </w:abstractNum>
-  <w:abstractNum w:abstractNumId="30" w15:restartNumberingAfterBreak="0">
+  <w:abstractNum w:abstractNumId="30">
     <w:nsid w:val="4F5B2890"/>
     <w:multiLevelType w:val="hybridMultilevel"/>
     <w:tmpl w:val="9FAE4850"/>
@@ -8790,7 +9052,7 @@
       </w:rPr>
     </w:lvl>
   </w:abstractNum>
-  <w:abstractNum w:abstractNumId="31" w15:restartNumberingAfterBreak="0">
+  <w:abstractNum w:abstractNumId="31">
     <w:nsid w:val="50F62E8C"/>
     <w:multiLevelType w:val="hybridMultilevel"/>
     <w:tmpl w:val="E78C85C0"/>
@@ -8903,7 +9165,7 @@
       </w:rPr>
     </w:lvl>
   </w:abstractNum>
-  <w:abstractNum w:abstractNumId="32" w15:restartNumberingAfterBreak="0">
+  <w:abstractNum w:abstractNumId="32">
     <w:nsid w:val="548256CA"/>
     <w:multiLevelType w:val="hybridMultilevel"/>
     <w:tmpl w:val="A9B4CFA4"/>
@@ -9016,7 +9278,7 @@
       </w:rPr>
     </w:lvl>
   </w:abstractNum>
-  <w:abstractNum w:abstractNumId="33" w15:restartNumberingAfterBreak="0">
+  <w:abstractNum w:abstractNumId="33">
     <w:nsid w:val="5507266E"/>
     <w:multiLevelType w:val="hybridMultilevel"/>
     <w:tmpl w:val="22522E3A"/>
@@ -9129,7 +9391,7 @@
       </w:rPr>
     </w:lvl>
   </w:abstractNum>
-  <w:abstractNum w:abstractNumId="34" w15:restartNumberingAfterBreak="0">
+  <w:abstractNum w:abstractNumId="34">
     <w:nsid w:val="55990837"/>
     <w:multiLevelType w:val="hybridMultilevel"/>
     <w:tmpl w:val="960254F8"/>
@@ -9242,7 +9504,7 @@
       </w:rPr>
     </w:lvl>
   </w:abstractNum>
-  <w:abstractNum w:abstractNumId="35" w15:restartNumberingAfterBreak="0">
+  <w:abstractNum w:abstractNumId="35">
     <w:nsid w:val="55BC60FF"/>
     <w:multiLevelType w:val="hybridMultilevel"/>
     <w:tmpl w:val="C1FC87D6"/>
@@ -9331,7 +9593,7 @@
       </w:pPr>
     </w:lvl>
   </w:abstractNum>
-  <w:abstractNum w:abstractNumId="36" w15:restartNumberingAfterBreak="0">
+  <w:abstractNum w:abstractNumId="36">
     <w:nsid w:val="57C310E2"/>
     <w:multiLevelType w:val="hybridMultilevel"/>
     <w:tmpl w:val="5338E12A"/>
@@ -9421,7 +9683,7 @@
       </w:pPr>
     </w:lvl>
   </w:abstractNum>
-  <w:abstractNum w:abstractNumId="37" w15:restartNumberingAfterBreak="0">
+  <w:abstractNum w:abstractNumId="37">
     <w:nsid w:val="57FD43D1"/>
     <w:multiLevelType w:val="hybridMultilevel"/>
     <w:tmpl w:val="A36A9E3E"/>
@@ -9509,7 +9771,7 @@
       </w:pPr>
     </w:lvl>
   </w:abstractNum>
-  <w:abstractNum w:abstractNumId="38" w15:restartNumberingAfterBreak="0">
+  <w:abstractNum w:abstractNumId="38">
     <w:nsid w:val="5E7757B2"/>
     <w:multiLevelType w:val="multilevel"/>
     <w:tmpl w:val="0E203B02"/>
@@ -9595,7 +9857,7 @@
       </w:pPr>
     </w:lvl>
   </w:abstractNum>
-  <w:abstractNum w:abstractNumId="39" w15:restartNumberingAfterBreak="0">
+  <w:abstractNum w:abstractNumId="39">
     <w:nsid w:val="5F9A715F"/>
     <w:multiLevelType w:val="hybridMultilevel"/>
     <w:tmpl w:val="4B26630C"/>
@@ -9708,7 +9970,7 @@
       </w:rPr>
     </w:lvl>
   </w:abstractNum>
-  <w:abstractNum w:abstractNumId="40" w15:restartNumberingAfterBreak="0">
+  <w:abstractNum w:abstractNumId="40">
     <w:nsid w:val="609D235C"/>
     <w:multiLevelType w:val="hybridMultilevel"/>
     <w:tmpl w:val="848696AC"/>
@@ -9821,7 +10083,7 @@
       </w:rPr>
     </w:lvl>
   </w:abstractNum>
-  <w:abstractNum w:abstractNumId="41" w15:restartNumberingAfterBreak="0">
+  <w:abstractNum w:abstractNumId="41">
     <w:nsid w:val="60FC6BB4"/>
     <w:multiLevelType w:val="hybridMultilevel"/>
     <w:tmpl w:val="671E692E"/>
@@ -9934,7 +10196,7 @@
       </w:rPr>
     </w:lvl>
   </w:abstractNum>
-  <w:abstractNum w:abstractNumId="42" w15:restartNumberingAfterBreak="0">
+  <w:abstractNum w:abstractNumId="42">
     <w:nsid w:val="636274E2"/>
     <w:multiLevelType w:val="hybridMultilevel"/>
     <w:tmpl w:val="0732809A"/>
@@ -10023,7 +10285,7 @@
       </w:pPr>
     </w:lvl>
   </w:abstractNum>
-  <w:abstractNum w:abstractNumId="43" w15:restartNumberingAfterBreak="0">
+  <w:abstractNum w:abstractNumId="43">
     <w:nsid w:val="64B253B7"/>
     <w:multiLevelType w:val="hybridMultilevel"/>
     <w:tmpl w:val="DB666688"/>
@@ -10136,7 +10398,7 @@
       </w:rPr>
     </w:lvl>
   </w:abstractNum>
-  <w:abstractNum w:abstractNumId="44" w15:restartNumberingAfterBreak="0">
+  <w:abstractNum w:abstractNumId="44">
     <w:nsid w:val="6B944EC9"/>
     <w:multiLevelType w:val="hybridMultilevel"/>
     <w:tmpl w:val="8076D1AC"/>
@@ -10249,7 +10511,7 @@
       </w:rPr>
     </w:lvl>
   </w:abstractNum>
-  <w:abstractNum w:abstractNumId="45" w15:restartNumberingAfterBreak="0">
+  <w:abstractNum w:abstractNumId="45">
     <w:nsid w:val="6EBD0C51"/>
     <w:multiLevelType w:val="hybridMultilevel"/>
     <w:tmpl w:val="5C28EE1A"/>
@@ -10362,7 +10624,7 @@
       </w:rPr>
     </w:lvl>
   </w:abstractNum>
-  <w:abstractNum w:abstractNumId="46" w15:restartNumberingAfterBreak="0">
+  <w:abstractNum w:abstractNumId="46">
     <w:nsid w:val="75F22415"/>
     <w:multiLevelType w:val="hybridMultilevel"/>
     <w:tmpl w:val="DB2EF382"/>
@@ -10448,7 +10710,7 @@
       </w:pPr>
     </w:lvl>
   </w:abstractNum>
-  <w:abstractNum w:abstractNumId="47" w15:restartNumberingAfterBreak="0">
+  <w:abstractNum w:abstractNumId="47">
     <w:nsid w:val="766D73FB"/>
     <w:multiLevelType w:val="hybridMultilevel"/>
     <w:tmpl w:val="646AC9A6"/>
@@ -10537,7 +10799,7 @@
       </w:pPr>
     </w:lvl>
   </w:abstractNum>
-  <w:abstractNum w:abstractNumId="48" w15:restartNumberingAfterBreak="0">
+  <w:abstractNum w:abstractNumId="48">
     <w:nsid w:val="771A7929"/>
     <w:multiLevelType w:val="hybridMultilevel"/>
     <w:tmpl w:val="B5EA489E"/>
@@ -10650,7 +10912,7 @@
       </w:rPr>
     </w:lvl>
   </w:abstractNum>
-  <w:abstractNum w:abstractNumId="49" w15:restartNumberingAfterBreak="0">
+  <w:abstractNum w:abstractNumId="49">
     <w:nsid w:val="7A0155B4"/>
     <w:multiLevelType w:val="hybridMultilevel"/>
     <w:tmpl w:val="581A57DA"/>
@@ -10763,34 +11025,34 @@
       </w:rPr>
     </w:lvl>
   </w:abstractNum>
-  <w:num w:numId="1" w16cid:durableId="2086294658">
+  <w:num w:numId="1">
     <w:abstractNumId w:val="0"/>
   </w:num>
-  <w:num w:numId="2" w16cid:durableId="1498959835">
+  <w:num w:numId="2">
     <w:abstractNumId w:val="49"/>
   </w:num>
-  <w:num w:numId="3" w16cid:durableId="1131554914">
+  <w:num w:numId="3">
     <w:abstractNumId w:val="11"/>
   </w:num>
-  <w:num w:numId="4" w16cid:durableId="980160372">
+  <w:num w:numId="4">
     <w:abstractNumId w:val="33"/>
   </w:num>
-  <w:num w:numId="5" w16cid:durableId="1644117074">
+  <w:num w:numId="5">
     <w:abstractNumId w:val="34"/>
   </w:num>
-  <w:num w:numId="6" w16cid:durableId="513613422">
+  <w:num w:numId="6">
     <w:abstractNumId w:val="39"/>
   </w:num>
-  <w:num w:numId="7" w16cid:durableId="830559677">
+  <w:num w:numId="7">
     <w:abstractNumId w:val="4"/>
   </w:num>
-  <w:num w:numId="8" w16cid:durableId="2026782411">
+  <w:num w:numId="8">
     <w:abstractNumId w:val="10"/>
   </w:num>
-  <w:num w:numId="9" w16cid:durableId="1400859780">
+  <w:num w:numId="9">
     <w:abstractNumId w:val="30"/>
   </w:num>
-  <w:num w:numId="10" w16cid:durableId="1503356081">
+  <w:num w:numId="10">
     <w:abstractNumId w:val="15"/>
     <w:lvlOverride w:ilvl="0">
       <w:startOverride w:val="1"/>
@@ -10820,131 +11082,131 @@
       <w:startOverride w:val="1"/>
     </w:lvlOverride>
   </w:num>
-  <w:num w:numId="11" w16cid:durableId="1695571745">
+  <w:num w:numId="11">
     <w:abstractNumId w:val="5"/>
   </w:num>
-  <w:num w:numId="12" w16cid:durableId="1010907188">
+  <w:num w:numId="12">
     <w:abstractNumId w:val="23"/>
   </w:num>
-  <w:num w:numId="13" w16cid:durableId="1783455073">
+  <w:num w:numId="13">
     <w:abstractNumId w:val="2"/>
   </w:num>
-  <w:num w:numId="14" w16cid:durableId="1138839867">
+  <w:num w:numId="14">
     <w:abstractNumId w:val="38"/>
   </w:num>
-  <w:num w:numId="15" w16cid:durableId="537812471">
+  <w:num w:numId="15">
     <w:abstractNumId w:val="12"/>
   </w:num>
-  <w:num w:numId="16" w16cid:durableId="314534577">
+  <w:num w:numId="16">
     <w:abstractNumId w:val="44"/>
   </w:num>
-  <w:num w:numId="17" w16cid:durableId="1038625994">
+  <w:num w:numId="17">
     <w:abstractNumId w:val="31"/>
   </w:num>
-  <w:num w:numId="18" w16cid:durableId="673267159">
+  <w:num w:numId="18">
     <w:abstractNumId w:val="48"/>
   </w:num>
-  <w:num w:numId="19" w16cid:durableId="487941819">
+  <w:num w:numId="19">
     <w:abstractNumId w:val="40"/>
   </w:num>
-  <w:num w:numId="20" w16cid:durableId="228882395">
+  <w:num w:numId="20">
     <w:abstractNumId w:val="22"/>
   </w:num>
-  <w:num w:numId="21" w16cid:durableId="863128717">
+  <w:num w:numId="21">
     <w:abstractNumId w:val="37"/>
   </w:num>
-  <w:num w:numId="22" w16cid:durableId="1576472839">
+  <w:num w:numId="22">
     <w:abstractNumId w:val="14"/>
   </w:num>
-  <w:num w:numId="23" w16cid:durableId="2038113460">
+  <w:num w:numId="23">
     <w:abstractNumId w:val="17"/>
   </w:num>
-  <w:num w:numId="24" w16cid:durableId="405542589">
+  <w:num w:numId="24">
     <w:abstractNumId w:val="3"/>
   </w:num>
-  <w:num w:numId="25" w16cid:durableId="1657105367">
+  <w:num w:numId="25">
     <w:abstractNumId w:val="9"/>
   </w:num>
-  <w:num w:numId="26" w16cid:durableId="1475872422">
+  <w:num w:numId="26">
     <w:abstractNumId w:val="19"/>
   </w:num>
-  <w:num w:numId="27" w16cid:durableId="1991863001">
+  <w:num w:numId="27">
     <w:abstractNumId w:val="42"/>
   </w:num>
-  <w:num w:numId="28" w16cid:durableId="1245647650">
+  <w:num w:numId="28">
     <w:abstractNumId w:val="20"/>
   </w:num>
-  <w:num w:numId="29" w16cid:durableId="271858918">
+  <w:num w:numId="29">
     <w:abstractNumId w:val="47"/>
   </w:num>
-  <w:num w:numId="30" w16cid:durableId="1225916513">
+  <w:num w:numId="30">
     <w:abstractNumId w:val="25"/>
   </w:num>
-  <w:num w:numId="31" w16cid:durableId="764689431">
+  <w:num w:numId="31">
     <w:abstractNumId w:val="13"/>
   </w:num>
-  <w:num w:numId="32" w16cid:durableId="1017733850">
+  <w:num w:numId="32">
     <w:abstractNumId w:val="41"/>
   </w:num>
-  <w:num w:numId="33" w16cid:durableId="794905597">
+  <w:num w:numId="33">
     <w:abstractNumId w:val="45"/>
   </w:num>
-  <w:num w:numId="34" w16cid:durableId="1577977779">
+  <w:num w:numId="34">
     <w:abstractNumId w:val="29"/>
   </w:num>
-  <w:num w:numId="35" w16cid:durableId="2138063259">
+  <w:num w:numId="35">
     <w:abstractNumId w:val="46"/>
   </w:num>
-  <w:num w:numId="36" w16cid:durableId="1252425724">
+  <w:num w:numId="36">
     <w:abstractNumId w:val="8"/>
   </w:num>
-  <w:num w:numId="37" w16cid:durableId="1096630723">
+  <w:num w:numId="37">
     <w:abstractNumId w:val="28"/>
   </w:num>
-  <w:num w:numId="38" w16cid:durableId="1601331750">
+  <w:num w:numId="38">
     <w:abstractNumId w:val="16"/>
   </w:num>
-  <w:num w:numId="39" w16cid:durableId="272789218">
+  <w:num w:numId="39">
     <w:abstractNumId w:val="35"/>
   </w:num>
-  <w:num w:numId="40" w16cid:durableId="317922286">
+  <w:num w:numId="40">
     <w:abstractNumId w:val="18"/>
   </w:num>
-  <w:num w:numId="41" w16cid:durableId="991832426">
+  <w:num w:numId="41">
     <w:abstractNumId w:val="6"/>
   </w:num>
-  <w:num w:numId="42" w16cid:durableId="415514536">
+  <w:num w:numId="42">
     <w:abstractNumId w:val="7"/>
   </w:num>
-  <w:num w:numId="43" w16cid:durableId="2143232311">
+  <w:num w:numId="43">
     <w:abstractNumId w:val="27"/>
   </w:num>
-  <w:num w:numId="44" w16cid:durableId="212347469">
+  <w:num w:numId="44">
     <w:abstractNumId w:val="32"/>
   </w:num>
-  <w:num w:numId="45" w16cid:durableId="844633009">
+  <w:num w:numId="45">
     <w:abstractNumId w:val="36"/>
   </w:num>
-  <w:num w:numId="46" w16cid:durableId="1082292249">
+  <w:num w:numId="46">
     <w:abstractNumId w:val="24"/>
   </w:num>
-  <w:num w:numId="47" w16cid:durableId="1643583285">
+  <w:num w:numId="47">
     <w:abstractNumId w:val="1"/>
   </w:num>
-  <w:num w:numId="48" w16cid:durableId="921984213">
+  <w:num w:numId="48">
     <w:abstractNumId w:val="26"/>
   </w:num>
-  <w:num w:numId="49" w16cid:durableId="608044199">
+  <w:num w:numId="49">
     <w:abstractNumId w:val="21"/>
   </w:num>
-  <w:num w:numId="50" w16cid:durableId="259802491">
+  <w:num w:numId="50">
     <w:abstractNumId w:val="43"/>
   </w:num>
 </w:numbering>
 </file>
 
 <file path=word/styles.xml><?xml version="1.0" encoding="utf-8"?>
-<w:styles xmlns:mc="http://schemas.openxmlformats.org/markup-compatibility/2006" xmlns:r="http://schemas.openxmlformats.org/officeDocument/2006/relationships" xmlns:w="http://schemas.openxmlformats.org/wordprocessingml/2006/main" xmlns:w14="http://schemas.microsoft.com/office/word/2010/wordml" xmlns:w15="http://schemas.microsoft.com/office/word/2012/wordml" xmlns:w16cex="http://schemas.microsoft.com/office/word/2018/wordml/cex" xmlns:w16cid="http://schemas.microsoft.com/office/word/2016/wordml/cid" xmlns:w16="http://schemas.microsoft.com/office/word/2018/wordml" xmlns:w16sdtdh="http://schemas.microsoft.com/office/word/2020/wordml/sdtdatahash" xmlns:w16se="http://schemas.microsoft.com/office/word/2015/wordml/symex" mc:Ignorable="w14 w15 w16se w16cid w16 w16cex w16sdtdh">
+<w:styles xmlns:r="http://schemas.openxmlformats.org/officeDocument/2006/relationships" xmlns:w="http://schemas.openxmlformats.org/wordprocessingml/2006/main">
   <w:docDefaults>
     <w:rPrDefault>
       <w:rPr>
@@ -10960,383 +11222,144 @@
       </w:pPr>
     </w:pPrDefault>
   </w:docDefaults>
-  <w:latentStyles w:defLockedState="0" w:defUIPriority="99" w:defSemiHidden="0" w:defUnhideWhenUsed="0" w:defQFormat="0" w:count="376">
-    <w:lsdException w:name="Normal" w:uiPriority="0" w:qFormat="1"/>
-    <w:lsdException w:name="heading 1" w:uiPriority="9" w:qFormat="1"/>
-    <w:lsdException w:name="heading 2" w:semiHidden="1" w:uiPriority="9" w:unhideWhenUsed="1" w:qFormat="1"/>
-    <w:lsdException w:name="heading 3" w:semiHidden="1" w:uiPriority="9" w:unhideWhenUsed="1" w:qFormat="1"/>
-    <w:lsdException w:name="heading 4" w:semiHidden="1" w:uiPriority="9" w:unhideWhenUsed="1" w:qFormat="1"/>
-    <w:lsdException w:name="heading 5" w:semiHidden="1" w:uiPriority="9" w:unhideWhenUsed="1" w:qFormat="1"/>
-    <w:lsdException w:name="heading 6" w:semiHidden="1" w:uiPriority="9" w:unhideWhenUsed="1" w:qFormat="1"/>
-    <w:lsdException w:name="heading 7" w:semiHidden="1" w:uiPriority="9" w:unhideWhenUsed="1" w:qFormat="1"/>
-    <w:lsdException w:name="heading 8" w:semiHidden="1" w:uiPriority="9" w:unhideWhenUsed="1" w:qFormat="1"/>
-    <w:lsdException w:name="heading 9" w:semiHidden="1" w:uiPriority="9" w:unhideWhenUsed="1" w:qFormat="1"/>
-    <w:lsdException w:name="index 1" w:semiHidden="1" w:unhideWhenUsed="1"/>
-    <w:lsdException w:name="index 2" w:semiHidden="1" w:unhideWhenUsed="1"/>
-    <w:lsdException w:name="index 3" w:semiHidden="1" w:unhideWhenUsed="1"/>
-    <w:lsdException w:name="index 4" w:semiHidden="1" w:unhideWhenUsed="1"/>
-    <w:lsdException w:name="index 5" w:semiHidden="1" w:unhideWhenUsed="1"/>
-    <w:lsdException w:name="index 6" w:semiHidden="1" w:unhideWhenUsed="1"/>
-    <w:lsdException w:name="index 7" w:semiHidden="1" w:unhideWhenUsed="1"/>
-    <w:lsdException w:name="index 8" w:semiHidden="1" w:unhideWhenUsed="1"/>
-    <w:lsdException w:name="index 9" w:semiHidden="1" w:unhideWhenUsed="1"/>
-    <w:lsdException w:name="toc 1" w:semiHidden="1" w:uiPriority="39" w:unhideWhenUsed="1"/>
-    <w:lsdException w:name="toc 2" w:semiHidden="1" w:uiPriority="39" w:unhideWhenUsed="1"/>
-    <w:lsdException w:name="toc 3" w:semiHidden="1" w:uiPriority="39" w:unhideWhenUsed="1"/>
-    <w:lsdException w:name="toc 4" w:semiHidden="1" w:uiPriority="39" w:unhideWhenUsed="1"/>
-    <w:lsdException w:name="toc 5" w:semiHidden="1" w:uiPriority="39" w:unhideWhenUsed="1"/>
-    <w:lsdException w:name="toc 6" w:semiHidden="1" w:uiPriority="39" w:unhideWhenUsed="1"/>
-    <w:lsdException w:name="toc 7" w:semiHidden="1" w:uiPriority="39" w:unhideWhenUsed="1"/>
-    <w:lsdException w:name="toc 8" w:semiHidden="1" w:uiPriority="39" w:unhideWhenUsed="1"/>
-    <w:lsdException w:name="toc 9" w:semiHidden="1" w:uiPriority="39" w:unhideWhenUsed="1"/>
-    <w:lsdException w:name="Normal Indent" w:semiHidden="1" w:unhideWhenUsed="1"/>
-    <w:lsdException w:name="footnote text" w:semiHidden="1" w:unhideWhenUsed="1"/>
-    <w:lsdException w:name="annotation text" w:semiHidden="1" w:unhideWhenUsed="1"/>
-    <w:lsdException w:name="header" w:semiHidden="1" w:unhideWhenUsed="1"/>
-    <w:lsdException w:name="footer" w:semiHidden="1" w:unhideWhenUsed="1"/>
-    <w:lsdException w:name="index heading" w:semiHidden="1" w:unhideWhenUsed="1"/>
-    <w:lsdException w:name="caption" w:semiHidden="1" w:uiPriority="35" w:unhideWhenUsed="1" w:qFormat="1"/>
-    <w:lsdException w:name="table of figures" w:semiHidden="1" w:unhideWhenUsed="1"/>
-    <w:lsdException w:name="envelope address" w:semiHidden="1" w:unhideWhenUsed="1"/>
-    <w:lsdException w:name="envelope return" w:semiHidden="1" w:unhideWhenUsed="1"/>
-    <w:lsdException w:name="footnote reference" w:semiHidden="1" w:unhideWhenUsed="1"/>
-    <w:lsdException w:name="annotation reference" w:semiHidden="1" w:unhideWhenUsed="1"/>
-    <w:lsdException w:name="line number" w:semiHidden="1" w:unhideWhenUsed="1"/>
-    <w:lsdException w:name="page number" w:semiHidden="1" w:unhideWhenUsed="1"/>
-    <w:lsdException w:name="endnote reference" w:semiHidden="1" w:unhideWhenUsed="1"/>
-    <w:lsdException w:name="endnote text" w:semiHidden="1" w:unhideWhenUsed="1"/>
-    <w:lsdException w:name="table of authorities" w:semiHidden="1" w:unhideWhenUsed="1"/>
-    <w:lsdException w:name="macro" w:semiHidden="1" w:unhideWhenUsed="1"/>
-    <w:lsdException w:name="toa heading" w:semiHidden="1" w:unhideWhenUsed="1"/>
-    <w:lsdException w:name="List" w:semiHidden="1" w:unhideWhenUsed="1"/>
-    <w:lsdException w:name="List Bullet" w:semiHidden="1" w:unhideWhenUsed="1"/>
-    <w:lsdException w:name="List Number" w:semiHidden="1" w:unhideWhenUsed="1"/>
-    <w:lsdException w:name="List 2" w:semiHidden="1" w:unhideWhenUsed="1"/>
-    <w:lsdException w:name="List 3" w:semiHidden="1" w:unhideWhenUsed="1"/>
-    <w:lsdException w:name="List 4" w:semiHidden="1" w:unhideWhenUsed="1"/>
-    <w:lsdException w:name="List 5" w:semiHidden="1" w:unhideWhenUsed="1"/>
-    <w:lsdException w:name="List Bullet 2" w:semiHidden="1" w:unhideWhenUsed="1"/>
-    <w:lsdException w:name="List Bullet 3" w:semiHidden="1" w:unhideWhenUsed="1"/>
-    <w:lsdException w:name="List Bullet 4" w:semiHidden="1" w:unhideWhenUsed="1"/>
-    <w:lsdException w:name="List Bullet 5" w:semiHidden="1" w:unhideWhenUsed="1"/>
-    <w:lsdException w:name="List Number 2" w:semiHidden="1" w:unhideWhenUsed="1"/>
-    <w:lsdException w:name="List Number 3" w:semiHidden="1" w:unhideWhenUsed="1"/>
-    <w:lsdException w:name="List Number 4" w:semiHidden="1" w:unhideWhenUsed="1"/>
-    <w:lsdException w:name="List Number 5" w:semiHidden="1" w:unhideWhenUsed="1"/>
-    <w:lsdException w:name="Title" w:uiPriority="10"/>
-    <w:lsdException w:name="Closing" w:semiHidden="1" w:unhideWhenUsed="1"/>
-    <w:lsdException w:name="Signature" w:semiHidden="1" w:unhideWhenUsed="1"/>
-    <w:lsdException w:name="Default Paragraph Font" w:semiHidden="1" w:uiPriority="1" w:unhideWhenUsed="1"/>
-    <w:lsdException w:name="Body Text" w:semiHidden="1" w:unhideWhenUsed="1"/>
-    <w:lsdException w:name="Body Text Indent" w:semiHidden="1" w:unhideWhenUsed="1"/>
-    <w:lsdException w:name="List Continue" w:semiHidden="1" w:unhideWhenUsed="1"/>
-    <w:lsdException w:name="List Continue 2" w:semiHidden="1" w:unhideWhenUsed="1"/>
-    <w:lsdException w:name="List Continue 3" w:semiHidden="1" w:unhideWhenUsed="1"/>
-    <w:lsdException w:name="List Continue 4" w:semiHidden="1" w:unhideWhenUsed="1"/>
-    <w:lsdException w:name="List Continue 5" w:semiHidden="1" w:unhideWhenUsed="1"/>
-    <w:lsdException w:name="Message Header" w:semiHidden="1" w:unhideWhenUsed="1"/>
-    <w:lsdException w:name="Subtitle" w:uiPriority="11"/>
-    <w:lsdException w:name="Salutation" w:semiHidden="1" w:unhideWhenUsed="1"/>
-    <w:lsdException w:name="Date" w:semiHidden="1" w:unhideWhenUsed="1"/>
-    <w:lsdException w:name="Body Text First Indent" w:semiHidden="1" w:unhideWhenUsed="1"/>
-    <w:lsdException w:name="Body Text First Indent 2" w:semiHidden="1" w:unhideWhenUsed="1"/>
-    <w:lsdException w:name="Note Heading" w:semiHidden="1" w:unhideWhenUsed="1"/>
-    <w:lsdException w:name="Body Text 2" w:semiHidden="1" w:unhideWhenUsed="1"/>
-    <w:lsdException w:name="Body Text 3" w:semiHidden="1" w:unhideWhenUsed="1"/>
-    <w:lsdException w:name="Body Text Indent 2" w:semiHidden="1" w:unhideWhenUsed="1"/>
-    <w:lsdException w:name="Body Text Indent 3" w:semiHidden="1" w:unhideWhenUsed="1"/>
-    <w:lsdException w:name="Block Text" w:semiHidden="1" w:unhideWhenUsed="1"/>
-    <w:lsdException w:name="Hyperlink" w:semiHidden="1" w:unhideWhenUsed="1"/>
-    <w:lsdException w:name="FollowedHyperlink" w:semiHidden="1" w:unhideWhenUsed="1"/>
-    <w:lsdException w:name="Strong" w:uiPriority="22" w:qFormat="1"/>
-    <w:lsdException w:name="Emphasis" w:uiPriority="20"/>
-    <w:lsdException w:name="Document Map" w:semiHidden="1" w:unhideWhenUsed="1"/>
-    <w:lsdException w:name="Plain Text" w:semiHidden="1" w:unhideWhenUsed="1"/>
-    <w:lsdException w:name="E-mail Signature" w:semiHidden="1" w:unhideWhenUsed="1"/>
-    <w:lsdException w:name="HTML Top of Form" w:semiHidden="1" w:unhideWhenUsed="1"/>
-    <w:lsdException w:name="HTML Bottom of Form" w:semiHidden="1" w:unhideWhenUsed="1"/>
-    <w:lsdException w:name="Normal (Web)" w:semiHidden="1" w:unhideWhenUsed="1"/>
-    <w:lsdException w:name="HTML Acronym" w:semiHidden="1" w:unhideWhenUsed="1"/>
-    <w:lsdException w:name="HTML Address" w:semiHidden="1" w:unhideWhenUsed="1"/>
-    <w:lsdException w:name="HTML Cite" w:semiHidden="1" w:unhideWhenUsed="1"/>
-    <w:lsdException w:name="HTML Code" w:semiHidden="1" w:unhideWhenUsed="1"/>
-    <w:lsdException w:name="HTML Definition" w:semiHidden="1" w:unhideWhenUsed="1"/>
-    <w:lsdException w:name="HTML Keyboard" w:semiHidden="1" w:unhideWhenUsed="1"/>
-    <w:lsdException w:name="HTML Preformatted" w:semiHidden="1" w:unhideWhenUsed="1"/>
-    <w:lsdException w:name="HTML Sample" w:semiHidden="1" w:unhideWhenUsed="1"/>
-    <w:lsdException w:name="HTML Typewriter" w:semiHidden="1" w:unhideWhenUsed="1"/>
-    <w:lsdException w:name="HTML Variable" w:semiHidden="1" w:unhideWhenUsed="1"/>
-    <w:lsdException w:name="Normal Table" w:semiHidden="1" w:unhideWhenUsed="1"/>
-    <w:lsdException w:name="annotation subject" w:semiHidden="1" w:unhideWhenUsed="1"/>
-    <w:lsdException w:name="No List" w:semiHidden="1" w:unhideWhenUsed="1"/>
-    <w:lsdException w:name="Outline List 1" w:semiHidden="1" w:unhideWhenUsed="1"/>
-    <w:lsdException w:name="Outline List 2" w:semiHidden="1" w:unhideWhenUsed="1"/>
-    <w:lsdException w:name="Outline List 3" w:semiHidden="1" w:unhideWhenUsed="1"/>
-    <w:lsdException w:name="Table Simple 1" w:semiHidden="1" w:unhideWhenUsed="1"/>
-    <w:lsdException w:name="Table Simple 2" w:semiHidden="1" w:unhideWhenUsed="1"/>
-    <w:lsdException w:name="Table Simple 3" w:semiHidden="1" w:unhideWhenUsed="1"/>
-    <w:lsdException w:name="Table Classic 1" w:semiHidden="1" w:unhideWhenUsed="1"/>
-    <w:lsdException w:name="Table Classic 2" w:semiHidden="1" w:unhideWhenUsed="1"/>
-    <w:lsdException w:name="Table Classic 3" w:semiHidden="1" w:unhideWhenUsed="1"/>
-    <w:lsdException w:name="Table Classic 4" w:semiHidden="1" w:unhideWhenUsed="1"/>
-    <w:lsdException w:name="Table Colorful 1" w:semiHidden="1" w:unhideWhenUsed="1"/>
-    <w:lsdException w:name="Table Colorful 2" w:semiHidden="1" w:unhideWhenUsed="1"/>
-    <w:lsdException w:name="Table Colorful 3" w:semiHidden="1" w:unhideWhenUsed="1"/>
-    <w:lsdException w:name="Table Columns 1" w:semiHidden="1" w:unhideWhenUsed="1"/>
-    <w:lsdException w:name="Table Columns 2" w:semiHidden="1" w:unhideWhenUsed="1"/>
-    <w:lsdException w:name="Table Columns 3" w:semiHidden="1" w:unhideWhenUsed="1"/>
-    <w:lsdException w:name="Table Columns 4" w:semiHidden="1" w:unhideWhenUsed="1"/>
-    <w:lsdException w:name="Table Columns 5" w:semiHidden="1" w:unhideWhenUsed="1"/>
-    <w:lsdException w:name="Table Grid 1" w:semiHidden="1" w:unhideWhenUsed="1"/>
-    <w:lsdException w:name="Table Grid 2" w:semiHidden="1" w:unhideWhenUsed="1"/>
-    <w:lsdException w:name="Table Grid 3" w:semiHidden="1" w:unhideWhenUsed="1"/>
-    <w:lsdException w:name="Table Grid 4" w:semiHidden="1" w:unhideWhenUsed="1"/>
-    <w:lsdException w:name="Table Grid 5" w:semiHidden="1" w:unhideWhenUsed="1"/>
-    <w:lsdException w:name="Table Grid 6" w:semiHidden="1" w:unhideWhenUsed="1"/>
-    <w:lsdException w:name="Table Grid 7" w:semiHidden="1" w:unhideWhenUsed="1"/>
-    <w:lsdException w:name="Table Grid 8" w:semiHidden="1" w:unhideWhenUsed="1"/>
-    <w:lsdException w:name="Table List 1" w:semiHidden="1" w:unhideWhenUsed="1"/>
-    <w:lsdException w:name="Table List 2" w:semiHidden="1" w:unhideWhenUsed="1"/>
-    <w:lsdException w:name="Table List 3" w:semiHidden="1" w:unhideWhenUsed="1"/>
-    <w:lsdException w:name="Table List 4" w:semiHidden="1" w:unhideWhenUsed="1"/>
-    <w:lsdException w:name="Table List 5" w:semiHidden="1" w:unhideWhenUsed="1"/>
-    <w:lsdException w:name="Table List 6" w:semiHidden="1" w:unhideWhenUsed="1"/>
-    <w:lsdException w:name="Table List 7" w:semiHidden="1" w:unhideWhenUsed="1"/>
-    <w:lsdException w:name="Table List 8" w:semiHidden="1" w:unhideWhenUsed="1"/>
-    <w:lsdException w:name="Table 3D effects 1" w:semiHidden="1" w:unhideWhenUsed="1"/>
-    <w:lsdException w:name="Table 3D effects 2" w:semiHidden="1" w:unhideWhenUsed="1"/>
-    <w:lsdException w:name="Table 3D effects 3" w:semiHidden="1" w:unhideWhenUsed="1"/>
-    <w:lsdException w:name="Table Contemporary" w:semiHidden="1" w:unhideWhenUsed="1"/>
-    <w:lsdException w:name="Table Elegant" w:semiHidden="1" w:unhideWhenUsed="1"/>
-    <w:lsdException w:name="Table Professional" w:semiHidden="1" w:unhideWhenUsed="1"/>
-    <w:lsdException w:name="Table Subtle 1" w:semiHidden="1" w:unhideWhenUsed="1"/>
-    <w:lsdException w:name="Table Subtle 2" w:semiHidden="1" w:unhideWhenUsed="1"/>
-    <w:lsdException w:name="Table Web 1" w:semiHidden="1" w:unhideWhenUsed="1"/>
-    <w:lsdException w:name="Table Web 2" w:semiHidden="1" w:unhideWhenUsed="1"/>
-    <w:lsdException w:name="Table Web 3" w:semiHidden="1" w:unhideWhenUsed="1"/>
-    <w:lsdException w:name="Balloon Text" w:semiHidden="1" w:unhideWhenUsed="1"/>
-    <w:lsdException w:name="Table Grid" w:uiPriority="59"/>
-    <w:lsdException w:name="Table Theme" w:semiHidden="1" w:unhideWhenUsed="1"/>
-    <w:lsdException w:name="Placeholder Text" w:semiHidden="1"/>
-    <w:lsdException w:name="No Spacing" w:uiPriority="1"/>
-    <w:lsdException w:name="Light Shading" w:uiPriority="60"/>
-    <w:lsdException w:name="Light List" w:uiPriority="61"/>
-    <w:lsdException w:name="Light Grid" w:uiPriority="62"/>
-    <w:lsdException w:name="Medium Shading 1" w:uiPriority="63"/>
-    <w:lsdException w:name="Medium Shading 2" w:uiPriority="64"/>
-    <w:lsdException w:name="Medium List 1" w:uiPriority="65"/>
-    <w:lsdException w:name="Medium List 2" w:uiPriority="66"/>
-    <w:lsdException w:name="Medium Grid 1" w:uiPriority="67"/>
-    <w:lsdException w:name="Medium Grid 2" w:uiPriority="68"/>
-    <w:lsdException w:name="Medium Grid 3" w:uiPriority="69"/>
-    <w:lsdException w:name="Dark List" w:uiPriority="70"/>
-    <w:lsdException w:name="Colorful Shading" w:uiPriority="71"/>
-    <w:lsdException w:name="Colorful List" w:uiPriority="72"/>
-    <w:lsdException w:name="Colorful Grid" w:uiPriority="73"/>
-    <w:lsdException w:name="Light Shading Accent 1" w:uiPriority="60"/>
-    <w:lsdException w:name="Light List Accent 1" w:uiPriority="61"/>
-    <w:lsdException w:name="Light Grid Accent 1" w:uiPriority="62"/>
-    <w:lsdException w:name="Medium Shading 1 Accent 1" w:uiPriority="63"/>
-    <w:lsdException w:name="Medium Shading 2 Accent 1" w:uiPriority="64"/>
-    <w:lsdException w:name="Medium List 1 Accent 1" w:uiPriority="65"/>
-    <w:lsdException w:name="Revision" w:semiHidden="1"/>
-    <w:lsdException w:name="List Paragraph" w:uiPriority="34" w:qFormat="1"/>
-    <w:lsdException w:name="Quote" w:uiPriority="29"/>
-    <w:lsdException w:name="Intense Quote" w:uiPriority="30"/>
-    <w:lsdException w:name="Medium List 2 Accent 1" w:uiPriority="66"/>
-    <w:lsdException w:name="Medium Grid 1 Accent 1" w:uiPriority="67"/>
-    <w:lsdException w:name="Medium Grid 2 Accent 1" w:uiPriority="68"/>
-    <w:lsdException w:name="Medium Grid 3 Accent 1" w:uiPriority="69"/>
-    <w:lsdException w:name="Dark List Accent 1" w:uiPriority="70"/>
-    <w:lsdException w:name="Colorful Shading Accent 1" w:uiPriority="71"/>
-    <w:lsdException w:name="Colorful List Accent 1" w:uiPriority="72"/>
-    <w:lsdException w:name="Colorful Grid Accent 1" w:uiPriority="73"/>
-    <w:lsdException w:name="Light Shading Accent 2" w:uiPriority="60"/>
-    <w:lsdException w:name="Light List Accent 2" w:uiPriority="61"/>
-    <w:lsdException w:name="Light Grid Accent 2" w:uiPriority="62"/>
-    <w:lsdException w:name="Medium Shading 1 Accent 2" w:uiPriority="63"/>
-    <w:lsdException w:name="Medium Shading 2 Accent 2" w:uiPriority="64"/>
-    <w:lsdException w:name="Medium List 1 Accent 2" w:uiPriority="65"/>
-    <w:lsdException w:name="Medium List 2 Accent 2" w:uiPriority="66"/>
-    <w:lsdException w:name="Medium Grid 1 Accent 2" w:uiPriority="67"/>
-    <w:lsdException w:name="Medium Grid 2 Accent 2" w:uiPriority="68"/>
-    <w:lsdException w:name="Medium Grid 3 Accent 2" w:uiPriority="69"/>
-    <w:lsdException w:name="Dark List Accent 2" w:uiPriority="70"/>
-    <w:lsdException w:name="Colorful Shading Accent 2" w:uiPriority="71"/>
-    <w:lsdException w:name="Colorful List Accent 2" w:uiPriority="72"/>
-    <w:lsdException w:name="Colorful Grid Accent 2" w:uiPriority="73"/>
-    <w:lsdException w:name="Light Shading Accent 3" w:uiPriority="60"/>
-    <w:lsdException w:name="Light List Accent 3" w:uiPriority="61"/>
-    <w:lsdException w:name="Light Grid Accent 3" w:uiPriority="62"/>
-    <w:lsdException w:name="Medium Shading 1 Accent 3" w:uiPriority="63"/>
-    <w:lsdException w:name="Medium Shading 2 Accent 3" w:uiPriority="64"/>
-    <w:lsdException w:name="Medium List 1 Accent 3" w:uiPriority="65"/>
-    <w:lsdException w:name="Medium List 2 Accent 3" w:uiPriority="66"/>
-    <w:lsdException w:name="Medium Grid 1 Accent 3" w:uiPriority="67"/>
-    <w:lsdException w:name="Medium Grid 2 Accent 3" w:uiPriority="68"/>
-    <w:lsdException w:name="Medium Grid 3 Accent 3" w:uiPriority="69"/>
-    <w:lsdException w:name="Dark List Accent 3" w:uiPriority="70"/>
-    <w:lsdException w:name="Colorful Shading Accent 3" w:uiPriority="71"/>
-    <w:lsdException w:name="Colorful List Accent 3" w:uiPriority="72"/>
-    <w:lsdException w:name="Colorful Grid Accent 3" w:uiPriority="73"/>
-    <w:lsdException w:name="Light Shading Accent 4" w:uiPriority="60"/>
-    <w:lsdException w:name="Light List Accent 4" w:uiPriority="61"/>
-    <w:lsdException w:name="Light Grid Accent 4" w:uiPriority="62"/>
-    <w:lsdException w:name="Medium Shading 1 Accent 4" w:uiPriority="63"/>
-    <w:lsdException w:name="Medium Shading 2 Accent 4" w:uiPriority="64"/>
-    <w:lsdException w:name="Medium List 1 Accent 4" w:uiPriority="65"/>
-    <w:lsdException w:name="Medium List 2 Accent 4" w:uiPriority="66"/>
-    <w:lsdException w:name="Medium Grid 1 Accent 4" w:uiPriority="67"/>
-    <w:lsdException w:name="Medium Grid 2 Accent 4" w:uiPriority="68"/>
-    <w:lsdException w:name="Medium Grid 3 Accent 4" w:uiPriority="69"/>
-    <w:lsdException w:name="Dark List Accent 4" w:uiPriority="70"/>
-    <w:lsdException w:name="Colorful Shading Accent 4" w:uiPriority="71"/>
-    <w:lsdException w:name="Colorful List Accent 4" w:uiPriority="72"/>
-    <w:lsdException w:name="Colorful Grid Accent 4" w:uiPriority="73"/>
-    <w:lsdException w:name="Light Shading Accent 5" w:uiPriority="60"/>
-    <w:lsdException w:name="Light List Accent 5" w:uiPriority="61"/>
-    <w:lsdException w:name="Light Grid Accent 5" w:uiPriority="62"/>
-    <w:lsdException w:name="Medium Shading 1 Accent 5" w:uiPriority="63"/>
-    <w:lsdException w:name="Medium Shading 2 Accent 5" w:uiPriority="64"/>
-    <w:lsdException w:name="Medium List 1 Accent 5" w:uiPriority="65"/>
-    <w:lsdException w:name="Medium List 2 Accent 5" w:uiPriority="66"/>
-    <w:lsdException w:name="Medium Grid 1 Accent 5" w:uiPriority="67"/>
-    <w:lsdException w:name="Medium Grid 2 Accent 5" w:uiPriority="68"/>
-    <w:lsdException w:name="Medium Grid 3 Accent 5" w:uiPriority="69"/>
-    <w:lsdException w:name="Dark List Accent 5" w:uiPriority="70"/>
-    <w:lsdException w:name="Colorful Shading Accent 5" w:uiPriority="71"/>
-    <w:lsdException w:name="Colorful List Accent 5" w:uiPriority="72"/>
-    <w:lsdException w:name="Colorful Grid Accent 5" w:uiPriority="73"/>
-    <w:lsdException w:name="Light Shading Accent 6" w:uiPriority="60"/>
-    <w:lsdException w:name="Light List Accent 6" w:uiPriority="61"/>
-    <w:lsdException w:name="Light Grid Accent 6" w:uiPriority="62"/>
-    <w:lsdException w:name="Medium Shading 1 Accent 6" w:uiPriority="63"/>
-    <w:lsdException w:name="Medium Shading 2 Accent 6" w:uiPriority="64"/>
-    <w:lsdException w:name="Medium List 1 Accent 6" w:uiPriority="65"/>
-    <w:lsdException w:name="Medium List 2 Accent 6" w:uiPriority="66"/>
-    <w:lsdException w:name="Medium Grid 1 Accent 6" w:uiPriority="67"/>
-    <w:lsdException w:name="Medium Grid 2 Accent 6" w:uiPriority="68"/>
-    <w:lsdException w:name="Medium Grid 3 Accent 6" w:uiPriority="69"/>
-    <w:lsdException w:name="Dark List Accent 6" w:uiPriority="70"/>
-    <w:lsdException w:name="Colorful Shading Accent 6" w:uiPriority="71"/>
-    <w:lsdException w:name="Colorful List Accent 6" w:uiPriority="72"/>
-    <w:lsdException w:name="Colorful Grid Accent 6" w:uiPriority="73"/>
-    <w:lsdException w:name="Subtle Emphasis" w:uiPriority="19"/>
-    <w:lsdException w:name="Intense Emphasis" w:uiPriority="21"/>
-    <w:lsdException w:name="Subtle Reference" w:uiPriority="31"/>
-    <w:lsdException w:name="Intense Reference" w:uiPriority="32"/>
-    <w:lsdException w:name="Book Title" w:uiPriority="33"/>
-    <w:lsdException w:name="Bibliography" w:semiHidden="1" w:uiPriority="37" w:unhideWhenUsed="1"/>
-    <w:lsdException w:name="TOC Heading" w:semiHidden="1" w:uiPriority="39" w:unhideWhenUsed="1" w:qFormat="1"/>
-    <w:lsdException w:name="Plain Table 1" w:uiPriority="41"/>
-    <w:lsdException w:name="Plain Table 2" w:uiPriority="42"/>
-    <w:lsdException w:name="Plain Table 3" w:uiPriority="43"/>
-    <w:lsdException w:name="Plain Table 4" w:uiPriority="44"/>
-    <w:lsdException w:name="Plain Table 5" w:uiPriority="45"/>
-    <w:lsdException w:name="Grid Table Light" w:uiPriority="40"/>
-    <w:lsdException w:name="Grid Table 1 Light" w:uiPriority="46"/>
-    <w:lsdException w:name="Grid Table 2" w:uiPriority="47"/>
-    <w:lsdException w:name="Grid Table 3" w:uiPriority="48"/>
-    <w:lsdException w:name="Grid Table 4" w:uiPriority="49"/>
-    <w:lsdException w:name="Grid Table 5 Dark" w:uiPriority="50"/>
-    <w:lsdException w:name="Grid Table 6 Colorful" w:uiPriority="51"/>
-    <w:lsdException w:name="Grid Table 7 Colorful" w:uiPriority="52"/>
-    <w:lsdException w:name="Grid Table 1 Light Accent 1" w:uiPriority="46"/>
-    <w:lsdException w:name="Grid Table 2 Accent 1" w:uiPriority="47"/>
-    <w:lsdException w:name="Grid Table 3 Accent 1" w:uiPriority="48"/>
-    <w:lsdException w:name="Grid Table 4 Accent 1" w:uiPriority="49"/>
-    <w:lsdException w:name="Grid Table 5 Dark Accent 1" w:uiPriority="50"/>
-    <w:lsdException w:name="Grid Table 6 Colorful Accent 1" w:uiPriority="51"/>
-    <w:lsdException w:name="Grid Table 7 Colorful Accent 1" w:uiPriority="52"/>
-    <w:lsdException w:name="Grid Table 1 Light Accent 2" w:uiPriority="46"/>
-    <w:lsdException w:name="Grid Table 2 Accent 2" w:uiPriority="47"/>
-    <w:lsdException w:name="Grid Table 3 Accent 2" w:uiPriority="48"/>
-    <w:lsdException w:name="Grid Table 4 Accent 2" w:uiPriority="49"/>
-    <w:lsdException w:name="Grid Table 5 Dark Accent 2" w:uiPriority="50"/>
-    <w:lsdException w:name="Grid Table 6 Colorful Accent 2" w:uiPriority="51"/>
-    <w:lsdException w:name="Grid Table 7 Colorful Accent 2" w:uiPriority="52"/>
-    <w:lsdException w:name="Grid Table 1 Light Accent 3" w:uiPriority="46"/>
-    <w:lsdException w:name="Grid Table 2 Accent 3" w:uiPriority="47"/>
-    <w:lsdException w:name="Grid Table 3 Accent 3" w:uiPriority="48"/>
-    <w:lsdException w:name="Grid Table 4 Accent 3" w:uiPriority="49"/>
-    <w:lsdException w:name="Grid Table 5 Dark Accent 3" w:uiPriority="50"/>
-    <w:lsdException w:name="Grid Table 6 Colorful Accent 3" w:uiPriority="51"/>
-    <w:lsdException w:name="Grid Table 7 Colorful Accent 3" w:uiPriority="52"/>
-    <w:lsdException w:name="Grid Table 1 Light Accent 4" w:uiPriority="46"/>
-    <w:lsdException w:name="Grid Table 2 Accent 4" w:uiPriority="47"/>
-    <w:lsdException w:name="Grid Table 3 Accent 4" w:uiPriority="48"/>
-    <w:lsdException w:name="Grid Table 4 Accent 4" w:uiPriority="49"/>
-    <w:lsdException w:name="Grid Table 5 Dark Accent 4" w:uiPriority="50"/>
-    <w:lsdException w:name="Grid Table 6 Colorful Accent 4" w:uiPriority="51"/>
-    <w:lsdException w:name="Grid Table 7 Colorful Accent 4" w:uiPriority="52"/>
-    <w:lsdException w:name="Grid Table 1 Light Accent 5" w:uiPriority="46"/>
-    <w:lsdException w:name="Grid Table 2 Accent 5" w:uiPriority="47"/>
-    <w:lsdException w:name="Grid Table 3 Accent 5" w:uiPriority="48"/>
-    <w:lsdException w:name="Grid Table 4 Accent 5" w:uiPriority="49"/>
-    <w:lsdException w:name="Grid Table 5 Dark Accent 5" w:uiPriority="50"/>
-    <w:lsdException w:name="Grid Table 6 Colorful Accent 5" w:uiPriority="51"/>
-    <w:lsdException w:name="Grid Table 7 Colorful Accent 5" w:uiPriority="52"/>
-    <w:lsdException w:name="Grid Table 1 Light Accent 6" w:uiPriority="46"/>
-    <w:lsdException w:name="Grid Table 2 Accent 6" w:uiPriority="47"/>
-    <w:lsdException w:name="Grid Table 3 Accent 6" w:uiPriority="48"/>
-    <w:lsdException w:name="Grid Table 4 Accent 6" w:uiPriority="49"/>
-    <w:lsdException w:name="Grid Table 5 Dark Accent 6" w:uiPriority="50"/>
-    <w:lsdException w:name="Grid Table 6 Colorful Accent 6" w:uiPriority="51"/>
-    <w:lsdException w:name="Grid Table 7 Colorful Accent 6" w:uiPriority="52"/>
-    <w:lsdException w:name="List Table 1 Light" w:uiPriority="46"/>
-    <w:lsdException w:name="List Table 2" w:uiPriority="47"/>
-    <w:lsdException w:name="List Table 3" w:uiPriority="48"/>
-    <w:lsdException w:name="List Table 4" w:uiPriority="49"/>
-    <w:lsdException w:name="List Table 5 Dark" w:uiPriority="50"/>
-    <w:lsdException w:name="List Table 6 Colorful" w:uiPriority="51"/>
-    <w:lsdException w:name="List Table 7 Colorful" w:uiPriority="52"/>
-    <w:lsdException w:name="List Table 1 Light Accent 1" w:uiPriority="46"/>
-    <w:lsdException w:name="List Table 2 Accent 1" w:uiPriority="47"/>
-    <w:lsdException w:name="List Table 3 Accent 1" w:uiPriority="48"/>
-    <w:lsdException w:name="List Table 4 Accent 1" w:uiPriority="49"/>
-    <w:lsdException w:name="List Table 5 Dark Accent 1" w:uiPriority="50"/>
-    <w:lsdException w:name="List Table 6 Colorful Accent 1" w:uiPriority="51"/>
-    <w:lsdException w:name="List Table 7 Colorful Accent 1" w:uiPriority="52"/>
-    <w:lsdException w:name="List Table 1 Light Accent 2" w:uiPriority="46"/>
-    <w:lsdException w:name="List Table 2 Accent 2" w:uiPriority="47"/>
-    <w:lsdException w:name="List Table 3 Accent 2" w:uiPriority="48"/>
-    <w:lsdException w:name="List Table 4 Accent 2" w:uiPriority="49"/>
-    <w:lsdException w:name="List Table 5 Dark Accent 2" w:uiPriority="50"/>
-    <w:lsdException w:name="List Table 6 Colorful Accent 2" w:uiPriority="51"/>
-    <w:lsdException w:name="List Table 7 Colorful Accent 2" w:uiPriority="52"/>
-    <w:lsdException w:name="List Table 1 Light Accent 3" w:uiPriority="46"/>
-    <w:lsdException w:name="List Table 2 Accent 3" w:uiPriority="47"/>
-    <w:lsdException w:name="List Table 3 Accent 3" w:uiPriority="48"/>
-    <w:lsdException w:name="List Table 4 Accent 3" w:uiPriority="49"/>
-    <w:lsdException w:name="List Table 5 Dark Accent 3" w:uiPriority="50"/>
-    <w:lsdException w:name="List Table 6 Colorful Accent 3" w:uiPriority="51"/>
-    <w:lsdException w:name="List Table 7 Colorful Accent 3" w:uiPriority="52"/>
-    <w:lsdException w:name="List Table 1 Light Accent 4" w:uiPriority="46"/>
-    <w:lsdException w:name="List Table 2 Accent 4" w:uiPriority="47"/>
-    <w:lsdException w:name="List Table 3 Accent 4" w:uiPriority="48"/>
-    <w:lsdException w:name="List Table 4 Accent 4" w:uiPriority="49"/>
-    <w:lsdException w:name="List Table 5 Dark Accent 4" w:uiPriority="50"/>
-    <w:lsdException w:name="List Table 6 Colorful Accent 4" w:uiPriority="51"/>
-    <w:lsdException w:name="List Table 7 Colorful Accent 4" w:uiPriority="52"/>
-    <w:lsdException w:name="List Table 1 Light Accent 5" w:uiPriority="46"/>
-    <w:lsdException w:name="List Table 2 Accent 5" w:uiPriority="47"/>
-    <w:lsdException w:name="List Table 3 Accent 5" w:uiPriority="48"/>
-    <w:lsdException w:name="List Table 4 Accent 5" w:uiPriority="49"/>
-    <w:lsdException w:name="List Table 5 Dark Accent 5" w:uiPriority="50"/>
-    <w:lsdException w:name="List Table 6 Colorful Accent 5" w:uiPriority="51"/>
-    <w:lsdException w:name="List Table 7 Colorful Accent 5" w:uiPriority="52"/>
-    <w:lsdException w:name="List Table 1 Light Accent 6" w:uiPriority="46"/>
-    <w:lsdException w:name="List Table 2 Accent 6" w:uiPriority="47"/>
-    <w:lsdException w:name="List Table 3 Accent 6" w:uiPriority="48"/>
-    <w:lsdException w:name="List Table 4 Accent 6" w:uiPriority="49"/>
-    <w:lsdException w:name="List Table 5 Dark Accent 6" w:uiPriority="50"/>
-    <w:lsdException w:name="List Table 6 Colorful Accent 6" w:uiPriority="51"/>
-    <w:lsdException w:name="List Table 7 Colorful Accent 6" w:uiPriority="52"/>
-    <w:lsdException w:name="Mention" w:semiHidden="1" w:unhideWhenUsed="1"/>
-    <w:lsdException w:name="Smart Hyperlink" w:semiHidden="1" w:unhideWhenUsed="1"/>
-    <w:lsdException w:name="Hashtag" w:semiHidden="1" w:unhideWhenUsed="1"/>
-    <w:lsdException w:name="Unresolved Mention" w:semiHidden="1" w:unhideWhenUsed="1"/>
-    <w:lsdException w:name="Smart Link" w:semiHidden="1" w:unhideWhenUsed="1"/>
+  <w:latentStyles w:defLockedState="0" w:defUIPriority="99" w:defSemiHidden="1" w:defUnhideWhenUsed="1" w:defQFormat="0" w:count="267">
+    <w:lsdException w:name="Normal" w:semiHidden="0" w:uiPriority="0" w:unhideWhenUsed="0" w:qFormat="1"/>
+    <w:lsdException w:name="heading 1" w:semiHidden="0" w:uiPriority="9" w:unhideWhenUsed="0" w:qFormat="1"/>
+    <w:lsdException w:name="heading 2" w:uiPriority="9" w:qFormat="1"/>
+    <w:lsdException w:name="heading 3" w:uiPriority="9" w:qFormat="1"/>
+    <w:lsdException w:name="heading 4" w:uiPriority="9" w:qFormat="1"/>
+    <w:lsdException w:name="heading 5" w:uiPriority="9" w:qFormat="1"/>
+    <w:lsdException w:name="heading 6" w:uiPriority="9" w:qFormat="1"/>
+    <w:lsdException w:name="heading 7" w:uiPriority="9" w:qFormat="1"/>
+    <w:lsdException w:name="heading 8" w:uiPriority="9" w:qFormat="1"/>
+    <w:lsdException w:name="heading 9" w:uiPriority="9" w:qFormat="1"/>
+    <w:lsdException w:name="toc 1" w:uiPriority="39"/>
+    <w:lsdException w:name="toc 2" w:uiPriority="39"/>
+    <w:lsdException w:name="toc 3" w:uiPriority="39"/>
+    <w:lsdException w:name="toc 4" w:uiPriority="39"/>
+    <w:lsdException w:name="toc 5" w:uiPriority="39"/>
+    <w:lsdException w:name="toc 6" w:uiPriority="39"/>
+    <w:lsdException w:name="toc 7" w:uiPriority="39"/>
+    <w:lsdException w:name="toc 8" w:uiPriority="39"/>
+    <w:lsdException w:name="toc 9" w:uiPriority="39"/>
+    <w:lsdException w:name="caption" w:uiPriority="35" w:qFormat="1"/>
+    <w:lsdException w:name="Title" w:semiHidden="0" w:uiPriority="10" w:unhideWhenUsed="0"/>
+    <w:lsdException w:name="Default Paragraph Font" w:uiPriority="1"/>
+    <w:lsdException w:name="Subtitle" w:semiHidden="0" w:uiPriority="11" w:unhideWhenUsed="0"/>
+    <w:lsdException w:name="Strong" w:semiHidden="0" w:uiPriority="22" w:unhideWhenUsed="0" w:qFormat="1"/>
+    <w:lsdException w:name="Emphasis" w:semiHidden="0" w:uiPriority="20" w:unhideWhenUsed="0"/>
+    <w:lsdException w:name="Table Grid" w:semiHidden="0" w:uiPriority="59" w:unhideWhenUsed="0"/>
+    <w:lsdException w:name="Placeholder Text" w:unhideWhenUsed="0"/>
+    <w:lsdException w:name="No Spacing" w:semiHidden="0" w:uiPriority="1" w:unhideWhenUsed="0"/>
+    <w:lsdException w:name="Light Shading" w:semiHidden="0" w:uiPriority="60" w:unhideWhenUsed="0"/>
+    <w:lsdException w:name="Light List" w:semiHidden="0" w:uiPriority="61" w:unhideWhenUsed="0"/>
+    <w:lsdException w:name="Light Grid" w:semiHidden="0" w:uiPriority="62" w:unhideWhenUsed="0"/>
+    <w:lsdException w:name="Medium Shading 1" w:semiHidden="0" w:uiPriority="63" w:unhideWhenUsed="0"/>
+    <w:lsdException w:name="Medium Shading 2" w:semiHidden="0" w:uiPriority="64" w:unhideWhenUsed="0"/>
+    <w:lsdException w:name="Medium List 1" w:semiHidden="0" w:uiPriority="65" w:unhideWhenUsed="0"/>
+    <w:lsdException w:name="Medium List 2" w:semiHidden="0" w:uiPriority="66" w:unhideWhenUsed="0"/>
+    <w:lsdException w:name="Medium Grid 1" w:semiHidden="0" w:uiPriority="67" w:unhideWhenUsed="0"/>
+    <w:lsdException w:name="Medium Grid 2" w:semiHidden="0" w:uiPriority="68" w:unhideWhenUsed="0"/>
+    <w:lsdException w:name="Medium Grid 3" w:semiHidden="0" w:uiPriority="69" w:unhideWhenUsed="0"/>
+    <w:lsdException w:name="Dark List" w:semiHidden="0" w:uiPriority="70" w:unhideWhenUsed="0"/>
+    <w:lsdException w:name="Colorful Shading" w:semiHidden="0" w:uiPriority="71" w:unhideWhenUsed="0"/>
+    <w:lsdException w:name="Colorful List" w:semiHidden="0" w:uiPriority="72" w:unhideWhenUsed="0"/>
+    <w:lsdException w:name="Colorful Grid" w:semiHidden="0" w:uiPriority="73" w:unhideWhenUsed="0"/>
+    <w:lsdException w:name="Light Shading Accent 1" w:semiHidden="0" w:uiPriority="60" w:unhideWhenUsed="0"/>
+    <w:lsdException w:name="Light List Accent 1" w:semiHidden="0" w:uiPriority="61" w:unhideWhenUsed="0"/>
+    <w:lsdException w:name="Light Grid Accent 1" w:semiHidden="0" w:uiPriority="62" w:unhideWhenUsed="0"/>
+    <w:lsdException w:name="Medium Shading 1 Accent 1" w:semiHidden="0" w:uiPriority="63" w:unhideWhenUsed="0"/>
+    <w:lsdException w:name="Medium Shading 2 Accent 1" w:semiHidden="0" w:uiPriority="64" w:unhideWhenUsed="0"/>
+    <w:lsdException w:name="Medium List 1 Accent 1" w:semiHidden="0" w:uiPriority="65" w:unhideWhenUsed="0"/>
+    <w:lsdException w:name="Revision" w:unhideWhenUsed="0"/>
+    <w:lsdException w:name="List Paragraph" w:semiHidden="0" w:uiPriority="34" w:unhideWhenUsed="0" w:qFormat="1"/>
+    <w:lsdException w:name="Quote" w:semiHidden="0" w:uiPriority="29" w:unhideWhenUsed="0"/>
+    <w:lsdException w:name="Intense Quote" w:semiHidden="0" w:uiPriority="30" w:unhideWhenUsed="0"/>
+    <w:lsdException w:name="Medium List 2 Accent 1" w:semiHidden="0" w:uiPriority="66" w:unhideWhenUsed="0"/>
+    <w:lsdException w:name="Medium Grid 1 Accent 1" w:semiHidden="0" w:uiPriority="67" w:unhideWhenUsed="0"/>
+    <w:lsdException w:name="Medium Grid 2 Accent 1" w:semiHidden="0" w:uiPriority="68" w:unhideWhenUsed="0"/>
+    <w:lsdException w:name="Medium Grid 3 Accent 1" w:semiHidden="0" w:uiPriority="69" w:unhideWhenUsed="0"/>
+    <w:lsdException w:name="Dark List Accent 1" w:semiHidden="0" w:uiPriority="70" w:unhideWhenUsed="0"/>
+    <w:lsdException w:name="Colorful Shading Accent 1" w:semiHidden="0" w:uiPriority="71" w:unhideWhenUsed="0"/>
+    <w:lsdException w:name="Colorful List Accent 1" w:semiHidden="0" w:uiPriority="72" w:unhideWhenUsed="0"/>
+    <w:lsdException w:name="Colorful Grid Accent 1" w:semiHidden="0" w:uiPriority="73" w:unhideWhenUsed="0"/>
+    <w:lsdException w:name="Light Shading Accent 2" w:semiHidden="0" w:uiPriority="60" w:unhideWhenUsed="0"/>
+    <w:lsdException w:name="Light List Accent 2" w:semiHidden="0" w:uiPriority="61" w:unhideWhenUsed="0"/>
+    <w:lsdException w:name="Light Grid Accent 2" w:semiHidden="0" w:uiPriority="62" w:unhideWhenUsed="0"/>
+    <w:lsdException w:name="Medium Shading 1 Accent 2" w:semiHidden="0" w:uiPriority="63" w:unhideWhenUsed="0"/>
+    <w:lsdException w:name="Medium Shading 2 Accent 2" w:semiHidden="0" w:uiPriority="64" w:unhideWhenUsed="0"/>
+    <w:lsdException w:name="Medium List 1 Accent 2" w:semiHidden="0" w:uiPriority="65" w:unhideWhenUsed="0"/>
+    <w:lsdException w:name="Medium List 2 Accent 2" w:semiHidden="0" w:uiPriority="66" w:unhideWhenUsed="0"/>
+    <w:lsdException w:name="Medium Grid 1 Accent 2" w:semiHidden="0" w:uiPriority="67" w:unhideWhenUsed="0"/>
+    <w:lsdException w:name="Medium Grid 2 Accent 2" w:semiHidden="0" w:uiPriority="68" w:unhideWhenUsed="0"/>
+    <w:lsdException w:name="Medium Grid 3 Accent 2" w:semiHidden="0" w:uiPriority="69" w:unhideWhenUsed="0"/>
+    <w:lsdException w:name="Dark List Accent 2" w:semiHidden="0" w:uiPriority="70" w:unhideWhenUsed="0"/>
+    <w:lsdException w:name="Colorful Shading Accent 2" w:semiHidden="0" w:uiPriority="71" w:unhideWhenUsed="0"/>
+    <w:lsdException w:name="Colorful List Accent 2" w:semiHidden="0" w:uiPriority="72" w:unhideWhenUsed="0"/>
+    <w:lsdException w:name="Colorful Grid Accent 2" w:semiHidden="0" w:uiPriority="73" w:unhideWhenUsed="0"/>
+    <w:lsdException w:name="Light Shading Accent 3" w:semiHidden="0" w:uiPriority="60" w:unhideWhenUsed="0"/>
+    <w:lsdException w:name="Light List Accent 3" w:semiHidden="0" w:uiPriority="61" w:unhideWhenUsed="0"/>
+    <w:lsdException w:name="Light Grid Accent 3" w:semiHidden="0" w:uiPriority="62" w:unhideWhenUsed="0"/>
+    <w:lsdException w:name="Medium Shading 1 Accent 3" w:semiHidden="0" w:uiPriority="63" w:unhideWhenUsed="0"/>
+    <w:lsdException w:name="Medium Shading 2 Accent 3" w:semiHidden="0" w:uiPriority="64" w:unhideWhenUsed="0"/>
+    <w:lsdException w:name="Medium List 1 Accent 3" w:semiHidden="0" w:uiPriority="65" w:unhideWhenUsed="0"/>
+    <w:lsdException w:name="Medium List 2 Accent 3" w:semiHidden="0" w:uiPriority="66" w:unhideWhenUsed="0"/>
+    <w:lsdException w:name="Medium Grid 1 Accent 3" w:semiHidden="0" w:uiPriority="67" w:unhideWhenUsed="0"/>
+    <w:lsdException w:name="Medium Grid 2 Accent 3" w:semiHidden="0" w:uiPriority="68" w:unhideWhenUsed="0"/>
+    <w:lsdException w:name="Medium Grid 3 Accent 3" w:semiHidden="0" w:uiPriority="69" w:unhideWhenUsed="0"/>
+    <w:lsdException w:name="Dark List Accent 3" w:semiHidden="0" w:uiPriority="70" w:unhideWhenUsed="0"/>
+    <w:lsdException w:name="Colorful Shading Accent 3" w:semiHidden="0" w:uiPriority="71" w:unhideWhenUsed="0"/>
+    <w:lsdException w:name="Colorful List Accent 3" w:semiHidden="0" w:uiPriority="72" w:unhideWhenUsed="0"/>
+    <w:lsdException w:name="Colorful Grid Accent 3" w:semiHidden="0" w:uiPriority="73" w:unhideWhenUsed="0"/>
+    <w:lsdException w:name="Light Shading Accent 4" w:semiHidden="0" w:uiPriority="60" w:unhideWhenUsed="0"/>
+    <w:lsdException w:name="Light List Accent 4" w:semiHidden="0" w:uiPriority="61" w:unhideWhenUsed="0"/>
+    <w:lsdException w:name="Light Grid Accent 4" w:semiHidden="0" w:uiPriority="62" w:unhideWhenUsed="0"/>
+    <w:lsdException w:name="Medium Shading 1 Accent 4" w:semiHidden="0" w:uiPriority="63" w:unhideWhenUsed="0"/>
+    <w:lsdException w:name="Medium Shading 2 Accent 4" w:semiHidden="0" w:uiPriority="64" w:unhideWhenUsed="0"/>
+    <w:lsdException w:name="Medium List 1 Accent 4" w:semiHidden="0" w:uiPriority="65" w:unhideWhenUsed="0"/>
+    <w:lsdException w:name="Medium List 2 Accent 4" w:semiHidden="0" w:uiPriority="66" w:unhideWhenUsed="0"/>
+    <w:lsdException w:name="Medium Grid 1 Accent 4" w:semiHidden="0" w:uiPriority="67" w:unhideWhenUsed="0"/>
+    <w:lsdException w:name="Medium Grid 2 Accent 4" w:semiHidden="0" w:uiPriority="68" w:unhideWhenUsed="0"/>
+    <w:lsdException w:name="Medium Grid 3 Accent 4" w:semiHidden="0" w:uiPriority="69" w:unhideWhenUsed="0"/>
+    <w:lsdException w:name="Dark List Accent 4" w:semiHidden="0" w:uiPriority="70" w:unhideWhenUsed="0"/>
+    <w:lsdException w:name="Colorful Shading Accent 4" w:semiHidden="0" w:uiPriority="71" w:unhideWhenUsed="0"/>
+    <w:lsdException w:name="Colorful List Accent 4" w:semiHidden="0" w:uiPriority="72" w:unhideWhenUsed="0"/>
+    <w:lsdException w:name="Colorful Grid Accent 4" w:semiHidden="0" w:uiPriority="73" w:unhideWhenUsed="0"/>
+    <w:lsdException w:name="Light Shading Accent 5" w:semiHidden="0" w:uiPriority="60" w:unhideWhenUsed="0"/>
+    <w:lsdException w:name="Light List Accent 5" w:semiHidden="0" w:uiPriority="61" w:unhideWhenUsed="0"/>
+    <w:lsdException w:name="Light Grid Accent 5" w:semiHidden="0" w:uiPriority="62" w:unhideWhenUsed="0"/>
+    <w:lsdException w:name="Medium Shading 1 Accent 5" w:semiHidden="0" w:uiPriority="63" w:unhideWhenUsed="0"/>
+    <w:lsdException w:name="Medium Shading 2 Accent 5" w:semiHidden="0" w:uiPriority="64" w:unhideWhenUsed="0"/>
+    <w:lsdException w:name="Medium List 1 Accent 5" w:semiHidden="0" w:uiPriority="65" w:unhideWhenUsed="0"/>
+    <w:lsdException w:name="Medium List 2 Accent 5" w:semiHidden="0" w:uiPriority="66" w:unhideWhenUsed="0"/>
+    <w:lsdException w:name="Medium Grid 1 Accent 5" w:semiHidden="0" w:uiPriority="67" w:unhideWhenUsed="0"/>
+    <w:lsdException w:name="Medium Grid 2 Accent 5" w:semiHidden="0" w:uiPriority="68" w:unhideWhenUsed="0"/>
+    <w:lsdException w:name="Medium Grid 3 Accent 5" w:semiHidden="0" w:uiPriority="69" w:unhideWhenUsed="0"/>
+    <w:lsdException w:name="Dark List Accent 5" w:semiHidden="0" w:uiPriority="70" w:unhideWhenUsed="0"/>
+    <w:lsdException w:name="Colorful Shading Accent 5" w:semiHidden="0" w:uiPriority="71" w:unhideWhenUsed="0"/>
+    <w:lsdException w:name="Colorful List Accent 5" w:semiHidden="0" w:uiPriority="72" w:unhideWhenUsed="0"/>
+    <w:lsdException w:name="Colorful Grid Accent 5" w:semiHidden="0" w:uiPriority="73" w:unhideWhenUsed="0"/>
+    <w:lsdException w:name="Light Shading Accent 6" w:semiHidden="0" w:uiPriority="60" w:unhideWhenUsed="0"/>
+    <w:lsdException w:name="Light List Accent 6" w:semiHidden="0" w:uiPriority="61" w:unhideWhenUsed="0"/>
+    <w:lsdException w:name="Light Grid Accent 6" w:semiHidden="0" w:uiPriority="62" w:unhideWhenUsed="0"/>
+    <w:lsdException w:name="Medium Shading 1 Accent 6" w:semiHidden="0" w:uiPriority="63" w:unhideWhenUsed="0"/>
+    <w:lsdException w:name="Medium Shading 2 Accent 6" w:semiHidden="0" w:uiPriority="64" w:unhideWhenUsed="0"/>
+    <w:lsdException w:name="Medium List 1 Accent 6" w:semiHidden="0" w:uiPriority="65" w:unhideWhenUsed="0"/>
+    <w:lsdException w:name="Medium List 2 Accent 6" w:semiHidden="0" w:uiPriority="66" w:unhideWhenUsed="0"/>
+    <w:lsdException w:name="Medium Grid 1 Accent 6" w:semiHidden="0" w:uiPriority="67" w:unhideWhenUsed="0"/>
+    <w:lsdException w:name="Medium Grid 2 Accent 6" w:semiHidden="0" w:uiPriority="68" w:unhideWhenUsed="0"/>
+    <w:lsdException w:name="Medium Grid 3 Accent 6" w:semiHidden="0" w:uiPriority="69" w:unhideWhenUsed="0"/>
+    <w:lsdException w:name="Dark List Accent 6" w:semiHidden="0" w:uiPriority="70" w:unhideWhenUsed="0"/>
+    <w:lsdException w:name="Colorful Shading Accent 6" w:semiHidden="0" w:uiPriority="71" w:unhideWhenUsed="0"/>
+    <w:lsdException w:name="Colorful List Accent 6" w:semiHidden="0" w:uiPriority="72" w:unhideWhenUsed="0"/>
+    <w:lsdException w:name="Colorful Grid Accent 6" w:semiHidden="0" w:uiPriority="73" w:unhideWhenUsed="0"/>
+    <w:lsdException w:name="Subtle Emphasis" w:semiHidden="0" w:uiPriority="19" w:unhideWhenUsed="0"/>
+    <w:lsdException w:name="Intense Emphasis" w:semiHidden="0" w:uiPriority="21" w:unhideWhenUsed="0"/>
+    <w:lsdException w:name="Subtle Reference" w:semiHidden="0" w:uiPriority="31" w:unhideWhenUsed="0"/>
+    <w:lsdException w:name="Intense Reference" w:semiHidden="0" w:uiPriority="32" w:unhideWhenUsed="0"/>
+    <w:lsdException w:name="Book Title" w:semiHidden="0" w:uiPriority="33" w:unhideWhenUsed="0"/>
+    <w:lsdException w:name="Bibliography" w:uiPriority="37"/>
+    <w:lsdException w:name="TOC Heading" w:uiPriority="39" w:qFormat="1"/>
   </w:latentStyles>
   <w:style w:type="paragraph" w:default="1" w:styleId="Normal">
     <w:name w:val="Normal"/>
@@ -11474,6 +11497,7 @@
     <w:uiPriority w:val="99"/>
     <w:semiHidden/>
     <w:unhideWhenUsed/>
+    <w:qFormat/>
     <w:tblPr>
       <w:tblInd w:w="0" w:type="dxa"/>
       <w:tblCellMar>
@@ -11731,6 +11755,7 @@
       <w:spacing w:after="0" w:line="240" w:lineRule="auto"/>
     </w:pPr>
     <w:tblPr>
+      <w:tblInd w:w="0" w:type="dxa"/>
       <w:tblBorders>
         <w:top w:val="single" w:sz="4" w:space="0" w:color="auto"/>
         <w:left w:val="single" w:sz="4" w:space="0" w:color="auto"/>
@@ -11739,6 +11764,12 @@
         <w:insideH w:val="single" w:sz="4" w:space="0" w:color="auto"/>
         <w:insideV w:val="single" w:sz="4" w:space="0" w:color="auto"/>
       </w:tblBorders>
+      <w:tblCellMar>
+        <w:top w:w="0" w:type="dxa"/>
+        <w:left w:w="108" w:type="dxa"/>
+        <w:bottom w:w="0" w:type="dxa"/>
+        <w:right w:w="108" w:type="dxa"/>
+      </w:tblCellMar>
     </w:tblPr>
   </w:style>
   <w:style w:type="character" w:customStyle="1" w:styleId="tgc">
@@ -12083,7 +12114,7 @@
 </file>
 
 <file path=customXml/itemProps1.xml><?xml version="1.0" encoding="utf-8"?>
-<ds:datastoreItem xmlns:ds="http://schemas.openxmlformats.org/officeDocument/2006/customXml" ds:itemID="{A5DA5D56-E232-42BB-B7B7-C4D60DCAE3B3}">
+<ds:datastoreItem xmlns:ds="http://schemas.openxmlformats.org/officeDocument/2006/customXml" ds:itemID="{22E129DF-D4A6-418B-B23C-29D9F1FF065D}">
   <ds:schemaRefs>
     <ds:schemaRef ds:uri="http://schemas.openxmlformats.org/officeDocument/2006/bibliography"/>
   </ds:schemaRefs>

</xml_diff>

<commit_message>
Fixing result incorrectness and problem descriptions for GROUP BY
</commit_message>
<xml_diff>
--- a/Courses/Software-Sciences/Module-3-Databases-New/10-Group-and-Aggregate-Functions/10-Group-and-Aggregate-Functions-Exercise.docx
+++ b/Courses/Software-Sciences/Module-3-Databases-New/10-Group-and-Aggregate-Functions/10-Group-and-Aggregate-Functions-Exercise.docx
@@ -2430,39 +2430,16 @@
         <w:t xml:space="preserve"> от </w:t>
       </w:r>
       <w:r>
+        <w:t>"</w:t>
+      </w:r>
+      <w:r>
         <w:rPr>
           <w:b/>
-          <w:noProof/>
-          <w:lang w:val="bg-BG"/>
-        </w:rPr>
-        <w:t>семейство</w:t>
-      </w:r>
-      <w:r>
-        <w:rPr>
-          <w:noProof/>
-          <w:lang w:val="bg-BG"/>
-        </w:rPr>
-        <w:t xml:space="preserve"> </w:t>
-      </w:r>
-      <w:r>
-        <w:rPr>
-          <w:noProof/>
-        </w:rPr>
-        <w:t>“</w:t>
-      </w:r>
-      <w:r>
-        <w:rPr>
-          <w:b/>
-          <w:noProof/>
-          <w:lang w:val="bg-BG"/>
-        </w:rPr>
-        <w:t>Оливандър</w:t>
-      </w:r>
-      <w:r>
-        <w:rPr>
-          <w:noProof/>
-        </w:rPr>
-        <w:t>“</w:t>
+        </w:rPr>
+        <w:t>Ollivander family</w:t>
+      </w:r>
+      <w:r>
+        <w:t>"</w:t>
       </w:r>
       <w:r>
         <w:rPr>
@@ -2737,23 +2714,16 @@
         <w:t xml:space="preserve">семейство </w:t>
       </w:r>
       <w:r>
-        <w:rPr>
-          <w:noProof/>
-        </w:rPr>
-        <w:t>“</w:t>
+        <w:t>"</w:t>
       </w:r>
       <w:r>
         <w:rPr>
           <w:b/>
-          <w:lang w:val="bg-BG"/>
-        </w:rPr>
-        <w:t>Оливандър</w:t>
-      </w:r>
-      <w:r>
-        <w:rPr>
-          <w:noProof/>
-        </w:rPr>
-        <w:t>“</w:t>
+        </w:rPr>
+        <w:t>Ollivander family</w:t>
+      </w:r>
+      <w:r>
+        <w:t>"</w:t>
       </w:r>
       <w:r>
         <w:t xml:space="preserve">. </w:t>
@@ -3870,13 +3840,7 @@
         <w:t>тип</w:t>
       </w:r>
       <w:r>
-        <w:rPr>
-          <w:lang w:val="bg-BG"/>
-        </w:rPr>
-        <w:t xml:space="preserve"> </w:t>
-      </w:r>
-      <w:r>
-        <w:t>“</w:t>
+        <w:t xml:space="preserve"> "</w:t>
       </w:r>
       <w:r>
         <w:rPr>
@@ -3899,7 +3863,7 @@
         <w:t>Chest</w:t>
       </w:r>
       <w:r>
-        <w:t>“</w:t>
+        <w:t>"</w:t>
       </w:r>
       <w:r>
         <w:t xml:space="preserve">. </w:t>
@@ -4555,7 +4519,7 @@
         <w:t xml:space="preserve">за да играе любимата си игра </w:t>
       </w:r>
       <w:r>
-        <w:t>“</w:t>
+        <w:t>"</w:t>
       </w:r>
       <w:r>
         <w:rPr>
@@ -4565,7 +4529,7 @@
         <w:t>Rich Wizard, Poor Wizard</w:t>
       </w:r>
       <w:r>
-        <w:t>“</w:t>
+        <w:t>"</w:t>
       </w:r>
       <w:r>
         <w:t xml:space="preserve">. </w:t>
@@ -5160,14 +5124,6 @@
         </w:tc>
       </w:tr>
     </w:tbl>
-    <w:p>
-      <w:pPr>
-        <w:pStyle w:val="Code"/>
-        <w:rPr>
-          <w:lang w:val="bg-BG"/>
-        </w:rPr>
-      </w:pPr>
-    </w:p>
     <w:p>
       <w:pPr>
         <w:rPr>

</xml_diff>

<commit_message>
Fixed a bug in GROUP BY document
</commit_message>
<xml_diff>
--- a/Courses/Software-Sciences/Module-3-Databases-New/10-Group-and-Aggregate-Functions/10-Group-and-Aggregate-Functions-Exercise.docx
+++ b/Courses/Software-Sciences/Module-3-Databases-New/10-Group-and-Aggregate-Functions/10-Group-and-Aggregate-Functions-Exercise.docx
@@ -2430,15 +2430,36 @@
         <w:t xml:space="preserve"> от </w:t>
       </w:r>
       <w:r>
+        <w:rPr>
+          <w:b/>
+          <w:noProof/>
+          <w:lang w:val="bg-BG"/>
+        </w:rPr>
+        <w:t>семейство</w:t>
+      </w:r>
+      <w:r>
+        <w:rPr>
+          <w:noProof/>
+          <w:lang w:val="bg-BG"/>
+        </w:rPr>
+        <w:t xml:space="preserve"> </w:t>
+      </w:r>
+      <w:r>
+        <w:rPr>
+          <w:noProof/>
+        </w:rPr>
         <w:t>"</w:t>
       </w:r>
       <w:r>
         <w:rPr>
           <w:b/>
         </w:rPr>
-        <w:t>Ollivander family</w:t>
-      </w:r>
-      <w:r>
+        <w:t>Ollivander Family</w:t>
+      </w:r>
+      <w:r>
+        <w:rPr>
+          <w:noProof/>
+        </w:rPr>
         <w:t>"</w:t>
       </w:r>
       <w:r>
@@ -2714,15 +2735,21 @@
         <w:t xml:space="preserve">семейство </w:t>
       </w:r>
       <w:r>
+        <w:rPr>
+          <w:noProof/>
+        </w:rPr>
         <w:t>"</w:t>
       </w:r>
       <w:r>
         <w:rPr>
           <w:b/>
         </w:rPr>
-        <w:t>Ollivander family</w:t>
-      </w:r>
-      <w:r>
+        <w:t>Ollivander Family</w:t>
+      </w:r>
+      <w:r>
+        <w:rPr>
+          <w:noProof/>
+        </w:rPr>
         <w:t>"</w:t>
       </w:r>
       <w:r>
@@ -3840,7 +3867,13 @@
         <w:t>тип</w:t>
       </w:r>
       <w:r>
-        <w:t xml:space="preserve"> "</w:t>
+        <w:rPr>
+          <w:lang w:val="bg-BG"/>
+        </w:rPr>
+        <w:t xml:space="preserve"> </w:t>
+      </w:r>
+      <w:r>
+        <w:t>"</w:t>
       </w:r>
       <w:r>
         <w:rPr>
@@ -4519,7 +4552,7 @@
         <w:t xml:space="preserve">за да играе любимата си игра </w:t>
       </w:r>
       <w:r>
-        <w:t>"</w:t>
+        <w:t>“</w:t>
       </w:r>
       <w:r>
         <w:rPr>
@@ -4529,7 +4562,7 @@
         <w:t>Rich Wizard, Poor Wizard</w:t>
       </w:r>
       <w:r>
-        <w:t>"</w:t>
+        <w:t>“</w:t>
       </w:r>
       <w:r>
         <w:t xml:space="preserve">. </w:t>

</xml_diff>

<commit_message>
Fixing incorrectness in problem descriptions for GROUP BY
</commit_message>
<xml_diff>
--- a/Courses/Software-Sciences/Module-3-Databases-New/10-Group-and-Aggregate-Functions/10-Group-and-Aggregate-Functions-Exercise.docx
+++ b/Courses/Software-Sciences/Module-3-Databases-New/10-Group-and-Aggregate-Functions/10-Group-and-Aggregate-Functions-Exercise.docx
@@ -2431,21 +2431,6 @@
       </w:r>
       <w:r>
         <w:rPr>
-          <w:b/>
-          <w:noProof/>
-          <w:lang w:val="bg-BG"/>
-        </w:rPr>
-        <w:t>семейство</w:t>
-      </w:r>
-      <w:r>
-        <w:rPr>
-          <w:noProof/>
-          <w:lang w:val="bg-BG"/>
-        </w:rPr>
-        <w:t xml:space="preserve"> </w:t>
-      </w:r>
-      <w:r>
-        <w:rPr>
           <w:noProof/>
         </w:rPr>
         <w:t>"</w:t>
@@ -2726,13 +2711,6 @@
           <w:lang w:val="bg-BG"/>
         </w:rPr>
         <w:t xml:space="preserve"> от </w:t>
-      </w:r>
-      <w:r>
-        <w:rPr>
-          <w:b/>
-          <w:lang w:val="bg-BG"/>
-        </w:rPr>
-        <w:t xml:space="preserve">семейство </w:t>
       </w:r>
       <w:r>
         <w:rPr>

</xml_diff>